<commit_message>
update doc (analyse + conception) & fixed MLD
</commit_message>
<xml_diff>
--- a/documentation/MAITRE_Documentation_new.docx
+++ b/documentation/MAITRE_Documentation_new.docx
@@ -396,12 +396,443 @@
       <w:bookmarkEnd w:id="1"/>
     </w:p>
     <w:p>
+      <w:pPr>
+        <w:pStyle w:val="Titre2"/>
+      </w:pPr>
+      <w:r>
+        <w:t>Utilisateurs</w:t>
+      </w:r>
+    </w:p>
+    <w:p>
+      <w:r>
+        <w:t>Un utilisateur de l’application est identifié par un pseudo, une adresse email et un mot de passe. L’utilisateur peut prendre part à des groupes de discussion et envoyer des messages.</w:t>
+      </w:r>
+      <w:r>
+        <w:t xml:space="preserve"> L’aspect d’inscription et de connexion ne sera pas abordé dans ce projet car non demandé dans le cahier des charges. </w:t>
+      </w:r>
+    </w:p>
+    <w:p>
+      <w:pPr>
+        <w:pStyle w:val="Titre2"/>
+      </w:pPr>
+      <w:r>
+        <w:t>Conversations privées</w:t>
+      </w:r>
+    </w:p>
+    <w:p>
+      <w:r>
+        <w:t>Les conversations privées permettent à deux utilisateurs de s’envoyer des messages entre eux. Une seule conversation privée peut exister entre deux utilisateurs.</w:t>
+      </w:r>
+    </w:p>
+    <w:p>
+      <w:pPr>
+        <w:pStyle w:val="Titre2"/>
+      </w:pPr>
+      <w:r>
+        <w:t>Groupes</w:t>
+      </w:r>
+    </w:p>
+    <w:p>
+      <w:r>
+        <w:t>Un groupe est créé par un utilisateur. Le groupe doit contenir au minimum 3 personnes. Le groupe permet à ces utilisateurs de converser par message.</w:t>
+      </w:r>
+    </w:p>
+    <w:p>
+      <w:r>
+        <w:t>Il est possible d’ajouter un titre et une image au groupe.</w:t>
+      </w:r>
+    </w:p>
+    <w:p>
+      <w:pPr>
+        <w:pStyle w:val="Titre2"/>
+      </w:pPr>
+      <w:r>
+        <w:t>Messages</w:t>
+      </w:r>
+    </w:p>
+    <w:p>
+      <w:r>
+        <w:t xml:space="preserve">Les messages </w:t>
+      </w:r>
+      <w:r>
+        <w:t>peuvent être envoyés par les utilisateurs dans les groupes ou dans les conversations privées.</w:t>
+      </w:r>
+    </w:p>
+    <w:p>
+      <w:r>
+        <w:t>Les messages contiennent du texte mais peuvent également contenir une image ou un lien hypertexte.</w:t>
+      </w:r>
+    </w:p>
+    <w:p>
+      <w:r>
+        <w:t>Le statut du message (envoyé, distribué</w:t>
+      </w:r>
+      <w:r>
+        <w:t xml:space="preserve">, lu) est également </w:t>
+      </w:r>
+      <w:r>
+        <w:t>affiché</w:t>
+      </w:r>
+      <w:r>
+        <w:t xml:space="preserve"> mais uniquement dans les conversations privées.</w:t>
+      </w:r>
+    </w:p>
+    <w:p>
+      <w:pPr>
+        <w:pStyle w:val="Titre1"/>
+      </w:pPr>
+      <w:r>
+        <w:t>Conception</w:t>
+      </w:r>
+    </w:p>
+    <w:p>
+      <w:pPr>
+        <w:pStyle w:val="Titre2"/>
+      </w:pPr>
+      <w:r>
+        <w:t>Création de Groupe</w:t>
+      </w:r>
+    </w:p>
+    <w:p>
+      <w:pPr>
+        <w:pStyle w:val="Titre2"/>
+      </w:pPr>
+      <w:r>
+        <w:t>Serveur WebSocket</w:t>
+      </w:r>
+    </w:p>
+    <w:p>
+      <w:pPr>
+        <w:pStyle w:val="Titre2"/>
+      </w:pPr>
+      <w:r>
+        <w:t>API</w:t>
+      </w:r>
+    </w:p>
+    <w:p>
+      <w:r>
+        <w:t>L’api permet d’interagir avec le serveur via le protocole http.</w:t>
+      </w:r>
+    </w:p>
+    <w:p>
+      <w:r>
+        <w:t xml:space="preserve">Trois paramètres </w:t>
+      </w:r>
+      <w:r>
+        <w:t xml:space="preserve">peuvent </w:t>
+      </w:r>
+      <w:r>
+        <w:t>être passés dans la requête :</w:t>
+      </w:r>
+    </w:p>
+    <w:p>
+      <w:pPr>
+        <w:pStyle w:val="Paragraphedeliste"/>
+        <w:numPr>
+          <w:ilvl w:val="0"/>
+          <w:numId w:val="17"/>
+        </w:numPr>
+        <w:jc w:val="left"/>
+      </w:pPr>
+      <w:r>
+        <w:rPr>
+          <w:b/>
+        </w:rPr>
+        <w:t>Action</w:t>
+      </w:r>
+      <w:r>
+        <w:rPr>
+          <w:b/>
+        </w:rPr>
+        <w:t xml:space="preserve"> (obligatoire)</w:t>
+      </w:r>
+      <w:r>
+        <w:br/>
+        <w:t xml:space="preserve">L’action </w:t>
+      </w:r>
+      <w:r>
+        <w:t>définit le type d’action que l’on souhaite réaliser sur le serveur. Par exemple « getMessages » pour récupérer des messages.</w:t>
+      </w:r>
+    </w:p>
+    <w:p>
+      <w:pPr>
+        <w:pStyle w:val="Paragraphedeliste"/>
+        <w:numPr>
+          <w:ilvl w:val="0"/>
+          <w:numId w:val="17"/>
+        </w:numPr>
+        <w:jc w:val="left"/>
+      </w:pPr>
+      <w:r>
+        <w:rPr>
+          <w:b/>
+        </w:rPr>
+        <w:t>Paramètres</w:t>
+      </w:r>
+      <w:r>
+        <w:rPr>
+          <w:b/>
+        </w:rPr>
+        <w:t xml:space="preserve"> (Obligatoire)</w:t>
+      </w:r>
       <w:bookmarkStart w:id="2" w:name="_GoBack"/>
       <w:bookmarkEnd w:id="2"/>
-    </w:p>
+      <w:r>
+        <w:rPr>
+          <w:b/>
+        </w:rPr>
+        <w:t xml:space="preserve"> </w:t>
+      </w:r>
+      <w:r>
+        <w:rPr>
+          <w:i/>
+        </w:rPr>
+        <w:t>Params</w:t>
+      </w:r>
+      <w:r>
+        <w:br/>
+        <w:t xml:space="preserve">Les paramètres sont encodés en JSON et permettent de </w:t>
+      </w:r>
+    </w:p>
+    <w:p/>
+    <w:p/>
+    <w:p>
+      <w:pPr>
+        <w:pStyle w:val="Titre3"/>
+      </w:pPr>
+      <w:r>
+        <w:lastRenderedPageBreak/>
+        <w:t>Récupération d’informations</w:t>
+      </w:r>
+    </w:p>
+    <w:p>
+      <w:r>
+        <w:t>L’api permet de récupérer des informations</w:t>
+      </w:r>
+      <w:r>
+        <w:t xml:space="preserve"> depuis la base de données du serveur.</w:t>
+      </w:r>
+    </w:p>
+    <w:p>
+      <w:r>
+        <w:t xml:space="preserve">Dans cet exemple, on va récupérer </w:t>
+      </w:r>
+      <w:r>
+        <w:t xml:space="preserve">les </w:t>
+      </w:r>
+      <w:r>
+        <w:t>10 derniers messages du groupe « 0123-1234-2345-3456-4567 ».</w:t>
+      </w:r>
+    </w:p>
+    <w:p>
+      <w:pPr>
+        <w:jc w:val="left"/>
+      </w:pPr>
+      <w:r>
+        <w:rPr>
+          <w:highlight w:val="lightGray"/>
+        </w:rPr>
+        <w:t>Domain</w:t>
+      </w:r>
+      <w:r>
+        <w:rPr>
+          <w:highlight w:val="lightGray"/>
+        </w:rPr>
+        <w:t>.example/api/get</w:t>
+      </w:r>
+      <w:r>
+        <w:rPr>
+          <w:highlight w:val="lightGray"/>
+        </w:rPr>
+        <w:t>Messages</w:t>
+      </w:r>
+      <w:r>
+        <w:rPr>
+          <w:highlight w:val="lightGray"/>
+        </w:rPr>
+        <w:t> ?</w:t>
+      </w:r>
+      <w:r>
+        <w:rPr>
+          <w:highlight w:val="lightGray"/>
+        </w:rPr>
+        <w:t xml:space="preserve"> params</w:t>
+      </w:r>
+      <w:r>
+        <w:rPr>
+          <w:highlight w:val="lightGray"/>
+        </w:rPr>
+        <w:t> </w:t>
+      </w:r>
+      <w:r>
+        <w:rPr>
+          <w:highlight w:val="lightGray"/>
+        </w:rPr>
+        <w:t>= {</w:t>
+      </w:r>
+      <w:r>
+        <w:rPr>
+          <w:highlight w:val="lightGray"/>
+        </w:rPr>
+        <w:t>groupId :</w:t>
+      </w:r>
+      <w:r>
+        <w:rPr>
+          <w:highlight w:val="lightGray"/>
+        </w:rPr>
+        <w:t>’</w:t>
+      </w:r>
+      <w:r>
+        <w:rPr>
+          <w:highlight w:val="lightGray"/>
+        </w:rPr>
+        <w:t>0123-1234-2345-3456-4567</w:t>
+      </w:r>
+      <w:r>
+        <w:rPr>
+          <w:highlight w:val="lightGray"/>
+        </w:rPr>
+        <w:t>’</w:t>
+      </w:r>
+      <w:r>
+        <w:rPr>
+          <w:highlight w:val="lightGray"/>
+        </w:rPr>
+        <w:t>} &amp;options</w:t>
+      </w:r>
+      <w:r>
+        <w:rPr>
+          <w:highlight w:val="lightGray"/>
+        </w:rPr>
+        <w:t>= {</w:t>
+      </w:r>
+      <w:r>
+        <w:rPr>
+          <w:highlight w:val="lightGray"/>
+        </w:rPr>
+        <w:t xml:space="preserve">start : </w:t>
+      </w:r>
+      <w:r>
+        <w:rPr>
+          <w:highlight w:val="lightGray"/>
+        </w:rPr>
+        <w:t>0, limit : 20</w:t>
+      </w:r>
+      <w:r>
+        <w:rPr>
+          <w:highlight w:val="lightGray"/>
+        </w:rPr>
+        <w:t>, order</w:t>
+      </w:r>
+      <w:r>
+        <w:rPr>
+          <w:highlight w:val="lightGray"/>
+        </w:rPr>
+        <w:t> : {</w:t>
+      </w:r>
+      <w:r>
+        <w:rPr>
+          <w:highlight w:val="lightGray"/>
+        </w:rPr>
+        <w:t>by : ‘creation_time’</w:t>
+      </w:r>
+      <w:r>
+        <w:rPr>
+          <w:highlight w:val="lightGray"/>
+        </w:rPr>
+        <w:t xml:space="preserve">, way : </w:t>
+      </w:r>
+      <w:r>
+        <w:rPr>
+          <w:highlight w:val="lightGray"/>
+        </w:rPr>
+        <w:t>‘</w:t>
+      </w:r>
+      <w:r>
+        <w:rPr>
+          <w:highlight w:val="lightGray"/>
+        </w:rPr>
+        <w:t>desc</w:t>
+      </w:r>
+      <w:r>
+        <w:rPr>
+          <w:highlight w:val="lightGray"/>
+        </w:rPr>
+        <w:t>’</w:t>
+      </w:r>
+      <w:r>
+        <w:rPr>
+          <w:highlight w:val="lightGray"/>
+        </w:rPr>
+        <w:t>}</w:t>
+      </w:r>
+      <w:r>
+        <w:rPr>
+          <w:highlight w:val="lightGray"/>
+        </w:rPr>
+        <w:t>}</w:t>
+      </w:r>
+    </w:p>
+    <w:p/>
+    <w:p>
+      <w:pPr>
+        <w:pStyle w:val="Titre3"/>
+      </w:pPr>
+      <w:r>
+        <w:t>Envoi de fichier</w:t>
+      </w:r>
+    </w:p>
+    <w:p>
+      <w:r>
+        <w:t>L’api est également utilisée pour l’ajout de fichiers sur le serveur, notamment les images.</w:t>
+      </w:r>
+    </w:p>
+    <w:p/>
+    <w:p>
+      <w:pPr>
+        <w:pStyle w:val="Titre2"/>
+      </w:pPr>
+      <w:r>
+        <w:t>Files API</w:t>
+      </w:r>
+    </w:p>
+    <w:p>
+      <w:r>
+        <w:t>La « Files API » permet de distribuer des fichiers dynamiques. La requête contient l</w:t>
+      </w:r>
+    </w:p>
+    <w:p>
+      <w:pPr>
+        <w:pStyle w:val="Titre2"/>
+      </w:pPr>
+      <w:r>
+        <w:t>Base de données</w:t>
+      </w:r>
+    </w:p>
+    <w:p>
+      <w:r>
+        <w:t>MLD</w:t>
+      </w:r>
+    </w:p>
+    <w:p>
+      <w:r>
+        <w:t xml:space="preserve">Champs mot de passe </w:t>
+      </w:r>
+    </w:p>
+    <w:p>
+      <w:hyperlink r:id="rId8" w:history="1">
+        <w:r>
+          <w:rPr>
+            <w:rStyle w:val="Lienhypertexte"/>
+          </w:rPr>
+          <w:t>https://stackoverflow.com/questions/386294/what-is-the-maximum-length-of-a-valid-email-address</w:t>
+        </w:r>
+      </w:hyperlink>
+    </w:p>
+    <w:p/>
     <w:sectPr>
-      <w:headerReference w:type="default" r:id="rId8"/>
-      <w:headerReference w:type="first" r:id="rId9"/>
+      <w:headerReference w:type="default" r:id="rId9"/>
+      <w:headerReference w:type="first" r:id="rId10"/>
       <w:pgSz w:w="11906" w:h="16838" w:code="9"/>
       <w:pgMar w:top="1418" w:right="1418" w:bottom="1418" w:left="1418" w:header="720" w:footer="720" w:gutter="0"/>
       <w:cols w:space="720"/>
@@ -1674,6 +2105,119 @@
     </w:lvl>
   </w:abstractNum>
   <w:abstractNum w:abstractNumId="9" w15:restartNumberingAfterBreak="0">
+    <w:nsid w:val="57010B5C"/>
+    <w:multiLevelType w:val="hybridMultilevel"/>
+    <w:tmpl w:val="FACE41CE"/>
+    <w:lvl w:ilvl="0" w:tplc="100C0001">
+      <w:start w:val="1"/>
+      <w:numFmt w:val="bullet"/>
+      <w:lvlText w:val=""/>
+      <w:lvlJc w:val="left"/>
+      <w:pPr>
+        <w:ind w:left="720" w:hanging="360"/>
+      </w:pPr>
+      <w:rPr>
+        <w:rFonts w:ascii="Symbol" w:hAnsi="Symbol" w:hint="default"/>
+      </w:rPr>
+    </w:lvl>
+    <w:lvl w:ilvl="1" w:tplc="100C0003" w:tentative="1">
+      <w:start w:val="1"/>
+      <w:numFmt w:val="bullet"/>
+      <w:lvlText w:val="o"/>
+      <w:lvlJc w:val="left"/>
+      <w:pPr>
+        <w:ind w:left="1440" w:hanging="360"/>
+      </w:pPr>
+      <w:rPr>
+        <w:rFonts w:ascii="Courier New" w:hAnsi="Courier New" w:cs="Courier New" w:hint="default"/>
+      </w:rPr>
+    </w:lvl>
+    <w:lvl w:ilvl="2" w:tplc="100C0005" w:tentative="1">
+      <w:start w:val="1"/>
+      <w:numFmt w:val="bullet"/>
+      <w:lvlText w:val=""/>
+      <w:lvlJc w:val="left"/>
+      <w:pPr>
+        <w:ind w:left="2160" w:hanging="360"/>
+      </w:pPr>
+      <w:rPr>
+        <w:rFonts w:ascii="Wingdings" w:hAnsi="Wingdings" w:hint="default"/>
+      </w:rPr>
+    </w:lvl>
+    <w:lvl w:ilvl="3" w:tplc="100C0001" w:tentative="1">
+      <w:start w:val="1"/>
+      <w:numFmt w:val="bullet"/>
+      <w:lvlText w:val=""/>
+      <w:lvlJc w:val="left"/>
+      <w:pPr>
+        <w:ind w:left="2880" w:hanging="360"/>
+      </w:pPr>
+      <w:rPr>
+        <w:rFonts w:ascii="Symbol" w:hAnsi="Symbol" w:hint="default"/>
+      </w:rPr>
+    </w:lvl>
+    <w:lvl w:ilvl="4" w:tplc="100C0003" w:tentative="1">
+      <w:start w:val="1"/>
+      <w:numFmt w:val="bullet"/>
+      <w:lvlText w:val="o"/>
+      <w:lvlJc w:val="left"/>
+      <w:pPr>
+        <w:ind w:left="3600" w:hanging="360"/>
+      </w:pPr>
+      <w:rPr>
+        <w:rFonts w:ascii="Courier New" w:hAnsi="Courier New" w:cs="Courier New" w:hint="default"/>
+      </w:rPr>
+    </w:lvl>
+    <w:lvl w:ilvl="5" w:tplc="100C0005" w:tentative="1">
+      <w:start w:val="1"/>
+      <w:numFmt w:val="bullet"/>
+      <w:lvlText w:val=""/>
+      <w:lvlJc w:val="left"/>
+      <w:pPr>
+        <w:ind w:left="4320" w:hanging="360"/>
+      </w:pPr>
+      <w:rPr>
+        <w:rFonts w:ascii="Wingdings" w:hAnsi="Wingdings" w:hint="default"/>
+      </w:rPr>
+    </w:lvl>
+    <w:lvl w:ilvl="6" w:tplc="100C0001" w:tentative="1">
+      <w:start w:val="1"/>
+      <w:numFmt w:val="bullet"/>
+      <w:lvlText w:val=""/>
+      <w:lvlJc w:val="left"/>
+      <w:pPr>
+        <w:ind w:left="5040" w:hanging="360"/>
+      </w:pPr>
+      <w:rPr>
+        <w:rFonts w:ascii="Symbol" w:hAnsi="Symbol" w:hint="default"/>
+      </w:rPr>
+    </w:lvl>
+    <w:lvl w:ilvl="7" w:tplc="100C0003" w:tentative="1">
+      <w:start w:val="1"/>
+      <w:numFmt w:val="bullet"/>
+      <w:lvlText w:val="o"/>
+      <w:lvlJc w:val="left"/>
+      <w:pPr>
+        <w:ind w:left="5760" w:hanging="360"/>
+      </w:pPr>
+      <w:rPr>
+        <w:rFonts w:ascii="Courier New" w:hAnsi="Courier New" w:cs="Courier New" w:hint="default"/>
+      </w:rPr>
+    </w:lvl>
+    <w:lvl w:ilvl="8" w:tplc="100C0005" w:tentative="1">
+      <w:start w:val="1"/>
+      <w:numFmt w:val="bullet"/>
+      <w:lvlText w:val=""/>
+      <w:lvlJc w:val="left"/>
+      <w:pPr>
+        <w:ind w:left="6480" w:hanging="360"/>
+      </w:pPr>
+      <w:rPr>
+        <w:rFonts w:ascii="Wingdings" w:hAnsi="Wingdings" w:hint="default"/>
+      </w:rPr>
+    </w:lvl>
+  </w:abstractNum>
+  <w:abstractNum w:abstractNumId="10" w15:restartNumberingAfterBreak="0">
     <w:nsid w:val="594C1361"/>
     <w:multiLevelType w:val="hybridMultilevel"/>
     <w:tmpl w:val="5C243628"/>
@@ -1813,7 +2357,7 @@
       </w:rPr>
     </w:lvl>
   </w:abstractNum>
-  <w:abstractNum w:abstractNumId="10" w15:restartNumberingAfterBreak="0">
+  <w:abstractNum w:abstractNumId="11" w15:restartNumberingAfterBreak="0">
     <w:nsid w:val="5A535A9B"/>
     <w:multiLevelType w:val="hybridMultilevel"/>
     <w:tmpl w:val="4D24C56A"/>
@@ -1926,7 +2470,7 @@
       </w:rPr>
     </w:lvl>
   </w:abstractNum>
-  <w:abstractNum w:abstractNumId="11" w15:restartNumberingAfterBreak="0">
+  <w:abstractNum w:abstractNumId="12" w15:restartNumberingAfterBreak="0">
     <w:nsid w:val="5DA01F99"/>
     <w:multiLevelType w:val="hybridMultilevel"/>
     <w:tmpl w:val="BC8A6DF8"/>
@@ -2039,7 +2583,7 @@
       </w:rPr>
     </w:lvl>
   </w:abstractNum>
-  <w:abstractNum w:abstractNumId="12" w15:restartNumberingAfterBreak="0">
+  <w:abstractNum w:abstractNumId="13" w15:restartNumberingAfterBreak="0">
     <w:nsid w:val="5DC22C32"/>
     <w:multiLevelType w:val="hybridMultilevel"/>
     <w:tmpl w:val="874AC728"/>
@@ -2152,7 +2696,7 @@
       </w:rPr>
     </w:lvl>
   </w:abstractNum>
-  <w:abstractNum w:abstractNumId="13" w15:restartNumberingAfterBreak="0">
+  <w:abstractNum w:abstractNumId="14" w15:restartNumberingAfterBreak="0">
     <w:nsid w:val="71E06583"/>
     <w:multiLevelType w:val="hybridMultilevel"/>
     <w:tmpl w:val="26C81FCE"/>
@@ -2292,7 +2836,7 @@
       </w:rPr>
     </w:lvl>
   </w:abstractNum>
-  <w:abstractNum w:abstractNumId="14" w15:restartNumberingAfterBreak="0">
+  <w:abstractNum w:abstractNumId="15" w15:restartNumberingAfterBreak="0">
     <w:nsid w:val="75A3529B"/>
     <w:multiLevelType w:val="hybridMultilevel"/>
     <w:tmpl w:val="819EEA64"/>
@@ -2432,7 +2976,7 @@
       </w:rPr>
     </w:lvl>
   </w:abstractNum>
-  <w:abstractNum w:abstractNumId="15" w15:restartNumberingAfterBreak="0">
+  <w:abstractNum w:abstractNumId="16" w15:restartNumberingAfterBreak="0">
     <w:nsid w:val="7B193736"/>
     <w:multiLevelType w:val="multilevel"/>
     <w:tmpl w:val="3E0A631E"/>
@@ -2555,7 +3099,7 @@
     </w:lvl>
   </w:abstractNum>
   <w:num w:numId="1">
-    <w:abstractNumId w:val="15"/>
+    <w:abstractNumId w:val="16"/>
   </w:num>
   <w:num w:numId="2">
     <w:abstractNumId w:val="1"/>
@@ -2564,7 +3108,7 @@
     <w:abstractNumId w:val="3"/>
   </w:num>
   <w:num w:numId="4">
-    <w:abstractNumId w:val="14"/>
+    <w:abstractNumId w:val="15"/>
   </w:num>
   <w:num w:numId="5">
     <w:abstractNumId w:val="8"/>
@@ -2573,7 +3117,7 @@
     <w:abstractNumId w:val="4"/>
   </w:num>
   <w:num w:numId="7">
-    <w:abstractNumId w:val="9"/>
+    <w:abstractNumId w:val="10"/>
   </w:num>
   <w:num w:numId="8">
     <w:abstractNumId w:val="2"/>
@@ -2588,19 +3132,22 @@
     <w:abstractNumId w:val="6"/>
   </w:num>
   <w:num w:numId="12">
+    <w:abstractNumId w:val="14"/>
+  </w:num>
+  <w:num w:numId="13">
     <w:abstractNumId w:val="13"/>
   </w:num>
-  <w:num w:numId="13">
-    <w:abstractNumId w:val="12"/>
-  </w:num>
   <w:num w:numId="14">
-    <w:abstractNumId w:val="10"/>
+    <w:abstractNumId w:val="11"/>
   </w:num>
   <w:num w:numId="15">
     <w:abstractNumId w:val="0"/>
   </w:num>
   <w:num w:numId="16">
-    <w:abstractNumId w:val="11"/>
+    <w:abstractNumId w:val="12"/>
+  </w:num>
+  <w:num w:numId="17">
+    <w:abstractNumId w:val="9"/>
   </w:num>
 </w:numbering>
 </file>
@@ -2998,9 +3545,10 @@
   <w:style w:type="paragraph" w:default="1" w:styleId="Normal">
     <w:name w:val="Normal"/>
     <w:qFormat/>
-    <w:rsid w:val="00C8029B"/>
+    <w:rsid w:val="00B72E8D"/>
     <w:pPr>
       <w:spacing w:after="0" w:line="240" w:lineRule="auto"/>
+      <w:jc w:val="both"/>
     </w:pPr>
     <w:rPr>
       <w:rFonts w:ascii="Arial" w:eastAsia="Times New Roman" w:hAnsi="Arial" w:cs="Times New Roman"/>

</xml_diff>

<commit_message>
documentation update: Analyse + Conception API
</commit_message>
<xml_diff>
--- a/documentation/MAITRE_Documentation_new.docx
+++ b/documentation/MAITRE_Documentation_new.docx
@@ -479,6 +479,56 @@
     </w:p>
     <w:p>
       <w:pPr>
+        <w:pStyle w:val="Titre2"/>
+      </w:pPr>
+      <w:r>
+        <w:lastRenderedPageBreak/>
+        <w:t>Données</w:t>
+      </w:r>
+    </w:p>
+    <w:p>
+      <w:pPr>
+        <w:jc w:val="left"/>
+      </w:pPr>
+      <w:r>
+        <w:rPr>
+          <w:noProof/>
+        </w:rPr>
+        <w:pict>
+          <v:shapetype id="_x0000_t75" coordsize="21600,21600" o:spt="75" o:preferrelative="t" path="m@4@5l@4@11@9@11@9@5xe" filled="f" stroked="f">
+            <v:stroke joinstyle="miter"/>
+            <v:formulas>
+              <v:f eqn="if lineDrawn pixelLineWidth 0"/>
+              <v:f eqn="sum @0 1 0"/>
+              <v:f eqn="sum 0 0 @1"/>
+              <v:f eqn="prod @2 1 2"/>
+              <v:f eqn="prod @3 21600 pixelWidth"/>
+              <v:f eqn="prod @3 21600 pixelHeight"/>
+              <v:f eqn="sum @0 0 1"/>
+              <v:f eqn="prod @6 1 2"/>
+              <v:f eqn="prod @7 21600 pixelWidth"/>
+              <v:f eqn="sum @8 21600 0"/>
+              <v:f eqn="prod @7 21600 pixelHeight"/>
+              <v:f eqn="sum @10 21600 0"/>
+            </v:formulas>
+            <v:path o:extrusionok="f" gradientshapeok="t" o:connecttype="rect"/>
+            <o:lock v:ext="edit" aspectratio="t"/>
+          </v:shapetype>
+          <v:shape id="_x0000_s1026" type="#_x0000_t75" style="position:absolute;margin-left:.15pt;margin-top:15pt;width:477.8pt;height:331.95pt;z-index:251659264;mso-position-horizontal-relative:text;mso-position-vertical-relative:text;mso-width-relative:page;mso-height-relative:page" stroked="t" strokecolor="#bfbfbf [2412]">
+            <v:imagedata r:id="rId8" o:title="MCD_v1"/>
+            <w10:wrap type="square"/>
+          </v:shape>
+        </w:pict>
+      </w:r>
+      <w:r>
+        <w:t>Modèle Conceptuel des données</w:t>
+      </w:r>
+      <w:r>
+        <w:br/>
+      </w:r>
+    </w:p>
+    <w:p>
+      <w:pPr>
         <w:pStyle w:val="Titre1"/>
       </w:pPr>
       <w:r>
@@ -515,14 +565,16 @@
       </w:r>
     </w:p>
     <w:p>
-      <w:r>
-        <w:t xml:space="preserve">Trois paramètres </w:t>
-      </w:r>
-      <w:r>
-        <w:t xml:space="preserve">peuvent </w:t>
-      </w:r>
-      <w:r>
-        <w:t>être passés dans la requête :</w:t>
+      <w:pPr>
+        <w:pStyle w:val="Titre3"/>
+      </w:pPr>
+      <w:r>
+        <w:t>Paramètres</w:t>
+      </w:r>
+    </w:p>
+    <w:p>
+      <w:r>
+        <w:t>Trois paramètres peuvent être passés dans la requête :</w:t>
       </w:r>
     </w:p>
     <w:p>
@@ -538,20 +590,17 @@
         <w:rPr>
           <w:b/>
         </w:rPr>
-        <w:t>Action</w:t>
+        <w:t>Action (obligatoire)</w:t>
       </w:r>
       <w:r>
         <w:rPr>
           <w:b/>
         </w:rPr>
-        <w:t xml:space="preserve"> (obligatoire)</w:t>
+        <w:t>(url)</w:t>
       </w:r>
       <w:r>
         <w:br/>
-        <w:t xml:space="preserve">L’action </w:t>
-      </w:r>
-      <w:r>
-        <w:t>définit le type d’action que l’on souhaite réaliser sur le serveur. Par exemple « getMessages » pour récupérer des messages.</w:t>
+        <w:t>L’action définit le type d’action que l’on souhaite réaliser sur le serveur. Par exemple « getMessages » pour récupérer des messages.</w:t>
       </w:r>
     </w:p>
     <w:p>
@@ -575,252 +624,630 @@
         </w:rPr>
         <w:t xml:space="preserve"> (Obligatoire)</w:t>
       </w:r>
+      <w:r>
+        <w:rPr>
+          <w:b/>
+        </w:rPr>
+        <w:t xml:space="preserve">(url </w:t>
+      </w:r>
+      <w:proofErr w:type="spellStart"/>
+      <w:r>
+        <w:rPr>
+          <w:b/>
+        </w:rPr>
+        <w:t>query</w:t>
+      </w:r>
+      <w:proofErr w:type="spellEnd"/>
+      <w:r>
+        <w:rPr>
+          <w:b/>
+        </w:rPr>
+        <w:t>)</w:t>
+      </w:r>
+      <w:r>
+        <w:rPr>
+          <w:b/>
+        </w:rPr>
+        <w:t xml:space="preserve"> </w:t>
+      </w:r>
+      <w:r>
+        <w:rPr>
+          <w:i/>
+        </w:rPr>
+        <w:t>Params</w:t>
+      </w:r>
+      <w:r>
+        <w:br/>
+        <w:t>Les paramètr</w:t>
+      </w:r>
+      <w:r>
+        <w:t>es sont encodés en JSON et permettent à l’API d’envoyer le bon résultat sur l’</w:t>
+      </w:r>
+      <w:proofErr w:type="spellStart"/>
+      <w:r>
+        <w:t>endpoint</w:t>
+      </w:r>
+      <w:proofErr w:type="spellEnd"/>
+      <w:r>
+        <w:t>.</w:t>
+      </w:r>
+    </w:p>
+    <w:p>
+      <w:pPr>
+        <w:pStyle w:val="Paragraphedeliste"/>
+        <w:numPr>
+          <w:ilvl w:val="0"/>
+          <w:numId w:val="17"/>
+        </w:numPr>
+        <w:jc w:val="left"/>
+      </w:pPr>
+      <w:r>
+        <w:rPr>
+          <w:b/>
+        </w:rPr>
+        <w:t>Options</w:t>
+      </w:r>
+      <w:r>
+        <w:rPr>
+          <w:b/>
+        </w:rPr>
+        <w:t xml:space="preserve"> (url </w:t>
+      </w:r>
+      <w:proofErr w:type="spellStart"/>
+      <w:r>
+        <w:rPr>
+          <w:b/>
+        </w:rPr>
+        <w:t>query</w:t>
+      </w:r>
+      <w:proofErr w:type="spellEnd"/>
+      <w:r>
+        <w:rPr>
+          <w:b/>
+        </w:rPr>
+        <w:t>)</w:t>
+      </w:r>
+      <w:r>
+        <w:br/>
+        <w:t>Les options définissent le format de données en retour. Par exemple le nombre de données et l’ordre de tri.</w:t>
+      </w:r>
+      <w:r>
+        <w:t xml:space="preserve"> Ce paramètre est encodé en JSON</w:t>
+      </w:r>
+    </w:p>
+    <w:p>
+      <w:pPr>
+        <w:pStyle w:val="Paragraphedeliste"/>
+        <w:numPr>
+          <w:ilvl w:val="0"/>
+          <w:numId w:val="17"/>
+        </w:numPr>
+        <w:jc w:val="left"/>
+      </w:pPr>
+      <w:r>
+        <w:rPr>
+          <w:b/>
+        </w:rPr>
+        <w:t>Authentification (Obligatoire)(</w:t>
+      </w:r>
+      <w:r>
+        <w:rPr>
+          <w:b/>
+        </w:rPr>
+        <w:t>Headers</w:t>
+      </w:r>
+      <w:r>
+        <w:rPr>
+          <w:b/>
+        </w:rPr>
+        <w:t xml:space="preserve">) </w:t>
+      </w:r>
+      <w:proofErr w:type="spellStart"/>
+      <w:r>
+        <w:rPr>
+          <w:i/>
+        </w:rPr>
+        <w:t>Auth</w:t>
+      </w:r>
+      <w:proofErr w:type="spellEnd"/>
+      <w:r>
+        <w:rPr>
+          <w:i/>
+        </w:rPr>
+        <w:br/>
+      </w:r>
+      <w:r>
+        <w:t xml:space="preserve">Ce paramètre contient l’identifiant et le </w:t>
+      </w:r>
+      <w:proofErr w:type="spellStart"/>
+      <w:r>
+        <w:rPr>
+          <w:i/>
+        </w:rPr>
+        <w:t>token</w:t>
+      </w:r>
+      <w:proofErr w:type="spellEnd"/>
+      <w:r>
+        <w:t xml:space="preserve"> de l’utili</w:t>
+      </w:r>
       <w:bookmarkStart w:id="2" w:name="_GoBack"/>
       <w:bookmarkEnd w:id="2"/>
       <w:r>
+        <w:t xml:space="preserve">sateur souhaitant réaliser </w:t>
+      </w:r>
+      <w:r>
+        <w:lastRenderedPageBreak/>
+        <w:t>la requête.</w:t>
+      </w:r>
+      <w:r>
+        <w:t xml:space="preserve"> Ils permettent de déterminer si l’utilisateur a l’autorisation d’accéder à la ressource</w:t>
+      </w:r>
+      <w:r>
+        <w:t>. Ce paramètre est également encodé en JSON.</w:t>
+      </w:r>
+    </w:p>
+    <w:p>
+      <w:pPr>
+        <w:pStyle w:val="Paragraphedeliste"/>
+        <w:numPr>
+          <w:ilvl w:val="0"/>
+          <w:numId w:val="17"/>
+        </w:numPr>
+        <w:jc w:val="left"/>
+      </w:pPr>
+      <w:r>
         <w:rPr>
           <w:b/>
         </w:rPr>
-        <w:t xml:space="preserve"> </w:t>
+        <w:t xml:space="preserve">Données(body) </w:t>
       </w:r>
       <w:r>
         <w:rPr>
           <w:i/>
         </w:rPr>
-        <w:t>Params</w:t>
+        <w:t>Data</w:t>
+      </w:r>
+      <w:r>
+        <w:t>.</w:t>
       </w:r>
       <w:r>
         <w:br/>
-        <w:t xml:space="preserve">Les paramètres sont encodés en JSON et permettent de </w:t>
+        <w:t>Ce champ cont</w:t>
+      </w:r>
+      <w:r>
+        <w:t>ient des données brutes, par exemple le contenu d’un fichier image.</w:t>
+      </w:r>
+      <w:r>
+        <w:t xml:space="preserve"> Il peut également contenir des données encodées en JSON.</w:t>
+      </w:r>
+    </w:p>
+    <w:p>
+      <w:pPr>
+        <w:pStyle w:val="Titre3"/>
+      </w:pPr>
+      <w:r>
+        <w:t>Format de réponse</w:t>
+      </w:r>
+    </w:p>
+    <w:p>
+      <w:r>
+        <w:t>Toutes les réponses de l’api sont encodées en JSON.</w:t>
+      </w:r>
+    </w:p>
+    <w:p>
+      <w:r>
+        <w:t>La réponse contient les paramètres suivants :</w:t>
+      </w:r>
+    </w:p>
+    <w:p>
+      <w:pPr>
+        <w:pStyle w:val="Paragraphedeliste"/>
+        <w:numPr>
+          <w:ilvl w:val="0"/>
+          <w:numId w:val="18"/>
+        </w:numPr>
+      </w:pPr>
+    </w:p>
+    <w:p>
+      <w:pPr>
+        <w:pStyle w:val="Titre3"/>
+      </w:pPr>
+      <w:r>
+        <w:t>Exemple de requête de r</w:t>
+      </w:r>
+      <w:r>
+        <w:t>écupération d’informations</w:t>
+      </w:r>
+    </w:p>
+    <w:p>
+      <w:r>
+        <w:t>L’api permet de récupérer des informations</w:t>
+      </w:r>
+      <w:r>
+        <w:t xml:space="preserve"> depuis la base de données du serveur.</w:t>
+      </w:r>
+    </w:p>
+    <w:p>
+      <w:r>
+        <w:t xml:space="preserve">Dans cet exemple, on va récupérer </w:t>
+      </w:r>
+      <w:r>
+        <w:t xml:space="preserve">les </w:t>
+      </w:r>
+      <w:r>
+        <w:t>10 derniers messages du groupe</w:t>
+      </w:r>
+      <w:r>
+        <w:t xml:space="preserve"> référencé par l’id</w:t>
+      </w:r>
+      <w:r>
+        <w:t xml:space="preserve"> « 0123-1234-2345-3456-4567 ».</w:t>
+      </w:r>
+    </w:p>
+    <w:p>
+      <w:pPr>
+        <w:jc w:val="left"/>
+      </w:pPr>
+      <w:r>
+        <w:rPr>
+          <w:highlight w:val="lightGray"/>
+        </w:rPr>
+        <w:t>Domain</w:t>
+      </w:r>
+      <w:r>
+        <w:rPr>
+          <w:highlight w:val="lightGray"/>
+        </w:rPr>
+        <w:t>.example/api/get</w:t>
+      </w:r>
+      <w:r>
+        <w:rPr>
+          <w:highlight w:val="lightGray"/>
+        </w:rPr>
+        <w:t>Messages</w:t>
+      </w:r>
+      <w:r>
+        <w:rPr>
+          <w:highlight w:val="lightGray"/>
+        </w:rPr>
+        <w:t> ?</w:t>
+      </w:r>
+      <w:r>
+        <w:rPr>
+          <w:highlight w:val="lightGray"/>
+        </w:rPr>
+        <w:t xml:space="preserve"> params</w:t>
+      </w:r>
+      <w:r>
+        <w:rPr>
+          <w:highlight w:val="lightGray"/>
+        </w:rPr>
+        <w:t> </w:t>
+      </w:r>
+      <w:r>
+        <w:rPr>
+          <w:highlight w:val="lightGray"/>
+        </w:rPr>
+        <w:t>= {</w:t>
+      </w:r>
+      <w:r>
+        <w:rPr>
+          <w:highlight w:val="lightGray"/>
+        </w:rPr>
+        <w:t>groupId :</w:t>
+      </w:r>
+      <w:r>
+        <w:rPr>
+          <w:highlight w:val="lightGray"/>
+        </w:rPr>
+        <w:t>’</w:t>
+      </w:r>
+      <w:r>
+        <w:rPr>
+          <w:highlight w:val="lightGray"/>
+        </w:rPr>
+        <w:t>0123-1234-2345-3456-4567</w:t>
+      </w:r>
+      <w:r>
+        <w:rPr>
+          <w:highlight w:val="lightGray"/>
+        </w:rPr>
+        <w:t>’</w:t>
+      </w:r>
+      <w:r>
+        <w:rPr>
+          <w:highlight w:val="lightGray"/>
+        </w:rPr>
+        <w:t>} &amp;options</w:t>
+      </w:r>
+      <w:r>
+        <w:rPr>
+          <w:highlight w:val="lightGray"/>
+        </w:rPr>
+        <w:t>= {</w:t>
+      </w:r>
+      <w:r>
+        <w:rPr>
+          <w:highlight w:val="lightGray"/>
+        </w:rPr>
+        <w:t xml:space="preserve">start : </w:t>
+      </w:r>
+      <w:r>
+        <w:rPr>
+          <w:highlight w:val="lightGray"/>
+        </w:rPr>
+        <w:t>0, limit : 20</w:t>
+      </w:r>
+      <w:r>
+        <w:rPr>
+          <w:highlight w:val="lightGray"/>
+        </w:rPr>
+        <w:t>, order</w:t>
+      </w:r>
+      <w:r>
+        <w:rPr>
+          <w:highlight w:val="lightGray"/>
+        </w:rPr>
+        <w:t> : {</w:t>
+      </w:r>
+      <w:r>
+        <w:rPr>
+          <w:highlight w:val="lightGray"/>
+        </w:rPr>
+        <w:t>by : ‘creation_time’</w:t>
+      </w:r>
+      <w:r>
+        <w:rPr>
+          <w:highlight w:val="lightGray"/>
+        </w:rPr>
+        <w:t xml:space="preserve">, way : </w:t>
+      </w:r>
+      <w:r>
+        <w:rPr>
+          <w:highlight w:val="lightGray"/>
+        </w:rPr>
+        <w:t>‘</w:t>
+      </w:r>
+      <w:r>
+        <w:rPr>
+          <w:highlight w:val="lightGray"/>
+        </w:rPr>
+        <w:t>desc</w:t>
+      </w:r>
+      <w:r>
+        <w:rPr>
+          <w:highlight w:val="lightGray"/>
+        </w:rPr>
+        <w:t>’</w:t>
+      </w:r>
+      <w:r>
+        <w:rPr>
+          <w:highlight w:val="lightGray"/>
+        </w:rPr>
+        <w:t>}</w:t>
+      </w:r>
+      <w:r>
+        <w:rPr>
+          <w:highlight w:val="lightGray"/>
+        </w:rPr>
+        <w:t>}</w:t>
       </w:r>
     </w:p>
     <w:p/>
+    <w:p>
+      <w:pPr>
+        <w:pStyle w:val="Titre3"/>
+      </w:pPr>
+      <w:r>
+        <w:t>Exemple de requête d’e</w:t>
+      </w:r>
+      <w:r>
+        <w:t>nvoi de fichier</w:t>
+      </w:r>
+    </w:p>
+    <w:p>
+      <w:r>
+        <w:t>L’api est également utilisée pour l’ajout de fichiers sur le serveur, notamment les images.</w:t>
+      </w:r>
+    </w:p>
+    <w:p>
+      <w:r>
+        <w:t xml:space="preserve">Dans cet exemple, la </w:t>
+      </w:r>
+      <w:r>
+        <w:t>requête</w:t>
+      </w:r>
+      <w:r>
+        <w:t xml:space="preserve"> permet d’envoyer un fichier sur le serveur.</w:t>
+      </w:r>
+    </w:p>
+    <w:p>
+      <w:pPr>
+        <w:jc w:val="left"/>
+      </w:pPr>
+      <w:r>
+        <w:rPr>
+          <w:highlight w:val="lightGray"/>
+        </w:rPr>
+        <w:t>Domain</w:t>
+      </w:r>
+      <w:r>
+        <w:rPr>
+          <w:highlight w:val="lightGray"/>
+        </w:rPr>
+        <w:t>.example/api/</w:t>
+      </w:r>
+      <w:r>
+        <w:rPr>
+          <w:highlight w:val="lightGray"/>
+        </w:rPr>
+        <w:t>uploadImage</w:t>
+      </w:r>
+      <w:r>
+        <w:rPr>
+          <w:highlight w:val="lightGray"/>
+        </w:rPr>
+        <w:t xml:space="preserve"> ?</w:t>
+      </w:r>
+      <w:r>
+        <w:rPr>
+          <w:highlight w:val="lightGray"/>
+        </w:rPr>
+        <w:t xml:space="preserve"> params</w:t>
+      </w:r>
+      <w:r>
+        <w:rPr>
+          <w:highlight w:val="lightGray"/>
+        </w:rPr>
+        <w:t xml:space="preserve"> = </w:t>
+      </w:r>
+      <w:r>
+        <w:rPr>
+          <w:highlight w:val="lightGray"/>
+        </w:rPr>
+        <w:t>{}</w:t>
+      </w:r>
+      <w:r>
+        <w:rPr>
+          <w:highlight w:val="lightGray"/>
+        </w:rPr>
+        <w:t>}</w:t>
+      </w:r>
+    </w:p>
+    <w:p>
+      <w:pPr>
+        <w:jc w:val="left"/>
+      </w:pPr>
+    </w:p>
+    <w:p>
+      <w:pPr>
+        <w:pStyle w:val="Titre2"/>
+      </w:pPr>
+      <w:r>
+        <w:t>Files API</w:t>
+      </w:r>
+    </w:p>
+    <w:p>
+      <w:r>
+        <w:t>La « Files API » permet de distribuer des fichiers d</w:t>
+      </w:r>
+      <w:r>
+        <w:t>ynamiques. La requête contient uniquement la référence (UUID) du fichier.</w:t>
+      </w:r>
+    </w:p>
+    <w:p>
+      <w:pPr>
+        <w:jc w:val="left"/>
+      </w:pPr>
+      <w:r>
+        <w:t>Dans cet exemple, on va récupérer le fichier dont la référence est « </w:t>
+      </w:r>
+      <w:r>
+        <w:t>feb0daf0-77a4-11e9-8f9e-2a86e4085a59</w:t>
+      </w:r>
+      <w:r>
+        <w:t> ».</w:t>
+      </w:r>
+    </w:p>
+    <w:p>
+      <w:pPr>
+        <w:jc w:val="left"/>
+      </w:pPr>
+      <w:r>
+        <w:rPr>
+          <w:highlight w:val="lightGray"/>
+        </w:rPr>
+        <w:t>Domain</w:t>
+      </w:r>
+      <w:r>
+        <w:rPr>
+          <w:highlight w:val="lightGray"/>
+        </w:rPr>
+        <w:t>.example/</w:t>
+      </w:r>
+      <w:r>
+        <w:rPr>
+          <w:highlight w:val="lightGray"/>
+        </w:rPr>
+        <w:t>files/</w:t>
+      </w:r>
+      <w:r>
+        <w:rPr>
+          <w:highlight w:val="lightGray"/>
+        </w:rPr>
+        <w:t>feb0daf0-77a4-11e9-8f9e-2a86e4085a59</w:t>
+      </w:r>
+    </w:p>
+    <w:p>
+      <w:pPr>
+        <w:pStyle w:val="Titre2"/>
+      </w:pPr>
+      <w:r>
+        <w:t>Base de données</w:t>
+      </w:r>
+    </w:p>
+    <w:p>
+      <w:pPr>
+        <w:pStyle w:val="Titre3"/>
+      </w:pPr>
+      <w:r>
+        <w:t>Technologie</w:t>
+      </w:r>
+    </w:p>
+    <w:p>
+      <w:r>
+        <w:t xml:space="preserve">La base de donnée fonctionne sous </w:t>
+      </w:r>
+      <w:r>
+        <w:t>Maria DB</w:t>
+      </w:r>
+      <w:r>
+        <w:t xml:space="preserve">, un </w:t>
+      </w:r>
+      <w:r>
+        <w:rPr>
+          <w:i/>
+        </w:rPr>
+        <w:t>fork</w:t>
+      </w:r>
+      <w:r>
+        <w:t xml:space="preserve"> de MySQL. Les fonctionnalités et la syntaxe sont similaires.</w:t>
+      </w:r>
+    </w:p>
+    <w:p>
+      <w:r>
+        <w:t>Le choix de cette technologie s’est fait pour privilégier le logiciel libre. En effet MySQL appartient à Oracle. Ce moteur de base de données avait égalem</w:t>
+      </w:r>
+      <w:r>
+        <w:t>ent été utilisée lors du PréTPI et a donc été réutilisé.</w:t>
+      </w:r>
+    </w:p>
+    <w:p>
+      <w:pPr>
+        <w:pStyle w:val="Titre3"/>
+      </w:pPr>
+      <w:r>
+        <w:lastRenderedPageBreak/>
+        <w:t>Modèle Logique des données</w:t>
+      </w:r>
+    </w:p>
+    <w:p>
+      <w:r>
+        <w:pict>
+          <v:shape id="_x0000_i1025" type="#_x0000_t75" style="width:476.9pt;height:340.35pt">
+            <v:imagedata r:id="rId9" o:title="MLD_v3"/>
+          </v:shape>
+        </w:pict>
+      </w:r>
+    </w:p>
     <w:p/>
     <w:p>
-      <w:pPr>
-        <w:pStyle w:val="Titre3"/>
-      </w:pPr>
-      <w:r>
-        <w:lastRenderedPageBreak/>
-        <w:t>Récupération d’informations</w:t>
-      </w:r>
-    </w:p>
-    <w:p>
-      <w:r>
-        <w:t>L’api permet de récupérer des informations</w:t>
-      </w:r>
-      <w:r>
-        <w:t xml:space="preserve"> depuis la base de données du serveur.</w:t>
-      </w:r>
-    </w:p>
-    <w:p>
-      <w:r>
-        <w:t xml:space="preserve">Dans cet exemple, on va récupérer </w:t>
-      </w:r>
-      <w:r>
-        <w:t xml:space="preserve">les </w:t>
-      </w:r>
-      <w:r>
-        <w:t>10 derniers messages du groupe « 0123-1234-2345-3456-4567 ».</w:t>
-      </w:r>
-    </w:p>
-    <w:p>
-      <w:pPr>
-        <w:jc w:val="left"/>
-      </w:pPr>
-      <w:r>
-        <w:rPr>
-          <w:highlight w:val="lightGray"/>
-        </w:rPr>
-        <w:t>Domain</w:t>
-      </w:r>
-      <w:r>
-        <w:rPr>
-          <w:highlight w:val="lightGray"/>
-        </w:rPr>
-        <w:t>.example/api/get</w:t>
-      </w:r>
-      <w:r>
-        <w:rPr>
-          <w:highlight w:val="lightGray"/>
-        </w:rPr>
-        <w:t>Messages</w:t>
-      </w:r>
-      <w:r>
-        <w:rPr>
-          <w:highlight w:val="lightGray"/>
-        </w:rPr>
-        <w:t> ?</w:t>
-      </w:r>
-      <w:r>
-        <w:rPr>
-          <w:highlight w:val="lightGray"/>
-        </w:rPr>
-        <w:t xml:space="preserve"> params</w:t>
-      </w:r>
-      <w:r>
-        <w:rPr>
-          <w:highlight w:val="lightGray"/>
-        </w:rPr>
-        <w:t> </w:t>
-      </w:r>
-      <w:r>
-        <w:rPr>
-          <w:highlight w:val="lightGray"/>
-        </w:rPr>
-        <w:t>= {</w:t>
-      </w:r>
-      <w:r>
-        <w:rPr>
-          <w:highlight w:val="lightGray"/>
-        </w:rPr>
-        <w:t>groupId :</w:t>
-      </w:r>
-      <w:r>
-        <w:rPr>
-          <w:highlight w:val="lightGray"/>
-        </w:rPr>
-        <w:t>’</w:t>
-      </w:r>
-      <w:r>
-        <w:rPr>
-          <w:highlight w:val="lightGray"/>
-        </w:rPr>
-        <w:t>0123-1234-2345-3456-4567</w:t>
-      </w:r>
-      <w:r>
-        <w:rPr>
-          <w:highlight w:val="lightGray"/>
-        </w:rPr>
-        <w:t>’</w:t>
-      </w:r>
-      <w:r>
-        <w:rPr>
-          <w:highlight w:val="lightGray"/>
-        </w:rPr>
-        <w:t>} &amp;options</w:t>
-      </w:r>
-      <w:r>
-        <w:rPr>
-          <w:highlight w:val="lightGray"/>
-        </w:rPr>
-        <w:t>= {</w:t>
-      </w:r>
-      <w:r>
-        <w:rPr>
-          <w:highlight w:val="lightGray"/>
-        </w:rPr>
-        <w:t xml:space="preserve">start : </w:t>
-      </w:r>
-      <w:r>
-        <w:rPr>
-          <w:highlight w:val="lightGray"/>
-        </w:rPr>
-        <w:t>0, limit : 20</w:t>
-      </w:r>
-      <w:r>
-        <w:rPr>
-          <w:highlight w:val="lightGray"/>
-        </w:rPr>
-        <w:t>, order</w:t>
-      </w:r>
-      <w:r>
-        <w:rPr>
-          <w:highlight w:val="lightGray"/>
-        </w:rPr>
-        <w:t> : {</w:t>
-      </w:r>
-      <w:r>
-        <w:rPr>
-          <w:highlight w:val="lightGray"/>
-        </w:rPr>
-        <w:t>by : ‘creation_time’</w:t>
-      </w:r>
-      <w:r>
-        <w:rPr>
-          <w:highlight w:val="lightGray"/>
-        </w:rPr>
-        <w:t xml:space="preserve">, way : </w:t>
-      </w:r>
-      <w:r>
-        <w:rPr>
-          <w:highlight w:val="lightGray"/>
-        </w:rPr>
-        <w:t>‘</w:t>
-      </w:r>
-      <w:r>
-        <w:rPr>
-          <w:highlight w:val="lightGray"/>
-        </w:rPr>
-        <w:t>desc</w:t>
-      </w:r>
-      <w:r>
-        <w:rPr>
-          <w:highlight w:val="lightGray"/>
-        </w:rPr>
-        <w:t>’</w:t>
-      </w:r>
-      <w:r>
-        <w:rPr>
-          <w:highlight w:val="lightGray"/>
-        </w:rPr>
-        <w:t>}</w:t>
-      </w:r>
-      <w:r>
-        <w:rPr>
-          <w:highlight w:val="lightGray"/>
-        </w:rPr>
-        <w:t>}</w:t>
-      </w:r>
-    </w:p>
-    <w:p/>
-    <w:p>
-      <w:pPr>
-        <w:pStyle w:val="Titre3"/>
-      </w:pPr>
-      <w:r>
-        <w:t>Envoi de fichier</w:t>
-      </w:r>
-    </w:p>
-    <w:p>
-      <w:r>
-        <w:t>L’api est également utilisée pour l’ajout de fichiers sur le serveur, notamment les images.</w:t>
-      </w:r>
-    </w:p>
-    <w:p/>
-    <w:p>
-      <w:pPr>
-        <w:pStyle w:val="Titre2"/>
-      </w:pPr>
-      <w:r>
-        <w:t>Files API</w:t>
-      </w:r>
-    </w:p>
-    <w:p>
-      <w:r>
-        <w:t>La « Files API » permet de distribuer des fichiers dynamiques. La requête contient l</w:t>
-      </w:r>
-    </w:p>
-    <w:p>
-      <w:pPr>
-        <w:pStyle w:val="Titre2"/>
-      </w:pPr>
-      <w:r>
-        <w:t>Base de données</w:t>
-      </w:r>
-    </w:p>
-    <w:p>
-      <w:r>
-        <w:t>MLD</w:t>
-      </w:r>
-    </w:p>
-    <w:p>
       <w:r>
         <w:t xml:space="preserve">Champs mot de passe </w:t>
       </w:r>
     </w:p>
     <w:p>
-      <w:hyperlink r:id="rId8" w:history="1">
+      <w:hyperlink r:id="rId10" w:history="1">
         <w:r>
           <w:rPr>
             <w:rStyle w:val="Lienhypertexte"/>
@@ -831,8 +1258,8 @@
     </w:p>
     <w:p/>
     <w:sectPr>
-      <w:headerReference w:type="default" r:id="rId9"/>
-      <w:headerReference w:type="first" r:id="rId10"/>
+      <w:headerReference w:type="default" r:id="rId11"/>
+      <w:headerReference w:type="first" r:id="rId12"/>
       <w:pgSz w:w="11906" w:h="16838" w:code="9"/>
       <w:pgMar w:top="1418" w:right="1418" w:bottom="1418" w:left="1418" w:header="720" w:footer="720" w:gutter="0"/>
       <w:cols w:space="720"/>
@@ -1128,6 +1555,119 @@
     </w:lvl>
   </w:abstractNum>
   <w:abstractNum w:abstractNumId="2" w15:restartNumberingAfterBreak="0">
+    <w:nsid w:val="0E544BF6"/>
+    <w:multiLevelType w:val="hybridMultilevel"/>
+    <w:tmpl w:val="AEF21D68"/>
+    <w:lvl w:ilvl="0" w:tplc="100C0001">
+      <w:start w:val="1"/>
+      <w:numFmt w:val="bullet"/>
+      <w:lvlText w:val=""/>
+      <w:lvlJc w:val="left"/>
+      <w:pPr>
+        <w:ind w:left="720" w:hanging="360"/>
+      </w:pPr>
+      <w:rPr>
+        <w:rFonts w:ascii="Symbol" w:hAnsi="Symbol" w:hint="default"/>
+      </w:rPr>
+    </w:lvl>
+    <w:lvl w:ilvl="1" w:tplc="100C0003" w:tentative="1">
+      <w:start w:val="1"/>
+      <w:numFmt w:val="bullet"/>
+      <w:lvlText w:val="o"/>
+      <w:lvlJc w:val="left"/>
+      <w:pPr>
+        <w:ind w:left="1440" w:hanging="360"/>
+      </w:pPr>
+      <w:rPr>
+        <w:rFonts w:ascii="Courier New" w:hAnsi="Courier New" w:cs="Courier New" w:hint="default"/>
+      </w:rPr>
+    </w:lvl>
+    <w:lvl w:ilvl="2" w:tplc="100C0005" w:tentative="1">
+      <w:start w:val="1"/>
+      <w:numFmt w:val="bullet"/>
+      <w:lvlText w:val=""/>
+      <w:lvlJc w:val="left"/>
+      <w:pPr>
+        <w:ind w:left="2160" w:hanging="360"/>
+      </w:pPr>
+      <w:rPr>
+        <w:rFonts w:ascii="Wingdings" w:hAnsi="Wingdings" w:hint="default"/>
+      </w:rPr>
+    </w:lvl>
+    <w:lvl w:ilvl="3" w:tplc="100C0001" w:tentative="1">
+      <w:start w:val="1"/>
+      <w:numFmt w:val="bullet"/>
+      <w:lvlText w:val=""/>
+      <w:lvlJc w:val="left"/>
+      <w:pPr>
+        <w:ind w:left="2880" w:hanging="360"/>
+      </w:pPr>
+      <w:rPr>
+        <w:rFonts w:ascii="Symbol" w:hAnsi="Symbol" w:hint="default"/>
+      </w:rPr>
+    </w:lvl>
+    <w:lvl w:ilvl="4" w:tplc="100C0003" w:tentative="1">
+      <w:start w:val="1"/>
+      <w:numFmt w:val="bullet"/>
+      <w:lvlText w:val="o"/>
+      <w:lvlJc w:val="left"/>
+      <w:pPr>
+        <w:ind w:left="3600" w:hanging="360"/>
+      </w:pPr>
+      <w:rPr>
+        <w:rFonts w:ascii="Courier New" w:hAnsi="Courier New" w:cs="Courier New" w:hint="default"/>
+      </w:rPr>
+    </w:lvl>
+    <w:lvl w:ilvl="5" w:tplc="100C0005" w:tentative="1">
+      <w:start w:val="1"/>
+      <w:numFmt w:val="bullet"/>
+      <w:lvlText w:val=""/>
+      <w:lvlJc w:val="left"/>
+      <w:pPr>
+        <w:ind w:left="4320" w:hanging="360"/>
+      </w:pPr>
+      <w:rPr>
+        <w:rFonts w:ascii="Wingdings" w:hAnsi="Wingdings" w:hint="default"/>
+      </w:rPr>
+    </w:lvl>
+    <w:lvl w:ilvl="6" w:tplc="100C0001" w:tentative="1">
+      <w:start w:val="1"/>
+      <w:numFmt w:val="bullet"/>
+      <w:lvlText w:val=""/>
+      <w:lvlJc w:val="left"/>
+      <w:pPr>
+        <w:ind w:left="5040" w:hanging="360"/>
+      </w:pPr>
+      <w:rPr>
+        <w:rFonts w:ascii="Symbol" w:hAnsi="Symbol" w:hint="default"/>
+      </w:rPr>
+    </w:lvl>
+    <w:lvl w:ilvl="7" w:tplc="100C0003" w:tentative="1">
+      <w:start w:val="1"/>
+      <w:numFmt w:val="bullet"/>
+      <w:lvlText w:val="o"/>
+      <w:lvlJc w:val="left"/>
+      <w:pPr>
+        <w:ind w:left="5760" w:hanging="360"/>
+      </w:pPr>
+      <w:rPr>
+        <w:rFonts w:ascii="Courier New" w:hAnsi="Courier New" w:cs="Courier New" w:hint="default"/>
+      </w:rPr>
+    </w:lvl>
+    <w:lvl w:ilvl="8" w:tplc="100C0005" w:tentative="1">
+      <w:start w:val="1"/>
+      <w:numFmt w:val="bullet"/>
+      <w:lvlText w:val=""/>
+      <w:lvlJc w:val="left"/>
+      <w:pPr>
+        <w:ind w:left="6480" w:hanging="360"/>
+      </w:pPr>
+      <w:rPr>
+        <w:rFonts w:ascii="Wingdings" w:hAnsi="Wingdings" w:hint="default"/>
+      </w:rPr>
+    </w:lvl>
+  </w:abstractNum>
+  <w:abstractNum w:abstractNumId="3" w15:restartNumberingAfterBreak="0">
     <w:nsid w:val="16794E2B"/>
     <w:multiLevelType w:val="hybridMultilevel"/>
     <w:tmpl w:val="641AD2C2"/>
@@ -1267,7 +1807,7 @@
       </w:rPr>
     </w:lvl>
   </w:abstractNum>
-  <w:abstractNum w:abstractNumId="3" w15:restartNumberingAfterBreak="0">
+  <w:abstractNum w:abstractNumId="4" w15:restartNumberingAfterBreak="0">
     <w:nsid w:val="19FF01AE"/>
     <w:multiLevelType w:val="hybridMultilevel"/>
     <w:tmpl w:val="EC6A3956"/>
@@ -1407,7 +1947,7 @@
       </w:rPr>
     </w:lvl>
   </w:abstractNum>
-  <w:abstractNum w:abstractNumId="4" w15:restartNumberingAfterBreak="0">
+  <w:abstractNum w:abstractNumId="5" w15:restartNumberingAfterBreak="0">
     <w:nsid w:val="27A404D8"/>
     <w:multiLevelType w:val="hybridMultilevel"/>
     <w:tmpl w:val="E4483B56"/>
@@ -1547,7 +2087,7 @@
       </w:rPr>
     </w:lvl>
   </w:abstractNum>
-  <w:abstractNum w:abstractNumId="5" w15:restartNumberingAfterBreak="0">
+  <w:abstractNum w:abstractNumId="6" w15:restartNumberingAfterBreak="0">
     <w:nsid w:val="408C02FF"/>
     <w:multiLevelType w:val="hybridMultilevel"/>
     <w:tmpl w:val="1C925AC4"/>
@@ -1684,7 +2224,7 @@
       </w:rPr>
     </w:lvl>
   </w:abstractNum>
-  <w:abstractNum w:abstractNumId="6" w15:restartNumberingAfterBreak="0">
+  <w:abstractNum w:abstractNumId="7" w15:restartNumberingAfterBreak="0">
     <w:nsid w:val="42F31DAB"/>
     <w:multiLevelType w:val="hybridMultilevel"/>
     <w:tmpl w:val="A46C5D1C"/>
@@ -1824,7 +2364,7 @@
       </w:rPr>
     </w:lvl>
   </w:abstractNum>
-  <w:abstractNum w:abstractNumId="7" w15:restartNumberingAfterBreak="0">
+  <w:abstractNum w:abstractNumId="8" w15:restartNumberingAfterBreak="0">
     <w:nsid w:val="5082572C"/>
     <w:multiLevelType w:val="hybridMultilevel"/>
     <w:tmpl w:val="ED4ACFA4"/>
@@ -1964,7 +2504,7 @@
       </w:rPr>
     </w:lvl>
   </w:abstractNum>
-  <w:abstractNum w:abstractNumId="8" w15:restartNumberingAfterBreak="0">
+  <w:abstractNum w:abstractNumId="9" w15:restartNumberingAfterBreak="0">
     <w:nsid w:val="52B247CA"/>
     <w:multiLevelType w:val="hybridMultilevel"/>
     <w:tmpl w:val="B7D4D45A"/>
@@ -2104,7 +2644,7 @@
       </w:rPr>
     </w:lvl>
   </w:abstractNum>
-  <w:abstractNum w:abstractNumId="9" w15:restartNumberingAfterBreak="0">
+  <w:abstractNum w:abstractNumId="10" w15:restartNumberingAfterBreak="0">
     <w:nsid w:val="57010B5C"/>
     <w:multiLevelType w:val="hybridMultilevel"/>
     <w:tmpl w:val="FACE41CE"/>
@@ -2217,7 +2757,7 @@
       </w:rPr>
     </w:lvl>
   </w:abstractNum>
-  <w:abstractNum w:abstractNumId="10" w15:restartNumberingAfterBreak="0">
+  <w:abstractNum w:abstractNumId="11" w15:restartNumberingAfterBreak="0">
     <w:nsid w:val="594C1361"/>
     <w:multiLevelType w:val="hybridMultilevel"/>
     <w:tmpl w:val="5C243628"/>
@@ -2357,7 +2897,7 @@
       </w:rPr>
     </w:lvl>
   </w:abstractNum>
-  <w:abstractNum w:abstractNumId="11" w15:restartNumberingAfterBreak="0">
+  <w:abstractNum w:abstractNumId="12" w15:restartNumberingAfterBreak="0">
     <w:nsid w:val="5A535A9B"/>
     <w:multiLevelType w:val="hybridMultilevel"/>
     <w:tmpl w:val="4D24C56A"/>
@@ -2470,7 +3010,7 @@
       </w:rPr>
     </w:lvl>
   </w:abstractNum>
-  <w:abstractNum w:abstractNumId="12" w15:restartNumberingAfterBreak="0">
+  <w:abstractNum w:abstractNumId="13" w15:restartNumberingAfterBreak="0">
     <w:nsid w:val="5DA01F99"/>
     <w:multiLevelType w:val="hybridMultilevel"/>
     <w:tmpl w:val="BC8A6DF8"/>
@@ -2583,7 +3123,7 @@
       </w:rPr>
     </w:lvl>
   </w:abstractNum>
-  <w:abstractNum w:abstractNumId="13" w15:restartNumberingAfterBreak="0">
+  <w:abstractNum w:abstractNumId="14" w15:restartNumberingAfterBreak="0">
     <w:nsid w:val="5DC22C32"/>
     <w:multiLevelType w:val="hybridMultilevel"/>
     <w:tmpl w:val="874AC728"/>
@@ -2696,7 +3236,7 @@
       </w:rPr>
     </w:lvl>
   </w:abstractNum>
-  <w:abstractNum w:abstractNumId="14" w15:restartNumberingAfterBreak="0">
+  <w:abstractNum w:abstractNumId="15" w15:restartNumberingAfterBreak="0">
     <w:nsid w:val="71E06583"/>
     <w:multiLevelType w:val="hybridMultilevel"/>
     <w:tmpl w:val="26C81FCE"/>
@@ -2836,7 +3376,7 @@
       </w:rPr>
     </w:lvl>
   </w:abstractNum>
-  <w:abstractNum w:abstractNumId="15" w15:restartNumberingAfterBreak="0">
+  <w:abstractNum w:abstractNumId="16" w15:restartNumberingAfterBreak="0">
     <w:nsid w:val="75A3529B"/>
     <w:multiLevelType w:val="hybridMultilevel"/>
     <w:tmpl w:val="819EEA64"/>
@@ -2976,7 +3516,7 @@
       </w:rPr>
     </w:lvl>
   </w:abstractNum>
-  <w:abstractNum w:abstractNumId="16" w15:restartNumberingAfterBreak="0">
+  <w:abstractNum w:abstractNumId="17" w15:restartNumberingAfterBreak="0">
     <w:nsid w:val="7B193736"/>
     <w:multiLevelType w:val="multilevel"/>
     <w:tmpl w:val="3E0A631E"/>
@@ -3099,55 +3639,58 @@
     </w:lvl>
   </w:abstractNum>
   <w:num w:numId="1">
-    <w:abstractNumId w:val="16"/>
+    <w:abstractNumId w:val="17"/>
   </w:num>
   <w:num w:numId="2">
     <w:abstractNumId w:val="1"/>
   </w:num>
   <w:num w:numId="3">
+    <w:abstractNumId w:val="4"/>
+  </w:num>
+  <w:num w:numId="4">
+    <w:abstractNumId w:val="16"/>
+  </w:num>
+  <w:num w:numId="5">
+    <w:abstractNumId w:val="9"/>
+  </w:num>
+  <w:num w:numId="6">
+    <w:abstractNumId w:val="5"/>
+  </w:num>
+  <w:num w:numId="7">
+    <w:abstractNumId w:val="11"/>
+  </w:num>
+  <w:num w:numId="8">
     <w:abstractNumId w:val="3"/>
   </w:num>
-  <w:num w:numId="4">
+  <w:num w:numId="9">
+    <w:abstractNumId w:val="6"/>
+  </w:num>
+  <w:num w:numId="10">
+    <w:abstractNumId w:val="8"/>
+  </w:num>
+  <w:num w:numId="11">
+    <w:abstractNumId w:val="7"/>
+  </w:num>
+  <w:num w:numId="12">
     <w:abstractNumId w:val="15"/>
   </w:num>
-  <w:num w:numId="5">
-    <w:abstractNumId w:val="8"/>
-  </w:num>
-  <w:num w:numId="6">
-    <w:abstractNumId w:val="4"/>
-  </w:num>
-  <w:num w:numId="7">
-    <w:abstractNumId w:val="10"/>
-  </w:num>
-  <w:num w:numId="8">
-    <w:abstractNumId w:val="2"/>
-  </w:num>
-  <w:num w:numId="9">
-    <w:abstractNumId w:val="5"/>
-  </w:num>
-  <w:num w:numId="10">
-    <w:abstractNumId w:val="7"/>
-  </w:num>
-  <w:num w:numId="11">
-    <w:abstractNumId w:val="6"/>
-  </w:num>
-  <w:num w:numId="12">
+  <w:num w:numId="13">
     <w:abstractNumId w:val="14"/>
   </w:num>
-  <w:num w:numId="13">
-    <w:abstractNumId w:val="13"/>
-  </w:num>
   <w:num w:numId="14">
-    <w:abstractNumId w:val="11"/>
+    <w:abstractNumId w:val="12"/>
   </w:num>
   <w:num w:numId="15">
     <w:abstractNumId w:val="0"/>
   </w:num>
   <w:num w:numId="16">
-    <w:abstractNumId w:val="12"/>
+    <w:abstractNumId w:val="13"/>
   </w:num>
   <w:num w:numId="17">
-    <w:abstractNumId w:val="9"/>
+    <w:abstractNumId w:val="10"/>
+  </w:num>
+  <w:num w:numId="18">
+    <w:abstractNumId w:val="2"/>
   </w:num>
 </w:numbering>
 </file>
@@ -3746,7 +4289,6 @@
   <w:style w:type="character" w:default="1" w:styleId="Policepardfaut">
     <w:name w:val="Default Paragraph Font"/>
     <w:uiPriority w:val="1"/>
-    <w:semiHidden/>
     <w:unhideWhenUsed/>
   </w:style>
   <w:style w:type="table" w:default="1" w:styleId="TableauNormal">

</xml_diff>

<commit_message>
update doc + jdt
</commit_message>
<xml_diff>
--- a/documentation/MAITRE_Documentation_new.docx
+++ b/documentation/MAITRE_Documentation_new.docx
@@ -628,21 +628,7 @@
         <w:rPr>
           <w:b/>
         </w:rPr>
-        <w:t xml:space="preserve">(url </w:t>
-      </w:r>
-      <w:proofErr w:type="spellStart"/>
-      <w:r>
-        <w:rPr>
-          <w:b/>
-        </w:rPr>
-        <w:t>query</w:t>
-      </w:r>
-      <w:proofErr w:type="spellEnd"/>
-      <w:r>
-        <w:rPr>
-          <w:b/>
-        </w:rPr>
-        <w:t>)</w:t>
+        <w:t>(url query)</w:t>
       </w:r>
       <w:r>
         <w:rPr>
@@ -661,15 +647,7 @@
         <w:t>Les paramètr</w:t>
       </w:r>
       <w:r>
-        <w:t>es sont encodés en JSON et permettent à l’API d’envoyer le bon résultat sur l’</w:t>
-      </w:r>
-      <w:proofErr w:type="spellStart"/>
-      <w:r>
-        <w:t>endpoint</w:t>
-      </w:r>
-      <w:proofErr w:type="spellEnd"/>
-      <w:r>
-        <w:t>.</w:t>
+        <w:t>es sont encodés en JSON et permettent à l’API d’envoyer le bon résultat sur l’endpoint.</w:t>
       </w:r>
     </w:p>
     <w:p>
@@ -691,21 +669,7 @@
         <w:rPr>
           <w:b/>
         </w:rPr>
-        <w:t xml:space="preserve"> (url </w:t>
-      </w:r>
-      <w:proofErr w:type="spellStart"/>
-      <w:r>
-        <w:rPr>
-          <w:b/>
-        </w:rPr>
-        <w:t>query</w:t>
-      </w:r>
-      <w:proofErr w:type="spellEnd"/>
-      <w:r>
-        <w:rPr>
-          <w:b/>
-        </w:rPr>
-        <w:t>)</w:t>
+        <w:t xml:space="preserve"> (url query)</w:t>
       </w:r>
       <w:r>
         <w:br/>
@@ -742,14 +706,12 @@
         </w:rPr>
         <w:t xml:space="preserve">) </w:t>
       </w:r>
-      <w:proofErr w:type="spellStart"/>
       <w:r>
         <w:rPr>
           <w:i/>
         </w:rPr>
         <w:t>Auth</w:t>
       </w:r>
-      <w:proofErr w:type="spellEnd"/>
       <w:r>
         <w:rPr>
           <w:i/>
@@ -759,21 +721,14 @@
       <w:r>
         <w:t xml:space="preserve">Ce paramètre contient l’identifiant et le </w:t>
       </w:r>
-      <w:proofErr w:type="spellStart"/>
       <w:r>
         <w:rPr>
           <w:i/>
         </w:rPr>
         <w:t>token</w:t>
       </w:r>
-      <w:proofErr w:type="spellEnd"/>
-      <w:r>
-        <w:t xml:space="preserve"> de l’utili</w:t>
-      </w:r>
-      <w:bookmarkStart w:id="2" w:name="_GoBack"/>
-      <w:bookmarkEnd w:id="2"/>
-      <w:r>
-        <w:t xml:space="preserve">sateur souhaitant réaliser </w:t>
+      <w:r>
+        <w:t xml:space="preserve"> de l’utilisateur souhaitant réaliser </w:t>
       </w:r>
       <w:r>
         <w:lastRenderedPageBreak/>
@@ -1140,13 +1095,7 @@
         <w:jc w:val="left"/>
       </w:pPr>
       <w:r>
-        <w:t>Dans cet exemple, on va récupérer le fichier dont la référence est « </w:t>
-      </w:r>
-      <w:r>
-        <w:t>feb0daf0-77a4-11e9-8f9e-2a86e4085a59</w:t>
-      </w:r>
-      <w:r>
-        <w:t> ».</w:t>
+        <w:t>Dans cet exemple, on va récupérer le fichier dont la référence est « feb0daf0-77a4-11e9-8f9e-2a86e4085a59 ».</w:t>
       </w:r>
     </w:p>
     <w:p>
@@ -1240,14 +1189,40 @@
         </w:pict>
       </w:r>
     </w:p>
+    <w:p>
+      <w:pPr>
+        <w:pStyle w:val="Titre2"/>
+      </w:pPr>
+      <w:r>
+        <w:t>Contact à l’API</w:t>
+      </w:r>
+    </w:p>
+    <w:p>
+      <w:r>
+        <w:t>L’API est appelée à l’aide de la « Fetch API ». Malheureusement elle n’est pas encore supportée par tous les navigateurs, comme Safari et IE. Un polyfill éxiste pour combler cette lacune.</w:t>
+      </w:r>
+      <w:bookmarkStart w:id="2" w:name="_GoBack"/>
+      <w:bookmarkEnd w:id="2"/>
+    </w:p>
+    <w:p>
+      <w:hyperlink r:id="rId10" w:history="1">
+        <w:r>
+          <w:rPr>
+            <w:rStyle w:val="Lienhypertexte"/>
+          </w:rPr>
+          <w:t>https://github.com/github/fetch#browser-support</w:t>
+        </w:r>
+      </w:hyperlink>
+    </w:p>
     <w:p/>
+    <w:p/>
     <w:p>
       <w:r>
         <w:t xml:space="preserve">Champs mot de passe </w:t>
       </w:r>
     </w:p>
     <w:p>
-      <w:hyperlink r:id="rId10" w:history="1">
+      <w:hyperlink r:id="rId11" w:history="1">
         <w:r>
           <w:rPr>
             <w:rStyle w:val="Lienhypertexte"/>
@@ -1258,8 +1233,8 @@
     </w:p>
     <w:p/>
     <w:sectPr>
-      <w:headerReference w:type="default" r:id="rId11"/>
-      <w:headerReference w:type="first" r:id="rId12"/>
+      <w:headerReference w:type="default" r:id="rId12"/>
+      <w:headerReference w:type="first" r:id="rId13"/>
       <w:pgSz w:w="11906" w:h="16838" w:code="9"/>
       <w:pgMar w:top="1418" w:right="1418" w:bottom="1418" w:left="1418" w:header="720" w:footer="720" w:gutter="0"/>
       <w:cols w:space="720"/>
@@ -4289,6 +4264,7 @@
   <w:style w:type="character" w:default="1" w:styleId="Policepardfaut">
     <w:name w:val="Default Paragraph Font"/>
     <w:uiPriority w:val="1"/>
+    <w:semiHidden/>
     <w:unhideWhenUsed/>
   </w:style>
   <w:style w:type="table" w:default="1" w:styleId="TableauNormal">

</xml_diff>

<commit_message>
update db_creation script + update doc
</commit_message>
<xml_diff>
--- a/documentation/MAITRE_Documentation_new.docx
+++ b/documentation/MAITRE_Documentation_new.docx
@@ -400,6 +400,124 @@
         <w:pStyle w:val="Titre2"/>
       </w:pPr>
       <w:r>
+        <w:t>Contexte</w:t>
+      </w:r>
+    </w:p>
+    <w:p>
+      <w:r>
+        <w:t>Ce Projet a été réalisé à la suite d’un premier projet (dans le cadre du PreTPI)</w:t>
+      </w:r>
+      <w:r>
+        <w:t>.</w:t>
+      </w:r>
+    </w:p>
+    <w:p>
+      <w:r>
+        <w:t>Certaines fonctionnalités avaient déjà été développées, c’est pourquoi certains aspects de ces fonctionnalités ne sont pas approfondis dans ce document.</w:t>
+      </w:r>
+    </w:p>
+    <w:p>
+      <w:r>
+        <w:t xml:space="preserve">Les </w:t>
+      </w:r>
+      <w:r>
+        <w:t>structures</w:t>
+      </w:r>
+      <w:r>
+        <w:t xml:space="preserve"> déjà présent</w:t>
+      </w:r>
+      <w:r>
+        <w:t>e</w:t>
+      </w:r>
+      <w:r>
+        <w:t>s étaient :</w:t>
+      </w:r>
+    </w:p>
+    <w:p>
+      <w:pPr>
+        <w:pStyle w:val="Paragraphedeliste"/>
+        <w:numPr>
+          <w:ilvl w:val="0"/>
+          <w:numId w:val="28"/>
+        </w:numPr>
+      </w:pPr>
+      <w:r>
+        <w:t>Le serveur de distribution de fichiers</w:t>
+      </w:r>
+      <w:r>
+        <w:t>.</w:t>
+      </w:r>
+    </w:p>
+    <w:p>
+      <w:pPr>
+        <w:pStyle w:val="Paragraphedeliste"/>
+        <w:numPr>
+          <w:ilvl w:val="0"/>
+          <w:numId w:val="28"/>
+        </w:numPr>
+      </w:pPr>
+      <w:r>
+        <w:t>Le serveur Websocket.</w:t>
+      </w:r>
+    </w:p>
+    <w:p>
+      <w:pPr>
+        <w:pStyle w:val="Paragraphedeliste"/>
+        <w:numPr>
+          <w:ilvl w:val="0"/>
+          <w:numId w:val="28"/>
+        </w:numPr>
+      </w:pPr>
+      <w:r>
+        <w:t>La base de données MariaDB</w:t>
+      </w:r>
+    </w:p>
+    <w:p>
+      <w:pPr>
+        <w:pStyle w:val="Paragraphedeliste"/>
+        <w:numPr>
+          <w:ilvl w:val="0"/>
+          <w:numId w:val="28"/>
+        </w:numPr>
+      </w:pPr>
+      <w:r>
+        <w:t>Le Framework JS de génération de pages.</w:t>
+      </w:r>
+    </w:p>
+    <w:p>
+      <w:r>
+        <w:t>Les fonctionnalités déjà présentes étaient</w:t>
+      </w:r>
+    </w:p>
+    <w:p>
+      <w:pPr>
+        <w:pStyle w:val="Paragraphedeliste"/>
+        <w:numPr>
+          <w:ilvl w:val="0"/>
+          <w:numId w:val="30"/>
+        </w:numPr>
+      </w:pPr>
+      <w:r>
+        <w:t>Le login (simplifié)</w:t>
+      </w:r>
+    </w:p>
+    <w:p>
+      <w:pPr>
+        <w:pStyle w:val="Paragraphedeliste"/>
+        <w:numPr>
+          <w:ilvl w:val="0"/>
+          <w:numId w:val="29"/>
+        </w:numPr>
+      </w:pPr>
+      <w:r>
+        <w:t>L’envoi de message</w:t>
+      </w:r>
+    </w:p>
+    <w:p>
+      <w:pPr>
+        <w:pStyle w:val="Titre2"/>
+      </w:pPr>
+      <w:r>
         <w:t>Utilisateurs</w:t>
       </w:r>
     </w:p>
@@ -495,6 +613,7 @@
         <w:pStyle w:val="Titre2"/>
       </w:pPr>
       <w:r>
+        <w:lastRenderedPageBreak/>
         <w:t>Story 2 :</w:t>
       </w:r>
     </w:p>
@@ -557,7 +676,6 @@
         </w:numPr>
       </w:pPr>
       <w:r>
-        <w:lastRenderedPageBreak/>
         <w:t>Dans la page d’ajout de groupe, la liste d’utilisateurs contient tous les utilisateurs du système.</w:t>
       </w:r>
       <w:r>
@@ -683,6 +801,7 @@
         <w:pStyle w:val="Titre1"/>
       </w:pPr>
       <w:r>
+        <w:lastRenderedPageBreak/>
         <w:t>Conception</w:t>
       </w:r>
     </w:p>
@@ -970,7 +1089,7 @@
     <w:p>
       <w:r>
         <w:pict>
-          <v:shape id="_x0000_i1026" type="#_x0000_t75" style="width:452.55pt;height:303.9pt">
+          <v:shape id="_x0000_i1025" type="#_x0000_t75" style="width:452.55pt;height:303.9pt">
             <v:imagedata r:id="rId10" o:title="upload_image_1"/>
           </v:shape>
         </w:pict>
@@ -1043,7 +1162,7 @@
       <w:r>
         <w:lastRenderedPageBreak/>
         <w:pict>
-          <v:shape id="_x0000_i1027" type="#_x0000_t75" style="width:452.55pt;height:303.9pt">
+          <v:shape id="_x0000_i1026" type="#_x0000_t75" style="width:452.55pt;height:303.9pt">
             <v:imagedata r:id="rId12" o:title="upload_image_2"/>
           </v:shape>
         </w:pict>
@@ -1430,8 +1549,6 @@
             <w:r>
               <w:t>légèrement inférieure</w:t>
             </w:r>
-            <w:bookmarkStart w:id="3" w:name="_GoBack"/>
-            <w:bookmarkEnd w:id="3"/>
             <w:r>
               <w:rPr>
                 <w:rStyle w:val="Appelnotedebasdep"/>
@@ -2113,24 +2230,75 @@
       <w:pPr>
         <w:pStyle w:val="Titre2"/>
       </w:pPr>
-      <w:bookmarkStart w:id="4" w:name="_Ref9946197"/>
+      <w:bookmarkStart w:id="3" w:name="_Ref9946197"/>
       <w:r>
         <w:t>Files API</w:t>
       </w:r>
+      <w:bookmarkEnd w:id="3"/>
+    </w:p>
+    <w:p>
+      <w:r>
+        <w:t>La « Files API » permet de distribuer des fichiers d</w:t>
+      </w:r>
+      <w:r>
+        <w:t>ynamiques</w:t>
+      </w:r>
+      <w:r>
+        <w:t xml:space="preserve"> vers l’interface graphique</w:t>
+      </w:r>
+      <w:r>
+        <w:t xml:space="preserve">. </w:t>
+      </w:r>
+    </w:p>
+    <w:p>
+      <w:r>
+        <w:t>Les fichiers sont stockés à l’extérieur de la structure de dossiers du projet.</w:t>
+      </w:r>
+      <w:r>
+        <w:t xml:space="preserve"> Par défaut, ils sont stockés dans le dossier « /var/messaging_web_app/files ».</w:t>
+      </w:r>
+    </w:p>
+    <w:p>
+      <w:r>
+        <w:t>L’accès se fait par une requête http et la réponse contient les données brutes.</w:t>
+      </w:r>
+    </w:p>
+    <w:p>
+      <w:r>
+        <w:t>L’avantage d</w:t>
+      </w:r>
+      <w:r>
+        <w:t xml:space="preserve">e ce type de retour, est qu’une image </w:t>
+      </w:r>
+      <w:r>
+        <w:t>peut directement être appelé</w:t>
+      </w:r>
+      <w:r>
+        <w:t>e</w:t>
+      </w:r>
+      <w:r>
+        <w:t xml:space="preserve"> dans la propriété « src</w:t>
+      </w:r>
+      <w:r>
+        <w:t>=</w:t>
+      </w:r>
+      <w:r>
+        <w:t> » d’une balise « &lt;img&gt; » par exemple.</w:t>
+      </w:r>
+      <w:bookmarkStart w:id="4" w:name="_GoBack"/>
       <w:bookmarkEnd w:id="4"/>
     </w:p>
     <w:p>
-      <w:r>
-        <w:t>La « Files API » permet de distribuer des fichiers d</w:t>
-      </w:r>
-      <w:r>
-        <w:t>ynamiques</w:t>
-      </w:r>
-      <w:r>
-        <w:t xml:space="preserve"> vers l’interface graphique</w:t>
-      </w:r>
-      <w:r>
-        <w:t xml:space="preserve">. </w:t>
+      <w:pPr>
+        <w:rPr>
+          <w:b/>
+        </w:rPr>
+      </w:pPr>
+      <w:r>
+        <w:rPr>
+          <w:b/>
+        </w:rPr>
+        <w:t>Exemple de requête</w:t>
       </w:r>
     </w:p>
     <w:p>
@@ -2230,7 +2398,7 @@
     <w:p>
       <w:r>
         <w:pict>
-          <v:shape id="_x0000_i1025" type="#_x0000_t75" style="width:476.9pt;height:340.35pt">
+          <v:shape id="_x0000_i1027" type="#_x0000_t75" style="width:476.9pt;height:340.35pt">
             <v:imagedata r:id="rId13" o:title="MLD_v3"/>
           </v:shape>
         </w:pict>
@@ -2257,7 +2425,6 @@
         <w:pStyle w:val="Titre2"/>
       </w:pPr>
       <w:r>
-        <w:lastRenderedPageBreak/>
         <w:t>Contact à l’API</w:t>
       </w:r>
     </w:p>
@@ -2916,6 +3083,119 @@
     </w:lvl>
   </w:abstractNum>
   <w:abstractNum w:abstractNumId="4" w15:restartNumberingAfterBreak="0">
+    <w:nsid w:val="11A34E52"/>
+    <w:multiLevelType w:val="hybridMultilevel"/>
+    <w:tmpl w:val="D910EB20"/>
+    <w:lvl w:ilvl="0" w:tplc="100C0001">
+      <w:start w:val="1"/>
+      <w:numFmt w:val="bullet"/>
+      <w:lvlText w:val=""/>
+      <w:lvlJc w:val="left"/>
+      <w:pPr>
+        <w:ind w:left="720" w:hanging="360"/>
+      </w:pPr>
+      <w:rPr>
+        <w:rFonts w:ascii="Symbol" w:hAnsi="Symbol" w:hint="default"/>
+      </w:rPr>
+    </w:lvl>
+    <w:lvl w:ilvl="1" w:tplc="100C0003" w:tentative="1">
+      <w:start w:val="1"/>
+      <w:numFmt w:val="bullet"/>
+      <w:lvlText w:val="o"/>
+      <w:lvlJc w:val="left"/>
+      <w:pPr>
+        <w:ind w:left="1440" w:hanging="360"/>
+      </w:pPr>
+      <w:rPr>
+        <w:rFonts w:ascii="Courier New" w:hAnsi="Courier New" w:cs="Courier New" w:hint="default"/>
+      </w:rPr>
+    </w:lvl>
+    <w:lvl w:ilvl="2" w:tplc="100C0005" w:tentative="1">
+      <w:start w:val="1"/>
+      <w:numFmt w:val="bullet"/>
+      <w:lvlText w:val=""/>
+      <w:lvlJc w:val="left"/>
+      <w:pPr>
+        <w:ind w:left="2160" w:hanging="360"/>
+      </w:pPr>
+      <w:rPr>
+        <w:rFonts w:ascii="Wingdings" w:hAnsi="Wingdings" w:hint="default"/>
+      </w:rPr>
+    </w:lvl>
+    <w:lvl w:ilvl="3" w:tplc="100C0001" w:tentative="1">
+      <w:start w:val="1"/>
+      <w:numFmt w:val="bullet"/>
+      <w:lvlText w:val=""/>
+      <w:lvlJc w:val="left"/>
+      <w:pPr>
+        <w:ind w:left="2880" w:hanging="360"/>
+      </w:pPr>
+      <w:rPr>
+        <w:rFonts w:ascii="Symbol" w:hAnsi="Symbol" w:hint="default"/>
+      </w:rPr>
+    </w:lvl>
+    <w:lvl w:ilvl="4" w:tplc="100C0003" w:tentative="1">
+      <w:start w:val="1"/>
+      <w:numFmt w:val="bullet"/>
+      <w:lvlText w:val="o"/>
+      <w:lvlJc w:val="left"/>
+      <w:pPr>
+        <w:ind w:left="3600" w:hanging="360"/>
+      </w:pPr>
+      <w:rPr>
+        <w:rFonts w:ascii="Courier New" w:hAnsi="Courier New" w:cs="Courier New" w:hint="default"/>
+      </w:rPr>
+    </w:lvl>
+    <w:lvl w:ilvl="5" w:tplc="100C0005" w:tentative="1">
+      <w:start w:val="1"/>
+      <w:numFmt w:val="bullet"/>
+      <w:lvlText w:val=""/>
+      <w:lvlJc w:val="left"/>
+      <w:pPr>
+        <w:ind w:left="4320" w:hanging="360"/>
+      </w:pPr>
+      <w:rPr>
+        <w:rFonts w:ascii="Wingdings" w:hAnsi="Wingdings" w:hint="default"/>
+      </w:rPr>
+    </w:lvl>
+    <w:lvl w:ilvl="6" w:tplc="100C0001" w:tentative="1">
+      <w:start w:val="1"/>
+      <w:numFmt w:val="bullet"/>
+      <w:lvlText w:val=""/>
+      <w:lvlJc w:val="left"/>
+      <w:pPr>
+        <w:ind w:left="5040" w:hanging="360"/>
+      </w:pPr>
+      <w:rPr>
+        <w:rFonts w:ascii="Symbol" w:hAnsi="Symbol" w:hint="default"/>
+      </w:rPr>
+    </w:lvl>
+    <w:lvl w:ilvl="7" w:tplc="100C0003" w:tentative="1">
+      <w:start w:val="1"/>
+      <w:numFmt w:val="bullet"/>
+      <w:lvlText w:val="o"/>
+      <w:lvlJc w:val="left"/>
+      <w:pPr>
+        <w:ind w:left="5760" w:hanging="360"/>
+      </w:pPr>
+      <w:rPr>
+        <w:rFonts w:ascii="Courier New" w:hAnsi="Courier New" w:cs="Courier New" w:hint="default"/>
+      </w:rPr>
+    </w:lvl>
+    <w:lvl w:ilvl="8" w:tplc="100C0005" w:tentative="1">
+      <w:start w:val="1"/>
+      <w:numFmt w:val="bullet"/>
+      <w:lvlText w:val=""/>
+      <w:lvlJc w:val="left"/>
+      <w:pPr>
+        <w:ind w:left="6480" w:hanging="360"/>
+      </w:pPr>
+      <w:rPr>
+        <w:rFonts w:ascii="Wingdings" w:hAnsi="Wingdings" w:hint="default"/>
+      </w:rPr>
+    </w:lvl>
+  </w:abstractNum>
+  <w:abstractNum w:abstractNumId="5" w15:restartNumberingAfterBreak="0">
     <w:nsid w:val="16794E2B"/>
     <w:multiLevelType w:val="hybridMultilevel"/>
     <w:tmpl w:val="641AD2C2"/>
@@ -3055,7 +3335,7 @@
       </w:rPr>
     </w:lvl>
   </w:abstractNum>
-  <w:abstractNum w:abstractNumId="5" w15:restartNumberingAfterBreak="0">
+  <w:abstractNum w:abstractNumId="6" w15:restartNumberingAfterBreak="0">
     <w:nsid w:val="19FF01AE"/>
     <w:multiLevelType w:val="hybridMultilevel"/>
     <w:tmpl w:val="EC6A3956"/>
@@ -3195,7 +3475,7 @@
       </w:rPr>
     </w:lvl>
   </w:abstractNum>
-  <w:abstractNum w:abstractNumId="6" w15:restartNumberingAfterBreak="0">
+  <w:abstractNum w:abstractNumId="7" w15:restartNumberingAfterBreak="0">
     <w:nsid w:val="27A404D8"/>
     <w:multiLevelType w:val="hybridMultilevel"/>
     <w:tmpl w:val="E4483B56"/>
@@ -3335,7 +3615,7 @@
       </w:rPr>
     </w:lvl>
   </w:abstractNum>
-  <w:abstractNum w:abstractNumId="7" w15:restartNumberingAfterBreak="0">
+  <w:abstractNum w:abstractNumId="8" w15:restartNumberingAfterBreak="0">
     <w:nsid w:val="30304FD4"/>
     <w:multiLevelType w:val="hybridMultilevel"/>
     <w:tmpl w:val="6EAC1EF2"/>
@@ -3447,7 +3727,7 @@
       </w:rPr>
     </w:lvl>
   </w:abstractNum>
-  <w:abstractNum w:abstractNumId="8" w15:restartNumberingAfterBreak="0">
+  <w:abstractNum w:abstractNumId="9" w15:restartNumberingAfterBreak="0">
     <w:nsid w:val="31110F0A"/>
     <w:multiLevelType w:val="hybridMultilevel"/>
     <w:tmpl w:val="2CB8F42A"/>
@@ -3559,7 +3839,7 @@
       </w:rPr>
     </w:lvl>
   </w:abstractNum>
-  <w:abstractNum w:abstractNumId="9" w15:restartNumberingAfterBreak="0">
+  <w:abstractNum w:abstractNumId="10" w15:restartNumberingAfterBreak="0">
     <w:nsid w:val="39CD370D"/>
     <w:multiLevelType w:val="hybridMultilevel"/>
     <w:tmpl w:val="69D0C6FE"/>
@@ -3671,7 +3951,7 @@
       </w:rPr>
     </w:lvl>
   </w:abstractNum>
-  <w:abstractNum w:abstractNumId="10" w15:restartNumberingAfterBreak="0">
+  <w:abstractNum w:abstractNumId="11" w15:restartNumberingAfterBreak="0">
     <w:nsid w:val="408C02FF"/>
     <w:multiLevelType w:val="hybridMultilevel"/>
     <w:tmpl w:val="1C925AC4"/>
@@ -3808,7 +4088,7 @@
       </w:rPr>
     </w:lvl>
   </w:abstractNum>
-  <w:abstractNum w:abstractNumId="11" w15:restartNumberingAfterBreak="0">
+  <w:abstractNum w:abstractNumId="12" w15:restartNumberingAfterBreak="0">
     <w:nsid w:val="42F31DAB"/>
     <w:multiLevelType w:val="hybridMultilevel"/>
     <w:tmpl w:val="A46C5D1C"/>
@@ -3948,7 +4228,120 @@
       </w:rPr>
     </w:lvl>
   </w:abstractNum>
-  <w:abstractNum w:abstractNumId="12" w15:restartNumberingAfterBreak="0">
+  <w:abstractNum w:abstractNumId="13" w15:restartNumberingAfterBreak="0">
+    <w:nsid w:val="466C5EA0"/>
+    <w:multiLevelType w:val="hybridMultilevel"/>
+    <w:tmpl w:val="DE8663E2"/>
+    <w:lvl w:ilvl="0" w:tplc="100C0001">
+      <w:start w:val="1"/>
+      <w:numFmt w:val="bullet"/>
+      <w:lvlText w:val=""/>
+      <w:lvlJc w:val="left"/>
+      <w:pPr>
+        <w:ind w:left="720" w:hanging="360"/>
+      </w:pPr>
+      <w:rPr>
+        <w:rFonts w:ascii="Symbol" w:hAnsi="Symbol" w:hint="default"/>
+      </w:rPr>
+    </w:lvl>
+    <w:lvl w:ilvl="1" w:tplc="100C0003" w:tentative="1">
+      <w:start w:val="1"/>
+      <w:numFmt w:val="bullet"/>
+      <w:lvlText w:val="o"/>
+      <w:lvlJc w:val="left"/>
+      <w:pPr>
+        <w:ind w:left="1440" w:hanging="360"/>
+      </w:pPr>
+      <w:rPr>
+        <w:rFonts w:ascii="Courier New" w:hAnsi="Courier New" w:cs="Courier New" w:hint="default"/>
+      </w:rPr>
+    </w:lvl>
+    <w:lvl w:ilvl="2" w:tplc="100C0005" w:tentative="1">
+      <w:start w:val="1"/>
+      <w:numFmt w:val="bullet"/>
+      <w:lvlText w:val=""/>
+      <w:lvlJc w:val="left"/>
+      <w:pPr>
+        <w:ind w:left="2160" w:hanging="360"/>
+      </w:pPr>
+      <w:rPr>
+        <w:rFonts w:ascii="Wingdings" w:hAnsi="Wingdings" w:hint="default"/>
+      </w:rPr>
+    </w:lvl>
+    <w:lvl w:ilvl="3" w:tplc="100C0001" w:tentative="1">
+      <w:start w:val="1"/>
+      <w:numFmt w:val="bullet"/>
+      <w:lvlText w:val=""/>
+      <w:lvlJc w:val="left"/>
+      <w:pPr>
+        <w:ind w:left="2880" w:hanging="360"/>
+      </w:pPr>
+      <w:rPr>
+        <w:rFonts w:ascii="Symbol" w:hAnsi="Symbol" w:hint="default"/>
+      </w:rPr>
+    </w:lvl>
+    <w:lvl w:ilvl="4" w:tplc="100C0003" w:tentative="1">
+      <w:start w:val="1"/>
+      <w:numFmt w:val="bullet"/>
+      <w:lvlText w:val="o"/>
+      <w:lvlJc w:val="left"/>
+      <w:pPr>
+        <w:ind w:left="3600" w:hanging="360"/>
+      </w:pPr>
+      <w:rPr>
+        <w:rFonts w:ascii="Courier New" w:hAnsi="Courier New" w:cs="Courier New" w:hint="default"/>
+      </w:rPr>
+    </w:lvl>
+    <w:lvl w:ilvl="5" w:tplc="100C0005" w:tentative="1">
+      <w:start w:val="1"/>
+      <w:numFmt w:val="bullet"/>
+      <w:lvlText w:val=""/>
+      <w:lvlJc w:val="left"/>
+      <w:pPr>
+        <w:ind w:left="4320" w:hanging="360"/>
+      </w:pPr>
+      <w:rPr>
+        <w:rFonts w:ascii="Wingdings" w:hAnsi="Wingdings" w:hint="default"/>
+      </w:rPr>
+    </w:lvl>
+    <w:lvl w:ilvl="6" w:tplc="100C0001" w:tentative="1">
+      <w:start w:val="1"/>
+      <w:numFmt w:val="bullet"/>
+      <w:lvlText w:val=""/>
+      <w:lvlJc w:val="left"/>
+      <w:pPr>
+        <w:ind w:left="5040" w:hanging="360"/>
+      </w:pPr>
+      <w:rPr>
+        <w:rFonts w:ascii="Symbol" w:hAnsi="Symbol" w:hint="default"/>
+      </w:rPr>
+    </w:lvl>
+    <w:lvl w:ilvl="7" w:tplc="100C0003" w:tentative="1">
+      <w:start w:val="1"/>
+      <w:numFmt w:val="bullet"/>
+      <w:lvlText w:val="o"/>
+      <w:lvlJc w:val="left"/>
+      <w:pPr>
+        <w:ind w:left="5760" w:hanging="360"/>
+      </w:pPr>
+      <w:rPr>
+        <w:rFonts w:ascii="Courier New" w:hAnsi="Courier New" w:cs="Courier New" w:hint="default"/>
+      </w:rPr>
+    </w:lvl>
+    <w:lvl w:ilvl="8" w:tplc="100C0005" w:tentative="1">
+      <w:start w:val="1"/>
+      <w:numFmt w:val="bullet"/>
+      <w:lvlText w:val=""/>
+      <w:lvlJc w:val="left"/>
+      <w:pPr>
+        <w:ind w:left="6480" w:hanging="360"/>
+      </w:pPr>
+      <w:rPr>
+        <w:rFonts w:ascii="Wingdings" w:hAnsi="Wingdings" w:hint="default"/>
+      </w:rPr>
+    </w:lvl>
+  </w:abstractNum>
+  <w:abstractNum w:abstractNumId="14" w15:restartNumberingAfterBreak="0">
     <w:nsid w:val="5082572C"/>
     <w:multiLevelType w:val="hybridMultilevel"/>
     <w:tmpl w:val="ED4ACFA4"/>
@@ -4088,7 +4481,7 @@
       </w:rPr>
     </w:lvl>
   </w:abstractNum>
-  <w:abstractNum w:abstractNumId="13" w15:restartNumberingAfterBreak="0">
+  <w:abstractNum w:abstractNumId="15" w15:restartNumberingAfterBreak="0">
     <w:nsid w:val="523A5208"/>
     <w:multiLevelType w:val="hybridMultilevel"/>
     <w:tmpl w:val="95CC3472"/>
@@ -4201,7 +4594,7 @@
       </w:rPr>
     </w:lvl>
   </w:abstractNum>
-  <w:abstractNum w:abstractNumId="14" w15:restartNumberingAfterBreak="0">
+  <w:abstractNum w:abstractNumId="16" w15:restartNumberingAfterBreak="0">
     <w:nsid w:val="52B247CA"/>
     <w:multiLevelType w:val="hybridMultilevel"/>
     <w:tmpl w:val="B7D4D45A"/>
@@ -4341,7 +4734,7 @@
       </w:rPr>
     </w:lvl>
   </w:abstractNum>
-  <w:abstractNum w:abstractNumId="15" w15:restartNumberingAfterBreak="0">
+  <w:abstractNum w:abstractNumId="17" w15:restartNumberingAfterBreak="0">
     <w:nsid w:val="57010B5C"/>
     <w:multiLevelType w:val="hybridMultilevel"/>
     <w:tmpl w:val="FACE41CE"/>
@@ -4454,7 +4847,7 @@
       </w:rPr>
     </w:lvl>
   </w:abstractNum>
-  <w:abstractNum w:abstractNumId="16" w15:restartNumberingAfterBreak="0">
+  <w:abstractNum w:abstractNumId="18" w15:restartNumberingAfterBreak="0">
     <w:nsid w:val="594C1361"/>
     <w:multiLevelType w:val="hybridMultilevel"/>
     <w:tmpl w:val="5C243628"/>
@@ -4594,7 +4987,7 @@
       </w:rPr>
     </w:lvl>
   </w:abstractNum>
-  <w:abstractNum w:abstractNumId="17" w15:restartNumberingAfterBreak="0">
+  <w:abstractNum w:abstractNumId="19" w15:restartNumberingAfterBreak="0">
     <w:nsid w:val="5A535A9B"/>
     <w:multiLevelType w:val="hybridMultilevel"/>
     <w:tmpl w:val="4D24C56A"/>
@@ -4707,7 +5100,7 @@
       </w:rPr>
     </w:lvl>
   </w:abstractNum>
-  <w:abstractNum w:abstractNumId="18" w15:restartNumberingAfterBreak="0">
+  <w:abstractNum w:abstractNumId="20" w15:restartNumberingAfterBreak="0">
     <w:nsid w:val="5DA01F99"/>
     <w:multiLevelType w:val="hybridMultilevel"/>
     <w:tmpl w:val="BC8A6DF8"/>
@@ -4820,7 +5213,7 @@
       </w:rPr>
     </w:lvl>
   </w:abstractNum>
-  <w:abstractNum w:abstractNumId="19" w15:restartNumberingAfterBreak="0">
+  <w:abstractNum w:abstractNumId="21" w15:restartNumberingAfterBreak="0">
     <w:nsid w:val="5DC22C32"/>
     <w:multiLevelType w:val="hybridMultilevel"/>
     <w:tmpl w:val="874AC728"/>
@@ -4933,7 +5326,120 @@
       </w:rPr>
     </w:lvl>
   </w:abstractNum>
-  <w:abstractNum w:abstractNumId="20" w15:restartNumberingAfterBreak="0">
+  <w:abstractNum w:abstractNumId="22" w15:restartNumberingAfterBreak="0">
+    <w:nsid w:val="5EE12670"/>
+    <w:multiLevelType w:val="hybridMultilevel"/>
+    <w:tmpl w:val="7AFC79E2"/>
+    <w:lvl w:ilvl="0" w:tplc="100C0001">
+      <w:start w:val="1"/>
+      <w:numFmt w:val="bullet"/>
+      <w:lvlText w:val=""/>
+      <w:lvlJc w:val="left"/>
+      <w:pPr>
+        <w:ind w:left="720" w:hanging="360"/>
+      </w:pPr>
+      <w:rPr>
+        <w:rFonts w:ascii="Symbol" w:hAnsi="Symbol" w:hint="default"/>
+      </w:rPr>
+    </w:lvl>
+    <w:lvl w:ilvl="1" w:tplc="100C0003" w:tentative="1">
+      <w:start w:val="1"/>
+      <w:numFmt w:val="bullet"/>
+      <w:lvlText w:val="o"/>
+      <w:lvlJc w:val="left"/>
+      <w:pPr>
+        <w:ind w:left="1440" w:hanging="360"/>
+      </w:pPr>
+      <w:rPr>
+        <w:rFonts w:ascii="Courier New" w:hAnsi="Courier New" w:cs="Courier New" w:hint="default"/>
+      </w:rPr>
+    </w:lvl>
+    <w:lvl w:ilvl="2" w:tplc="100C0005" w:tentative="1">
+      <w:start w:val="1"/>
+      <w:numFmt w:val="bullet"/>
+      <w:lvlText w:val=""/>
+      <w:lvlJc w:val="left"/>
+      <w:pPr>
+        <w:ind w:left="2160" w:hanging="360"/>
+      </w:pPr>
+      <w:rPr>
+        <w:rFonts w:ascii="Wingdings" w:hAnsi="Wingdings" w:hint="default"/>
+      </w:rPr>
+    </w:lvl>
+    <w:lvl w:ilvl="3" w:tplc="100C0001" w:tentative="1">
+      <w:start w:val="1"/>
+      <w:numFmt w:val="bullet"/>
+      <w:lvlText w:val=""/>
+      <w:lvlJc w:val="left"/>
+      <w:pPr>
+        <w:ind w:left="2880" w:hanging="360"/>
+      </w:pPr>
+      <w:rPr>
+        <w:rFonts w:ascii="Symbol" w:hAnsi="Symbol" w:hint="default"/>
+      </w:rPr>
+    </w:lvl>
+    <w:lvl w:ilvl="4" w:tplc="100C0003" w:tentative="1">
+      <w:start w:val="1"/>
+      <w:numFmt w:val="bullet"/>
+      <w:lvlText w:val="o"/>
+      <w:lvlJc w:val="left"/>
+      <w:pPr>
+        <w:ind w:left="3600" w:hanging="360"/>
+      </w:pPr>
+      <w:rPr>
+        <w:rFonts w:ascii="Courier New" w:hAnsi="Courier New" w:cs="Courier New" w:hint="default"/>
+      </w:rPr>
+    </w:lvl>
+    <w:lvl w:ilvl="5" w:tplc="100C0005" w:tentative="1">
+      <w:start w:val="1"/>
+      <w:numFmt w:val="bullet"/>
+      <w:lvlText w:val=""/>
+      <w:lvlJc w:val="left"/>
+      <w:pPr>
+        <w:ind w:left="4320" w:hanging="360"/>
+      </w:pPr>
+      <w:rPr>
+        <w:rFonts w:ascii="Wingdings" w:hAnsi="Wingdings" w:hint="default"/>
+      </w:rPr>
+    </w:lvl>
+    <w:lvl w:ilvl="6" w:tplc="100C0001" w:tentative="1">
+      <w:start w:val="1"/>
+      <w:numFmt w:val="bullet"/>
+      <w:lvlText w:val=""/>
+      <w:lvlJc w:val="left"/>
+      <w:pPr>
+        <w:ind w:left="5040" w:hanging="360"/>
+      </w:pPr>
+      <w:rPr>
+        <w:rFonts w:ascii="Symbol" w:hAnsi="Symbol" w:hint="default"/>
+      </w:rPr>
+    </w:lvl>
+    <w:lvl w:ilvl="7" w:tplc="100C0003" w:tentative="1">
+      <w:start w:val="1"/>
+      <w:numFmt w:val="bullet"/>
+      <w:lvlText w:val="o"/>
+      <w:lvlJc w:val="left"/>
+      <w:pPr>
+        <w:ind w:left="5760" w:hanging="360"/>
+      </w:pPr>
+      <w:rPr>
+        <w:rFonts w:ascii="Courier New" w:hAnsi="Courier New" w:cs="Courier New" w:hint="default"/>
+      </w:rPr>
+    </w:lvl>
+    <w:lvl w:ilvl="8" w:tplc="100C0005" w:tentative="1">
+      <w:start w:val="1"/>
+      <w:numFmt w:val="bullet"/>
+      <w:lvlText w:val=""/>
+      <w:lvlJc w:val="left"/>
+      <w:pPr>
+        <w:ind w:left="6480" w:hanging="360"/>
+      </w:pPr>
+      <w:rPr>
+        <w:rFonts w:ascii="Wingdings" w:hAnsi="Wingdings" w:hint="default"/>
+      </w:rPr>
+    </w:lvl>
+  </w:abstractNum>
+  <w:abstractNum w:abstractNumId="23" w15:restartNumberingAfterBreak="0">
     <w:nsid w:val="62BB73E7"/>
     <w:multiLevelType w:val="hybridMultilevel"/>
     <w:tmpl w:val="44D057AE"/>
@@ -5045,7 +5551,7 @@
       </w:rPr>
     </w:lvl>
   </w:abstractNum>
-  <w:abstractNum w:abstractNumId="21" w15:restartNumberingAfterBreak="0">
+  <w:abstractNum w:abstractNumId="24" w15:restartNumberingAfterBreak="0">
     <w:nsid w:val="71E06583"/>
     <w:multiLevelType w:val="hybridMultilevel"/>
     <w:tmpl w:val="26C81FCE"/>
@@ -5185,7 +5691,7 @@
       </w:rPr>
     </w:lvl>
   </w:abstractNum>
-  <w:abstractNum w:abstractNumId="22" w15:restartNumberingAfterBreak="0">
+  <w:abstractNum w:abstractNumId="25" w15:restartNumberingAfterBreak="0">
     <w:nsid w:val="75A3529B"/>
     <w:multiLevelType w:val="hybridMultilevel"/>
     <w:tmpl w:val="819EEA64"/>
@@ -5325,7 +5831,7 @@
       </w:rPr>
     </w:lvl>
   </w:abstractNum>
-  <w:abstractNum w:abstractNumId="23" w15:restartNumberingAfterBreak="0">
+  <w:abstractNum w:abstractNumId="26" w15:restartNumberingAfterBreak="0">
     <w:nsid w:val="772F07ED"/>
     <w:multiLevelType w:val="hybridMultilevel"/>
     <w:tmpl w:val="63A8C038"/>
@@ -5438,7 +5944,7 @@
       </w:rPr>
     </w:lvl>
   </w:abstractNum>
-  <w:abstractNum w:abstractNumId="24" w15:restartNumberingAfterBreak="0">
+  <w:abstractNum w:abstractNumId="27" w15:restartNumberingAfterBreak="0">
     <w:nsid w:val="79295ED8"/>
     <w:multiLevelType w:val="hybridMultilevel"/>
     <w:tmpl w:val="A7145334"/>
@@ -5551,7 +6057,7 @@
       </w:rPr>
     </w:lvl>
   </w:abstractNum>
-  <w:abstractNum w:abstractNumId="25" w15:restartNumberingAfterBreak="0">
+  <w:abstractNum w:abstractNumId="28" w15:restartNumberingAfterBreak="0">
     <w:nsid w:val="7B193736"/>
     <w:multiLevelType w:val="multilevel"/>
     <w:tmpl w:val="3E0A631E"/>
@@ -5673,7 +6179,7 @@
       </w:pPr>
     </w:lvl>
   </w:abstractNum>
-  <w:abstractNum w:abstractNumId="26" w15:restartNumberingAfterBreak="0">
+  <w:abstractNum w:abstractNumId="29" w15:restartNumberingAfterBreak="0">
     <w:nsid w:val="7C076E75"/>
     <w:multiLevelType w:val="hybridMultilevel"/>
     <w:tmpl w:val="9CE699BA"/>
@@ -5787,85 +6293,94 @@
     </w:lvl>
   </w:abstractNum>
   <w:num w:numId="1">
-    <w:abstractNumId w:val="25"/>
+    <w:abstractNumId w:val="28"/>
   </w:num>
   <w:num w:numId="2">
     <w:abstractNumId w:val="2"/>
   </w:num>
   <w:num w:numId="3">
+    <w:abstractNumId w:val="6"/>
+  </w:num>
+  <w:num w:numId="4">
+    <w:abstractNumId w:val="25"/>
+  </w:num>
+  <w:num w:numId="5">
+    <w:abstractNumId w:val="16"/>
+  </w:num>
+  <w:num w:numId="6">
+    <w:abstractNumId w:val="7"/>
+  </w:num>
+  <w:num w:numId="7">
+    <w:abstractNumId w:val="18"/>
+  </w:num>
+  <w:num w:numId="8">
     <w:abstractNumId w:val="5"/>
   </w:num>
-  <w:num w:numId="4">
-    <w:abstractNumId w:val="22"/>
+  <w:num w:numId="9">
+    <w:abstractNumId w:val="11"/>
   </w:num>
-  <w:num w:numId="5">
+  <w:num w:numId="10">
     <w:abstractNumId w:val="14"/>
   </w:num>
-  <w:num w:numId="6">
-    <w:abstractNumId w:val="6"/>
-  </w:num>
-  <w:num w:numId="7">
-    <w:abstractNumId w:val="16"/>
-  </w:num>
-  <w:num w:numId="8">
-    <w:abstractNumId w:val="4"/>
-  </w:num>
-  <w:num w:numId="9">
-    <w:abstractNumId w:val="10"/>
-  </w:num>
-  <w:num w:numId="10">
+  <w:num w:numId="11">
     <w:abstractNumId w:val="12"/>
   </w:num>
-  <w:num w:numId="11">
-    <w:abstractNumId w:val="11"/>
+  <w:num w:numId="12">
+    <w:abstractNumId w:val="24"/>
   </w:num>
-  <w:num w:numId="12">
+  <w:num w:numId="13">
     <w:abstractNumId w:val="21"/>
   </w:num>
-  <w:num w:numId="13">
+  <w:num w:numId="14">
     <w:abstractNumId w:val="19"/>
-  </w:num>
-  <w:num w:numId="14">
-    <w:abstractNumId w:val="17"/>
   </w:num>
   <w:num w:numId="15">
     <w:abstractNumId w:val="0"/>
   </w:num>
   <w:num w:numId="16">
-    <w:abstractNumId w:val="18"/>
+    <w:abstractNumId w:val="20"/>
   </w:num>
   <w:num w:numId="17">
-    <w:abstractNumId w:val="15"/>
+    <w:abstractNumId w:val="17"/>
   </w:num>
   <w:num w:numId="18">
     <w:abstractNumId w:val="3"/>
   </w:num>
   <w:num w:numId="19">
-    <w:abstractNumId w:val="24"/>
+    <w:abstractNumId w:val="27"/>
   </w:num>
   <w:num w:numId="20">
-    <w:abstractNumId w:val="13"/>
+    <w:abstractNumId w:val="15"/>
   </w:num>
   <w:num w:numId="21">
-    <w:abstractNumId w:val="23"/>
+    <w:abstractNumId w:val="26"/>
   </w:num>
   <w:num w:numId="22">
     <w:abstractNumId w:val="1"/>
   </w:num>
   <w:num w:numId="23">
-    <w:abstractNumId w:val="20"/>
+    <w:abstractNumId w:val="23"/>
   </w:num>
   <w:num w:numId="24">
+    <w:abstractNumId w:val="10"/>
+  </w:num>
+  <w:num w:numId="25">
     <w:abstractNumId w:val="9"/>
   </w:num>
-  <w:num w:numId="25">
+  <w:num w:numId="26">
     <w:abstractNumId w:val="8"/>
   </w:num>
-  <w:num w:numId="26">
-    <w:abstractNumId w:val="7"/>
+  <w:num w:numId="27">
+    <w:abstractNumId w:val="29"/>
   </w:num>
-  <w:num w:numId="27">
-    <w:abstractNumId w:val="26"/>
+  <w:num w:numId="28">
+    <w:abstractNumId w:val="22"/>
+  </w:num>
+  <w:num w:numId="29">
+    <w:abstractNumId w:val="4"/>
+  </w:num>
+  <w:num w:numId="30">
+    <w:abstractNumId w:val="13"/>
   </w:num>
 </w:numbering>
 </file>
@@ -7264,7 +7779,7 @@
 </file>
 
 <file path=customXml/itemProps1.xml><?xml version="1.0" encoding="utf-8"?>
-<ds:datastoreItem xmlns:ds="http://schemas.openxmlformats.org/officeDocument/2006/customXml" ds:itemID="{1AE476EE-48D7-4A95-A69F-65D85FD0A6D4}">
+<ds:datastoreItem xmlns:ds="http://schemas.openxmlformats.org/officeDocument/2006/customXml" ds:itemID="{48AA2155-50E6-41BF-B036-2350D87C41B4}">
   <ds:schemaRefs>
     <ds:schemaRef ds:uri="http://schemas.openxmlformats.org/officeDocument/2006/bibliography"/>
   </ds:schemaRefs>

</xml_diff>

<commit_message>
upadte doc + résumé + group creation procedure
</commit_message>
<xml_diff>
--- a/documentation/MAITRE_Documentation_new.docx
+++ b/documentation/MAITRE_Documentation_new.docx
@@ -215,7 +215,7 @@
       <w:r>
         <w:fldChar w:fldCharType="separate"/>
       </w:r>
-      <w:hyperlink w:anchor="_Toc8799894" w:history="1">
+      <w:hyperlink w:anchor="_Toc10621726" w:history="1">
         <w:r>
           <w:rPr>
             <w:rStyle w:val="Lienhypertexte"/>
@@ -253,7 +253,7 @@
           <w:rPr>
             <w:webHidden/>
           </w:rPr>
-          <w:instrText xml:space="preserve"> PAGEREF _Toc8799894 \h </w:instrText>
+          <w:instrText xml:space="preserve"> PAGEREF _Toc10621726 \h </w:instrText>
         </w:r>
         <w:r>
           <w:rPr>
@@ -270,7 +270,7 @@
           <w:rPr>
             <w:webHidden/>
           </w:rPr>
-          <w:t>2</w:t>
+          <w:t>3</w:t>
         </w:r>
         <w:r>
           <w:rPr>
@@ -295,7 +295,7 @@
           <w:lang w:val="fr-CH" w:eastAsia="fr-CH"/>
         </w:rPr>
       </w:pPr>
-      <w:hyperlink w:anchor="_Toc8799895" w:history="1">
+      <w:hyperlink w:anchor="_Toc10621727" w:history="1">
         <w:r>
           <w:rPr>
             <w:rStyle w:val="Lienhypertexte"/>
@@ -339,7 +339,7 @@
             <w:noProof/>
             <w:webHidden/>
           </w:rPr>
-          <w:instrText xml:space="preserve"> PAGEREF _Toc8799895 \h </w:instrText>
+          <w:instrText xml:space="preserve"> PAGEREF _Toc10621727 \h </w:instrText>
         </w:r>
         <w:r>
           <w:rPr>
@@ -359,11 +359,986 @@
             <w:noProof/>
             <w:webHidden/>
           </w:rPr>
+          <w:t>3</w:t>
+        </w:r>
+        <w:r>
+          <w:rPr>
+            <w:noProof/>
+            <w:webHidden/>
+          </w:rPr>
+          <w:fldChar w:fldCharType="end"/>
+        </w:r>
+      </w:hyperlink>
+    </w:p>
+    <w:p>
+      <w:pPr>
+        <w:pStyle w:val="TM2"/>
+        <w:tabs>
+          <w:tab w:val="left" w:pos="880"/>
+          <w:tab w:val="right" w:leader="dot" w:pos="9060"/>
+        </w:tabs>
+        <w:rPr>
+          <w:rFonts w:asciiTheme="minorHAnsi" w:eastAsiaTheme="minorEastAsia" w:hAnsiTheme="minorHAnsi" w:cstheme="minorBidi"/>
+          <w:noProof/>
+          <w:sz w:val="22"/>
+          <w:szCs w:val="22"/>
+          <w:lang w:val="fr-CH" w:eastAsia="fr-CH"/>
+        </w:rPr>
+      </w:pPr>
+      <w:hyperlink w:anchor="_Toc10621728" w:history="1">
+        <w:r>
+          <w:rPr>
+            <w:rStyle w:val="Lienhypertexte"/>
+            <w:noProof/>
+          </w:rPr>
+          <w:t>1.2</w:t>
+        </w:r>
+        <w:r>
+          <w:rPr>
+            <w:rFonts w:asciiTheme="minorHAnsi" w:eastAsiaTheme="minorEastAsia" w:hAnsiTheme="minorHAnsi" w:cstheme="minorBidi"/>
+            <w:noProof/>
+            <w:sz w:val="22"/>
+            <w:szCs w:val="22"/>
+            <w:lang w:val="fr-CH" w:eastAsia="fr-CH"/>
+          </w:rPr>
+          <w:tab/>
+        </w:r>
+        <w:r>
+          <w:rPr>
+            <w:rStyle w:val="Lienhypertexte"/>
+            <w:noProof/>
+          </w:rPr>
+          <w:t>Contexte</w:t>
+        </w:r>
+        <w:r>
+          <w:rPr>
+            <w:noProof/>
+            <w:webHidden/>
+          </w:rPr>
+          <w:tab/>
+        </w:r>
+        <w:r>
+          <w:rPr>
+            <w:noProof/>
+            <w:webHidden/>
+          </w:rPr>
+          <w:fldChar w:fldCharType="begin"/>
+        </w:r>
+        <w:r>
+          <w:rPr>
+            <w:noProof/>
+            <w:webHidden/>
+          </w:rPr>
+          <w:instrText xml:space="preserve"> PAGEREF _Toc10621728 \h </w:instrText>
+        </w:r>
+        <w:r>
+          <w:rPr>
+            <w:noProof/>
+            <w:webHidden/>
+          </w:rPr>
+        </w:r>
+        <w:r>
+          <w:rPr>
+            <w:noProof/>
+            <w:webHidden/>
+          </w:rPr>
+          <w:fldChar w:fldCharType="separate"/>
+        </w:r>
+        <w:r>
+          <w:rPr>
+            <w:noProof/>
+            <w:webHidden/>
+          </w:rPr>
+          <w:t>3</w:t>
+        </w:r>
+        <w:r>
+          <w:rPr>
+            <w:noProof/>
+            <w:webHidden/>
+          </w:rPr>
+          <w:fldChar w:fldCharType="end"/>
+        </w:r>
+      </w:hyperlink>
+    </w:p>
+    <w:p>
+      <w:pPr>
+        <w:pStyle w:val="TM2"/>
+        <w:tabs>
+          <w:tab w:val="left" w:pos="880"/>
+          <w:tab w:val="right" w:leader="dot" w:pos="9060"/>
+        </w:tabs>
+        <w:rPr>
+          <w:rFonts w:asciiTheme="minorHAnsi" w:eastAsiaTheme="minorEastAsia" w:hAnsiTheme="minorHAnsi" w:cstheme="minorBidi"/>
+          <w:noProof/>
+          <w:sz w:val="22"/>
+          <w:szCs w:val="22"/>
+          <w:lang w:val="fr-CH" w:eastAsia="fr-CH"/>
+        </w:rPr>
+      </w:pPr>
+      <w:hyperlink w:anchor="_Toc10621729" w:history="1">
+        <w:r>
+          <w:rPr>
+            <w:rStyle w:val="Lienhypertexte"/>
+            <w:noProof/>
+          </w:rPr>
+          <w:t>1.3</w:t>
+        </w:r>
+        <w:r>
+          <w:rPr>
+            <w:rFonts w:asciiTheme="minorHAnsi" w:eastAsiaTheme="minorEastAsia" w:hAnsiTheme="minorHAnsi" w:cstheme="minorBidi"/>
+            <w:noProof/>
+            <w:sz w:val="22"/>
+            <w:szCs w:val="22"/>
+            <w:lang w:val="fr-CH" w:eastAsia="fr-CH"/>
+          </w:rPr>
+          <w:tab/>
+        </w:r>
+        <w:r>
+          <w:rPr>
+            <w:rStyle w:val="Lienhypertexte"/>
+            <w:noProof/>
+          </w:rPr>
+          <w:t>Utilisateurs</w:t>
+        </w:r>
+        <w:r>
+          <w:rPr>
+            <w:noProof/>
+            <w:webHidden/>
+          </w:rPr>
+          <w:tab/>
+        </w:r>
+        <w:r>
+          <w:rPr>
+            <w:noProof/>
+            <w:webHidden/>
+          </w:rPr>
+          <w:fldChar w:fldCharType="begin"/>
+        </w:r>
+        <w:r>
+          <w:rPr>
+            <w:noProof/>
+            <w:webHidden/>
+          </w:rPr>
+          <w:instrText xml:space="preserve"> PAGEREF _Toc10621729 \h </w:instrText>
+        </w:r>
+        <w:r>
+          <w:rPr>
+            <w:noProof/>
+            <w:webHidden/>
+          </w:rPr>
+        </w:r>
+        <w:r>
+          <w:rPr>
+            <w:noProof/>
+            <w:webHidden/>
+          </w:rPr>
+          <w:fldChar w:fldCharType="separate"/>
+        </w:r>
+        <w:r>
+          <w:rPr>
+            <w:noProof/>
+            <w:webHidden/>
+          </w:rPr>
+          <w:t>3</w:t>
+        </w:r>
+        <w:r>
+          <w:rPr>
+            <w:noProof/>
+            <w:webHidden/>
+          </w:rPr>
+          <w:fldChar w:fldCharType="end"/>
+        </w:r>
+      </w:hyperlink>
+    </w:p>
+    <w:p>
+      <w:pPr>
+        <w:pStyle w:val="TM2"/>
+        <w:tabs>
+          <w:tab w:val="left" w:pos="880"/>
+          <w:tab w:val="right" w:leader="dot" w:pos="9060"/>
+        </w:tabs>
+        <w:rPr>
+          <w:rFonts w:asciiTheme="minorHAnsi" w:eastAsiaTheme="minorEastAsia" w:hAnsiTheme="minorHAnsi" w:cstheme="minorBidi"/>
+          <w:noProof/>
+          <w:sz w:val="22"/>
+          <w:szCs w:val="22"/>
+          <w:lang w:val="fr-CH" w:eastAsia="fr-CH"/>
+        </w:rPr>
+      </w:pPr>
+      <w:hyperlink w:anchor="_Toc10621730" w:history="1">
+        <w:r>
+          <w:rPr>
+            <w:rStyle w:val="Lienhypertexte"/>
+            <w:noProof/>
+          </w:rPr>
+          <w:t>1.4</w:t>
+        </w:r>
+        <w:r>
+          <w:rPr>
+            <w:rFonts w:asciiTheme="minorHAnsi" w:eastAsiaTheme="minorEastAsia" w:hAnsiTheme="minorHAnsi" w:cstheme="minorBidi"/>
+            <w:noProof/>
+            <w:sz w:val="22"/>
+            <w:szCs w:val="22"/>
+            <w:lang w:val="fr-CH" w:eastAsia="fr-CH"/>
+          </w:rPr>
+          <w:tab/>
+        </w:r>
+        <w:r>
+          <w:rPr>
+            <w:rStyle w:val="Lienhypertexte"/>
+            <w:noProof/>
+          </w:rPr>
+          <w:t>Conversations privées</w:t>
+        </w:r>
+        <w:r>
+          <w:rPr>
+            <w:noProof/>
+            <w:webHidden/>
+          </w:rPr>
+          <w:tab/>
+        </w:r>
+        <w:r>
+          <w:rPr>
+            <w:noProof/>
+            <w:webHidden/>
+          </w:rPr>
+          <w:fldChar w:fldCharType="begin"/>
+        </w:r>
+        <w:r>
+          <w:rPr>
+            <w:noProof/>
+            <w:webHidden/>
+          </w:rPr>
+          <w:instrText xml:space="preserve"> PAGEREF _Toc10621730 \h </w:instrText>
+        </w:r>
+        <w:r>
+          <w:rPr>
+            <w:noProof/>
+            <w:webHidden/>
+          </w:rPr>
+        </w:r>
+        <w:r>
+          <w:rPr>
+            <w:noProof/>
+            <w:webHidden/>
+          </w:rPr>
+          <w:fldChar w:fldCharType="separate"/>
+        </w:r>
+        <w:r>
+          <w:rPr>
+            <w:noProof/>
+            <w:webHidden/>
+          </w:rPr>
+          <w:t>3</w:t>
+        </w:r>
+        <w:r>
+          <w:rPr>
+            <w:noProof/>
+            <w:webHidden/>
+          </w:rPr>
+          <w:fldChar w:fldCharType="end"/>
+        </w:r>
+      </w:hyperlink>
+    </w:p>
+    <w:p>
+      <w:pPr>
+        <w:pStyle w:val="TM2"/>
+        <w:tabs>
+          <w:tab w:val="left" w:pos="880"/>
+          <w:tab w:val="right" w:leader="dot" w:pos="9060"/>
+        </w:tabs>
+        <w:rPr>
+          <w:rFonts w:asciiTheme="minorHAnsi" w:eastAsiaTheme="minorEastAsia" w:hAnsiTheme="minorHAnsi" w:cstheme="minorBidi"/>
+          <w:noProof/>
+          <w:sz w:val="22"/>
+          <w:szCs w:val="22"/>
+          <w:lang w:val="fr-CH" w:eastAsia="fr-CH"/>
+        </w:rPr>
+      </w:pPr>
+      <w:hyperlink w:anchor="_Toc10621731" w:history="1">
+        <w:r>
+          <w:rPr>
+            <w:rStyle w:val="Lienhypertexte"/>
+            <w:noProof/>
+          </w:rPr>
+          <w:t>1.5</w:t>
+        </w:r>
+        <w:r>
+          <w:rPr>
+            <w:rFonts w:asciiTheme="minorHAnsi" w:eastAsiaTheme="minorEastAsia" w:hAnsiTheme="minorHAnsi" w:cstheme="minorBidi"/>
+            <w:noProof/>
+            <w:sz w:val="22"/>
+            <w:szCs w:val="22"/>
+            <w:lang w:val="fr-CH" w:eastAsia="fr-CH"/>
+          </w:rPr>
+          <w:tab/>
+        </w:r>
+        <w:r>
+          <w:rPr>
+            <w:rStyle w:val="Lienhypertexte"/>
+            <w:noProof/>
+          </w:rPr>
+          <w:t>Groupes</w:t>
+        </w:r>
+        <w:r>
+          <w:rPr>
+            <w:noProof/>
+            <w:webHidden/>
+          </w:rPr>
+          <w:tab/>
+        </w:r>
+        <w:r>
+          <w:rPr>
+            <w:noProof/>
+            <w:webHidden/>
+          </w:rPr>
+          <w:fldChar w:fldCharType="begin"/>
+        </w:r>
+        <w:r>
+          <w:rPr>
+            <w:noProof/>
+            <w:webHidden/>
+          </w:rPr>
+          <w:instrText xml:space="preserve"> PAGEREF _Toc10621731 \h </w:instrText>
+        </w:r>
+        <w:r>
+          <w:rPr>
+            <w:noProof/>
+            <w:webHidden/>
+          </w:rPr>
+        </w:r>
+        <w:r>
+          <w:rPr>
+            <w:noProof/>
+            <w:webHidden/>
+          </w:rPr>
+          <w:fldChar w:fldCharType="separate"/>
+        </w:r>
+        <w:r>
+          <w:rPr>
+            <w:noProof/>
+            <w:webHidden/>
+          </w:rPr>
+          <w:t>3</w:t>
+        </w:r>
+        <w:r>
+          <w:rPr>
+            <w:noProof/>
+            <w:webHidden/>
+          </w:rPr>
+          <w:fldChar w:fldCharType="end"/>
+        </w:r>
+      </w:hyperlink>
+    </w:p>
+    <w:p>
+      <w:pPr>
+        <w:pStyle w:val="TM2"/>
+        <w:tabs>
+          <w:tab w:val="left" w:pos="880"/>
+          <w:tab w:val="right" w:leader="dot" w:pos="9060"/>
+        </w:tabs>
+        <w:rPr>
+          <w:rFonts w:asciiTheme="minorHAnsi" w:eastAsiaTheme="minorEastAsia" w:hAnsiTheme="minorHAnsi" w:cstheme="minorBidi"/>
+          <w:noProof/>
+          <w:sz w:val="22"/>
+          <w:szCs w:val="22"/>
+          <w:lang w:val="fr-CH" w:eastAsia="fr-CH"/>
+        </w:rPr>
+      </w:pPr>
+      <w:hyperlink w:anchor="_Toc10621732" w:history="1">
+        <w:r>
+          <w:rPr>
+            <w:rStyle w:val="Lienhypertexte"/>
+            <w:noProof/>
+          </w:rPr>
+          <w:t>1.6</w:t>
+        </w:r>
+        <w:r>
+          <w:rPr>
+            <w:rFonts w:asciiTheme="minorHAnsi" w:eastAsiaTheme="minorEastAsia" w:hAnsiTheme="minorHAnsi" w:cstheme="minorBidi"/>
+            <w:noProof/>
+            <w:sz w:val="22"/>
+            <w:szCs w:val="22"/>
+            <w:lang w:val="fr-CH" w:eastAsia="fr-CH"/>
+          </w:rPr>
+          <w:tab/>
+        </w:r>
+        <w:r>
+          <w:rPr>
+            <w:rStyle w:val="Lienhypertexte"/>
+            <w:noProof/>
+          </w:rPr>
+          <w:t>Messages</w:t>
+        </w:r>
+        <w:r>
+          <w:rPr>
+            <w:noProof/>
+            <w:webHidden/>
+          </w:rPr>
+          <w:tab/>
+        </w:r>
+        <w:r>
+          <w:rPr>
+            <w:noProof/>
+            <w:webHidden/>
+          </w:rPr>
+          <w:fldChar w:fldCharType="begin"/>
+        </w:r>
+        <w:r>
+          <w:rPr>
+            <w:noProof/>
+            <w:webHidden/>
+          </w:rPr>
+          <w:instrText xml:space="preserve"> PAGEREF _Toc10621732 \h </w:instrText>
+        </w:r>
+        <w:r>
+          <w:rPr>
+            <w:noProof/>
+            <w:webHidden/>
+          </w:rPr>
+        </w:r>
+        <w:r>
+          <w:rPr>
+            <w:noProof/>
+            <w:webHidden/>
+          </w:rPr>
+          <w:fldChar w:fldCharType="separate"/>
+        </w:r>
+        <w:r>
+          <w:rPr>
+            <w:noProof/>
+            <w:webHidden/>
+          </w:rPr>
+          <w:t>3</w:t>
+        </w:r>
+        <w:r>
+          <w:rPr>
+            <w:noProof/>
+            <w:webHidden/>
+          </w:rPr>
+          <w:fldChar w:fldCharType="end"/>
+        </w:r>
+      </w:hyperlink>
+    </w:p>
+    <w:p>
+      <w:pPr>
+        <w:pStyle w:val="TM2"/>
+        <w:tabs>
+          <w:tab w:val="left" w:pos="880"/>
+          <w:tab w:val="right" w:leader="dot" w:pos="9060"/>
+        </w:tabs>
+        <w:rPr>
+          <w:rFonts w:asciiTheme="minorHAnsi" w:eastAsiaTheme="minorEastAsia" w:hAnsiTheme="minorHAnsi" w:cstheme="minorBidi"/>
+          <w:noProof/>
+          <w:sz w:val="22"/>
+          <w:szCs w:val="22"/>
+          <w:lang w:val="fr-CH" w:eastAsia="fr-CH"/>
+        </w:rPr>
+      </w:pPr>
+      <w:hyperlink w:anchor="_Toc10621733" w:history="1">
+        <w:r>
+          <w:rPr>
+            <w:rStyle w:val="Lienhypertexte"/>
+            <w:noProof/>
+          </w:rPr>
+          <w:t>1.7</w:t>
+        </w:r>
+        <w:r>
+          <w:rPr>
+            <w:rFonts w:asciiTheme="minorHAnsi" w:eastAsiaTheme="minorEastAsia" w:hAnsiTheme="minorHAnsi" w:cstheme="minorBidi"/>
+            <w:noProof/>
+            <w:sz w:val="22"/>
+            <w:szCs w:val="22"/>
+            <w:lang w:val="fr-CH" w:eastAsia="fr-CH"/>
+          </w:rPr>
+          <w:tab/>
+        </w:r>
+        <w:r>
+          <w:rPr>
+            <w:rStyle w:val="Lienhypertexte"/>
+            <w:noProof/>
+          </w:rPr>
+          <w:t>Story 1 : « Répondre à un message »</w:t>
+        </w:r>
+        <w:r>
+          <w:rPr>
+            <w:noProof/>
+            <w:webHidden/>
+          </w:rPr>
+          <w:tab/>
+        </w:r>
+        <w:r>
+          <w:rPr>
+            <w:noProof/>
+            <w:webHidden/>
+          </w:rPr>
+          <w:fldChar w:fldCharType="begin"/>
+        </w:r>
+        <w:r>
+          <w:rPr>
+            <w:noProof/>
+            <w:webHidden/>
+          </w:rPr>
+          <w:instrText xml:space="preserve"> PAGEREF _Toc10621733 \h </w:instrText>
+        </w:r>
+        <w:r>
+          <w:rPr>
+            <w:noProof/>
+            <w:webHidden/>
+          </w:rPr>
+        </w:r>
+        <w:r>
+          <w:rPr>
+            <w:noProof/>
+            <w:webHidden/>
+          </w:rPr>
+          <w:fldChar w:fldCharType="separate"/>
+        </w:r>
+        <w:r>
+          <w:rPr>
+            <w:noProof/>
+            <w:webHidden/>
+          </w:rPr>
+          <w:t>3</w:t>
+        </w:r>
+        <w:r>
+          <w:rPr>
+            <w:noProof/>
+            <w:webHidden/>
+          </w:rPr>
+          <w:fldChar w:fldCharType="end"/>
+        </w:r>
+      </w:hyperlink>
+    </w:p>
+    <w:p>
+      <w:pPr>
+        <w:pStyle w:val="TM2"/>
+        <w:tabs>
+          <w:tab w:val="left" w:pos="880"/>
+          <w:tab w:val="right" w:leader="dot" w:pos="9060"/>
+        </w:tabs>
+        <w:rPr>
+          <w:rFonts w:asciiTheme="minorHAnsi" w:eastAsiaTheme="minorEastAsia" w:hAnsiTheme="minorHAnsi" w:cstheme="minorBidi"/>
+          <w:noProof/>
+          <w:sz w:val="22"/>
+          <w:szCs w:val="22"/>
+          <w:lang w:val="fr-CH" w:eastAsia="fr-CH"/>
+        </w:rPr>
+      </w:pPr>
+      <w:hyperlink w:anchor="_Toc10621734" w:history="1">
+        <w:r>
+          <w:rPr>
+            <w:rStyle w:val="Lienhypertexte"/>
+            <w:noProof/>
+          </w:rPr>
+          <w:t>1.8</w:t>
+        </w:r>
+        <w:r>
+          <w:rPr>
+            <w:rFonts w:asciiTheme="minorHAnsi" w:eastAsiaTheme="minorEastAsia" w:hAnsiTheme="minorHAnsi" w:cstheme="minorBidi"/>
+            <w:noProof/>
+            <w:sz w:val="22"/>
+            <w:szCs w:val="22"/>
+            <w:lang w:val="fr-CH" w:eastAsia="fr-CH"/>
+          </w:rPr>
+          <w:tab/>
+        </w:r>
+        <w:r>
+          <w:rPr>
+            <w:rStyle w:val="Lienhypertexte"/>
+            <w:noProof/>
+          </w:rPr>
+          <w:t>Story 2 :</w:t>
+        </w:r>
+        <w:r>
+          <w:rPr>
+            <w:noProof/>
+            <w:webHidden/>
+          </w:rPr>
+          <w:tab/>
+        </w:r>
+        <w:r>
+          <w:rPr>
+            <w:noProof/>
+            <w:webHidden/>
+          </w:rPr>
+          <w:fldChar w:fldCharType="begin"/>
+        </w:r>
+        <w:r>
+          <w:rPr>
+            <w:noProof/>
+            <w:webHidden/>
+          </w:rPr>
+          <w:instrText xml:space="preserve"> PAGEREF _Toc10621734 \h </w:instrText>
+        </w:r>
+        <w:r>
+          <w:rPr>
+            <w:noProof/>
+            <w:webHidden/>
+          </w:rPr>
+        </w:r>
+        <w:r>
+          <w:rPr>
+            <w:noProof/>
+            <w:webHidden/>
+          </w:rPr>
+          <w:fldChar w:fldCharType="separate"/>
+        </w:r>
+        <w:r>
+          <w:rPr>
+            <w:noProof/>
+            <w:webHidden/>
+          </w:rPr>
+          <w:t>3</w:t>
+        </w:r>
+        <w:r>
+          <w:rPr>
+            <w:noProof/>
+            <w:webHidden/>
+          </w:rPr>
+          <w:fldChar w:fldCharType="end"/>
+        </w:r>
+      </w:hyperlink>
+    </w:p>
+    <w:p>
+      <w:pPr>
+        <w:pStyle w:val="TM2"/>
+        <w:tabs>
+          <w:tab w:val="left" w:pos="880"/>
+          <w:tab w:val="right" w:leader="dot" w:pos="9060"/>
+        </w:tabs>
+        <w:rPr>
+          <w:rFonts w:asciiTheme="minorHAnsi" w:eastAsiaTheme="minorEastAsia" w:hAnsiTheme="minorHAnsi" w:cstheme="minorBidi"/>
+          <w:noProof/>
+          <w:sz w:val="22"/>
+          <w:szCs w:val="22"/>
+          <w:lang w:val="fr-CH" w:eastAsia="fr-CH"/>
+        </w:rPr>
+      </w:pPr>
+      <w:hyperlink w:anchor="_Toc10621735" w:history="1">
+        <w:r>
+          <w:rPr>
+            <w:rStyle w:val="Lienhypertexte"/>
+            <w:noProof/>
+          </w:rPr>
+          <w:t>1.9</w:t>
+        </w:r>
+        <w:r>
+          <w:rPr>
+            <w:rFonts w:asciiTheme="minorHAnsi" w:eastAsiaTheme="minorEastAsia" w:hAnsiTheme="minorHAnsi" w:cstheme="minorBidi"/>
+            <w:noProof/>
+            <w:sz w:val="22"/>
+            <w:szCs w:val="22"/>
+            <w:lang w:val="fr-CH" w:eastAsia="fr-CH"/>
+          </w:rPr>
+          <w:tab/>
+        </w:r>
+        <w:r>
+          <w:rPr>
+            <w:rStyle w:val="Lienhypertexte"/>
+            <w:noProof/>
+          </w:rPr>
+          <w:t>Story 3 : Ajout d’éléments complexes dans un message¨</w:t>
+        </w:r>
+        <w:r>
+          <w:rPr>
+            <w:noProof/>
+            <w:webHidden/>
+          </w:rPr>
+          <w:tab/>
+        </w:r>
+        <w:r>
+          <w:rPr>
+            <w:noProof/>
+            <w:webHidden/>
+          </w:rPr>
+          <w:fldChar w:fldCharType="begin"/>
+        </w:r>
+        <w:r>
+          <w:rPr>
+            <w:noProof/>
+            <w:webHidden/>
+          </w:rPr>
+          <w:instrText xml:space="preserve"> PAGEREF _Toc10621735 \h </w:instrText>
+        </w:r>
+        <w:r>
+          <w:rPr>
+            <w:noProof/>
+            <w:webHidden/>
+          </w:rPr>
+        </w:r>
+        <w:r>
+          <w:rPr>
+            <w:noProof/>
+            <w:webHidden/>
+          </w:rPr>
+          <w:fldChar w:fldCharType="separate"/>
+        </w:r>
+        <w:r>
+          <w:rPr>
+            <w:noProof/>
+            <w:webHidden/>
+          </w:rPr>
+          <w:t>3</w:t>
+        </w:r>
+        <w:r>
+          <w:rPr>
+            <w:noProof/>
+            <w:webHidden/>
+          </w:rPr>
+          <w:fldChar w:fldCharType="end"/>
+        </w:r>
+      </w:hyperlink>
+    </w:p>
+    <w:p>
+      <w:pPr>
+        <w:pStyle w:val="TM2"/>
+        <w:tabs>
+          <w:tab w:val="left" w:pos="1100"/>
+          <w:tab w:val="right" w:leader="dot" w:pos="9060"/>
+        </w:tabs>
+        <w:rPr>
+          <w:rFonts w:asciiTheme="minorHAnsi" w:eastAsiaTheme="minorEastAsia" w:hAnsiTheme="minorHAnsi" w:cstheme="minorBidi"/>
+          <w:noProof/>
+          <w:sz w:val="22"/>
+          <w:szCs w:val="22"/>
+          <w:lang w:val="fr-CH" w:eastAsia="fr-CH"/>
+        </w:rPr>
+      </w:pPr>
+      <w:hyperlink w:anchor="_Toc10621736" w:history="1">
+        <w:r>
+          <w:rPr>
+            <w:rStyle w:val="Lienhypertexte"/>
+            <w:noProof/>
+          </w:rPr>
+          <w:t>1.10</w:t>
+        </w:r>
+        <w:r>
+          <w:rPr>
+            <w:rFonts w:asciiTheme="minorHAnsi" w:eastAsiaTheme="minorEastAsia" w:hAnsiTheme="minorHAnsi" w:cstheme="minorBidi"/>
+            <w:noProof/>
+            <w:sz w:val="22"/>
+            <w:szCs w:val="22"/>
+            <w:lang w:val="fr-CH" w:eastAsia="fr-CH"/>
+          </w:rPr>
+          <w:tab/>
+        </w:r>
+        <w:r>
+          <w:rPr>
+            <w:rStyle w:val="Lienhypertexte"/>
+            <w:noProof/>
+          </w:rPr>
+          <w:t>Changements/précisions dans le cahier des charges</w:t>
+        </w:r>
+        <w:r>
+          <w:rPr>
+            <w:noProof/>
+            <w:webHidden/>
+          </w:rPr>
+          <w:tab/>
+        </w:r>
+        <w:r>
+          <w:rPr>
+            <w:noProof/>
+            <w:webHidden/>
+          </w:rPr>
+          <w:fldChar w:fldCharType="begin"/>
+        </w:r>
+        <w:r>
+          <w:rPr>
+            <w:noProof/>
+            <w:webHidden/>
+          </w:rPr>
+          <w:instrText xml:space="preserve"> PAGEREF _Toc10621736 \h </w:instrText>
+        </w:r>
+        <w:r>
+          <w:rPr>
+            <w:noProof/>
+            <w:webHidden/>
+          </w:rPr>
+        </w:r>
+        <w:r>
+          <w:rPr>
+            <w:noProof/>
+            <w:webHidden/>
+          </w:rPr>
+          <w:fldChar w:fldCharType="separate"/>
+        </w:r>
+        <w:r>
+          <w:rPr>
+            <w:noProof/>
+            <w:webHidden/>
+          </w:rPr>
+          <w:t>4</w:t>
+        </w:r>
+        <w:r>
+          <w:rPr>
+            <w:noProof/>
+            <w:webHidden/>
+          </w:rPr>
+          <w:fldChar w:fldCharType="end"/>
+        </w:r>
+      </w:hyperlink>
+    </w:p>
+    <w:p>
+      <w:pPr>
+        <w:pStyle w:val="TM2"/>
+        <w:tabs>
+          <w:tab w:val="left" w:pos="1100"/>
+          <w:tab w:val="right" w:leader="dot" w:pos="9060"/>
+        </w:tabs>
+        <w:rPr>
+          <w:rFonts w:asciiTheme="minorHAnsi" w:eastAsiaTheme="minorEastAsia" w:hAnsiTheme="minorHAnsi" w:cstheme="minorBidi"/>
+          <w:noProof/>
+          <w:sz w:val="22"/>
+          <w:szCs w:val="22"/>
+          <w:lang w:val="fr-CH" w:eastAsia="fr-CH"/>
+        </w:rPr>
+      </w:pPr>
+      <w:hyperlink w:anchor="_Toc10621737" w:history="1">
+        <w:r>
+          <w:rPr>
+            <w:rStyle w:val="Lienhypertexte"/>
+            <w:noProof/>
+          </w:rPr>
+          <w:t>1.11</w:t>
+        </w:r>
+        <w:r>
+          <w:rPr>
+            <w:rFonts w:asciiTheme="minorHAnsi" w:eastAsiaTheme="minorEastAsia" w:hAnsiTheme="minorHAnsi" w:cstheme="minorBidi"/>
+            <w:noProof/>
+            <w:sz w:val="22"/>
+            <w:szCs w:val="22"/>
+            <w:lang w:val="fr-CH" w:eastAsia="fr-CH"/>
+          </w:rPr>
+          <w:tab/>
+        </w:r>
+        <w:r>
+          <w:rPr>
+            <w:rStyle w:val="Lienhypertexte"/>
+            <w:noProof/>
+          </w:rPr>
+          <w:t>Données</w:t>
+        </w:r>
+        <w:r>
+          <w:rPr>
+            <w:noProof/>
+            <w:webHidden/>
+          </w:rPr>
+          <w:tab/>
+        </w:r>
+        <w:r>
+          <w:rPr>
+            <w:noProof/>
+            <w:webHidden/>
+          </w:rPr>
+          <w:fldChar w:fldCharType="begin"/>
+        </w:r>
+        <w:r>
+          <w:rPr>
+            <w:noProof/>
+            <w:webHidden/>
+          </w:rPr>
+          <w:instrText xml:space="preserve"> PAGEREF _Toc10621737 \h </w:instrText>
+        </w:r>
+        <w:r>
+          <w:rPr>
+            <w:noProof/>
+            <w:webHidden/>
+          </w:rPr>
+        </w:r>
+        <w:r>
+          <w:rPr>
+            <w:noProof/>
+            <w:webHidden/>
+          </w:rPr>
+          <w:fldChar w:fldCharType="separate"/>
+        </w:r>
+        <w:r>
+          <w:rPr>
+            <w:noProof/>
+            <w:webHidden/>
+          </w:rPr>
+          <w:t>4</w:t>
+        </w:r>
+        <w:r>
+          <w:rPr>
+            <w:noProof/>
+            <w:webHidden/>
+          </w:rPr>
+          <w:fldChar w:fldCharType="end"/>
+        </w:r>
+      </w:hyperlink>
+    </w:p>
+    <w:p>
+      <w:pPr>
+        <w:pStyle w:val="TM1"/>
+        <w:rPr>
+          <w:rFonts w:asciiTheme="minorHAnsi" w:eastAsiaTheme="minorEastAsia" w:hAnsiTheme="minorHAnsi" w:cstheme="minorBidi"/>
+          <w:sz w:val="22"/>
+          <w:szCs w:val="22"/>
+          <w:lang w:val="fr-CH" w:eastAsia="fr-CH"/>
+        </w:rPr>
+      </w:pPr>
+      <w:hyperlink w:anchor="_Toc10621738" w:history="1">
+        <w:r>
+          <w:rPr>
+            <w:rStyle w:val="Lienhypertexte"/>
+          </w:rPr>
           <w:t>2</w:t>
         </w:r>
         <w:r>
           <w:rPr>
-            <w:noProof/>
+            <w:rFonts w:asciiTheme="minorHAnsi" w:eastAsiaTheme="minorEastAsia" w:hAnsiTheme="minorHAnsi" w:cstheme="minorBidi"/>
+            <w:sz w:val="22"/>
+            <w:szCs w:val="22"/>
+            <w:lang w:val="fr-CH" w:eastAsia="fr-CH"/>
+          </w:rPr>
+          <w:tab/>
+        </w:r>
+        <w:r>
+          <w:rPr>
+            <w:rStyle w:val="Lienhypertexte"/>
+          </w:rPr>
+          <w:t>Conception</w:t>
+        </w:r>
+        <w:r>
+          <w:rPr>
+            <w:webHidden/>
+          </w:rPr>
+          <w:tab/>
+        </w:r>
+        <w:r>
+          <w:rPr>
+            <w:webHidden/>
+          </w:rPr>
+          <w:fldChar w:fldCharType="begin"/>
+        </w:r>
+        <w:r>
+          <w:rPr>
+            <w:webHidden/>
+          </w:rPr>
+          <w:instrText xml:space="preserve"> PAGEREF _Toc10621738 \h </w:instrText>
+        </w:r>
+        <w:r>
+          <w:rPr>
+            <w:webHidden/>
+          </w:rPr>
+        </w:r>
+        <w:r>
+          <w:rPr>
+            <w:webHidden/>
+          </w:rPr>
+          <w:fldChar w:fldCharType="separate"/>
+        </w:r>
+        <w:r>
+          <w:rPr>
+            <w:webHidden/>
+          </w:rPr>
+          <w:t>4</w:t>
+        </w:r>
+        <w:r>
+          <w:rPr>
             <w:webHidden/>
           </w:rPr>
           <w:fldChar w:fldCharType="end"/>
@@ -371,6 +1346,2123 @@
       </w:hyperlink>
     </w:p>
     <w:p>
+      <w:pPr>
+        <w:pStyle w:val="TM2"/>
+        <w:tabs>
+          <w:tab w:val="left" w:pos="880"/>
+          <w:tab w:val="right" w:leader="dot" w:pos="9060"/>
+        </w:tabs>
+        <w:rPr>
+          <w:rFonts w:asciiTheme="minorHAnsi" w:eastAsiaTheme="minorEastAsia" w:hAnsiTheme="minorHAnsi" w:cstheme="minorBidi"/>
+          <w:noProof/>
+          <w:sz w:val="22"/>
+          <w:szCs w:val="22"/>
+          <w:lang w:val="fr-CH" w:eastAsia="fr-CH"/>
+        </w:rPr>
+      </w:pPr>
+      <w:hyperlink w:anchor="_Toc10621739" w:history="1">
+        <w:r>
+          <w:rPr>
+            <w:rStyle w:val="Lienhypertexte"/>
+            <w:noProof/>
+          </w:rPr>
+          <w:t>2.1</w:t>
+        </w:r>
+        <w:r>
+          <w:rPr>
+            <w:rFonts w:asciiTheme="minorHAnsi" w:eastAsiaTheme="minorEastAsia" w:hAnsiTheme="minorHAnsi" w:cstheme="minorBidi"/>
+            <w:noProof/>
+            <w:sz w:val="22"/>
+            <w:szCs w:val="22"/>
+            <w:lang w:val="fr-CH" w:eastAsia="fr-CH"/>
+          </w:rPr>
+          <w:tab/>
+        </w:r>
+        <w:r>
+          <w:rPr>
+            <w:rStyle w:val="Lienhypertexte"/>
+            <w:noProof/>
+          </w:rPr>
+          <w:t>Story 1 : Répondre à un message</w:t>
+        </w:r>
+        <w:r>
+          <w:rPr>
+            <w:noProof/>
+            <w:webHidden/>
+          </w:rPr>
+          <w:tab/>
+        </w:r>
+        <w:r>
+          <w:rPr>
+            <w:noProof/>
+            <w:webHidden/>
+          </w:rPr>
+          <w:fldChar w:fldCharType="begin"/>
+        </w:r>
+        <w:r>
+          <w:rPr>
+            <w:noProof/>
+            <w:webHidden/>
+          </w:rPr>
+          <w:instrText xml:space="preserve"> PAGEREF _Toc10621739 \h </w:instrText>
+        </w:r>
+        <w:r>
+          <w:rPr>
+            <w:noProof/>
+            <w:webHidden/>
+          </w:rPr>
+        </w:r>
+        <w:r>
+          <w:rPr>
+            <w:noProof/>
+            <w:webHidden/>
+          </w:rPr>
+          <w:fldChar w:fldCharType="separate"/>
+        </w:r>
+        <w:r>
+          <w:rPr>
+            <w:noProof/>
+            <w:webHidden/>
+          </w:rPr>
+          <w:t>4</w:t>
+        </w:r>
+        <w:r>
+          <w:rPr>
+            <w:noProof/>
+            <w:webHidden/>
+          </w:rPr>
+          <w:fldChar w:fldCharType="end"/>
+        </w:r>
+      </w:hyperlink>
+    </w:p>
+    <w:p>
+      <w:pPr>
+        <w:pStyle w:val="TM2"/>
+        <w:tabs>
+          <w:tab w:val="left" w:pos="880"/>
+          <w:tab w:val="right" w:leader="dot" w:pos="9060"/>
+        </w:tabs>
+        <w:rPr>
+          <w:rFonts w:asciiTheme="minorHAnsi" w:eastAsiaTheme="minorEastAsia" w:hAnsiTheme="minorHAnsi" w:cstheme="minorBidi"/>
+          <w:noProof/>
+          <w:sz w:val="22"/>
+          <w:szCs w:val="22"/>
+          <w:lang w:val="fr-CH" w:eastAsia="fr-CH"/>
+        </w:rPr>
+      </w:pPr>
+      <w:hyperlink w:anchor="_Toc10621740" w:history="1">
+        <w:r>
+          <w:rPr>
+            <w:rStyle w:val="Lienhypertexte"/>
+            <w:noProof/>
+          </w:rPr>
+          <w:t>2.2</w:t>
+        </w:r>
+        <w:r>
+          <w:rPr>
+            <w:rFonts w:asciiTheme="minorHAnsi" w:eastAsiaTheme="minorEastAsia" w:hAnsiTheme="minorHAnsi" w:cstheme="minorBidi"/>
+            <w:noProof/>
+            <w:sz w:val="22"/>
+            <w:szCs w:val="22"/>
+            <w:lang w:val="fr-CH" w:eastAsia="fr-CH"/>
+          </w:rPr>
+          <w:tab/>
+        </w:r>
+        <w:r>
+          <w:rPr>
+            <w:rStyle w:val="Lienhypertexte"/>
+            <w:noProof/>
+          </w:rPr>
+          <w:t>Story 2 :</w:t>
+        </w:r>
+        <w:r>
+          <w:rPr>
+            <w:noProof/>
+            <w:webHidden/>
+          </w:rPr>
+          <w:tab/>
+        </w:r>
+        <w:r>
+          <w:rPr>
+            <w:noProof/>
+            <w:webHidden/>
+          </w:rPr>
+          <w:fldChar w:fldCharType="begin"/>
+        </w:r>
+        <w:r>
+          <w:rPr>
+            <w:noProof/>
+            <w:webHidden/>
+          </w:rPr>
+          <w:instrText xml:space="preserve"> PAGEREF _Toc10621740 \h </w:instrText>
+        </w:r>
+        <w:r>
+          <w:rPr>
+            <w:noProof/>
+            <w:webHidden/>
+          </w:rPr>
+        </w:r>
+        <w:r>
+          <w:rPr>
+            <w:noProof/>
+            <w:webHidden/>
+          </w:rPr>
+          <w:fldChar w:fldCharType="separate"/>
+        </w:r>
+        <w:r>
+          <w:rPr>
+            <w:noProof/>
+            <w:webHidden/>
+          </w:rPr>
+          <w:t>6</w:t>
+        </w:r>
+        <w:r>
+          <w:rPr>
+            <w:noProof/>
+            <w:webHidden/>
+          </w:rPr>
+          <w:fldChar w:fldCharType="end"/>
+        </w:r>
+      </w:hyperlink>
+    </w:p>
+    <w:p>
+      <w:pPr>
+        <w:pStyle w:val="TM2"/>
+        <w:tabs>
+          <w:tab w:val="left" w:pos="880"/>
+          <w:tab w:val="right" w:leader="dot" w:pos="9060"/>
+        </w:tabs>
+        <w:rPr>
+          <w:rFonts w:asciiTheme="minorHAnsi" w:eastAsiaTheme="minorEastAsia" w:hAnsiTheme="minorHAnsi" w:cstheme="minorBidi"/>
+          <w:noProof/>
+          <w:sz w:val="22"/>
+          <w:szCs w:val="22"/>
+          <w:lang w:val="fr-CH" w:eastAsia="fr-CH"/>
+        </w:rPr>
+      </w:pPr>
+      <w:hyperlink w:anchor="_Toc10621741" w:history="1">
+        <w:r>
+          <w:rPr>
+            <w:rStyle w:val="Lienhypertexte"/>
+            <w:noProof/>
+          </w:rPr>
+          <w:t>2.3</w:t>
+        </w:r>
+        <w:r>
+          <w:rPr>
+            <w:rFonts w:asciiTheme="minorHAnsi" w:eastAsiaTheme="minorEastAsia" w:hAnsiTheme="minorHAnsi" w:cstheme="minorBidi"/>
+            <w:noProof/>
+            <w:sz w:val="22"/>
+            <w:szCs w:val="22"/>
+            <w:lang w:val="fr-CH" w:eastAsia="fr-CH"/>
+          </w:rPr>
+          <w:tab/>
+        </w:r>
+        <w:r>
+          <w:rPr>
+            <w:rStyle w:val="Lienhypertexte"/>
+            <w:noProof/>
+          </w:rPr>
+          <w:t>Story 3 : Ajout d’éléments complexes dans un message</w:t>
+        </w:r>
+        <w:r>
+          <w:rPr>
+            <w:noProof/>
+            <w:webHidden/>
+          </w:rPr>
+          <w:tab/>
+        </w:r>
+        <w:r>
+          <w:rPr>
+            <w:noProof/>
+            <w:webHidden/>
+          </w:rPr>
+          <w:fldChar w:fldCharType="begin"/>
+        </w:r>
+        <w:r>
+          <w:rPr>
+            <w:noProof/>
+            <w:webHidden/>
+          </w:rPr>
+          <w:instrText xml:space="preserve"> PAGEREF _Toc10621741 \h </w:instrText>
+        </w:r>
+        <w:r>
+          <w:rPr>
+            <w:noProof/>
+            <w:webHidden/>
+          </w:rPr>
+        </w:r>
+        <w:r>
+          <w:rPr>
+            <w:noProof/>
+            <w:webHidden/>
+          </w:rPr>
+          <w:fldChar w:fldCharType="separate"/>
+        </w:r>
+        <w:r>
+          <w:rPr>
+            <w:noProof/>
+            <w:webHidden/>
+          </w:rPr>
+          <w:t>6</w:t>
+        </w:r>
+        <w:r>
+          <w:rPr>
+            <w:noProof/>
+            <w:webHidden/>
+          </w:rPr>
+          <w:fldChar w:fldCharType="end"/>
+        </w:r>
+      </w:hyperlink>
+    </w:p>
+    <w:p>
+      <w:pPr>
+        <w:pStyle w:val="TM3"/>
+        <w:tabs>
+          <w:tab w:val="left" w:pos="1320"/>
+          <w:tab w:val="right" w:leader="dot" w:pos="9060"/>
+        </w:tabs>
+        <w:rPr>
+          <w:noProof/>
+        </w:rPr>
+      </w:pPr>
+      <w:hyperlink w:anchor="_Toc10621742" w:history="1">
+        <w:r>
+          <w:rPr>
+            <w:rStyle w:val="Lienhypertexte"/>
+            <w:noProof/>
+          </w:rPr>
+          <w:t>2.3.1</w:t>
+        </w:r>
+        <w:r>
+          <w:rPr>
+            <w:noProof/>
+          </w:rPr>
+          <w:tab/>
+        </w:r>
+        <w:r>
+          <w:rPr>
+            <w:rStyle w:val="Lienhypertexte"/>
+            <w:noProof/>
+          </w:rPr>
+          <w:t>Ajout d’url</w:t>
+        </w:r>
+        <w:r>
+          <w:rPr>
+            <w:noProof/>
+            <w:webHidden/>
+          </w:rPr>
+          <w:tab/>
+        </w:r>
+        <w:r>
+          <w:rPr>
+            <w:noProof/>
+            <w:webHidden/>
+          </w:rPr>
+          <w:fldChar w:fldCharType="begin"/>
+        </w:r>
+        <w:r>
+          <w:rPr>
+            <w:noProof/>
+            <w:webHidden/>
+          </w:rPr>
+          <w:instrText xml:space="preserve"> PAGEREF _Toc10621742 \h </w:instrText>
+        </w:r>
+        <w:r>
+          <w:rPr>
+            <w:noProof/>
+            <w:webHidden/>
+          </w:rPr>
+        </w:r>
+        <w:r>
+          <w:rPr>
+            <w:noProof/>
+            <w:webHidden/>
+          </w:rPr>
+          <w:fldChar w:fldCharType="separate"/>
+        </w:r>
+        <w:r>
+          <w:rPr>
+            <w:noProof/>
+            <w:webHidden/>
+          </w:rPr>
+          <w:t>6</w:t>
+        </w:r>
+        <w:r>
+          <w:rPr>
+            <w:noProof/>
+            <w:webHidden/>
+          </w:rPr>
+          <w:fldChar w:fldCharType="end"/>
+        </w:r>
+      </w:hyperlink>
+    </w:p>
+    <w:p>
+      <w:pPr>
+        <w:pStyle w:val="TM3"/>
+        <w:tabs>
+          <w:tab w:val="left" w:pos="1320"/>
+          <w:tab w:val="right" w:leader="dot" w:pos="9060"/>
+        </w:tabs>
+        <w:rPr>
+          <w:noProof/>
+        </w:rPr>
+      </w:pPr>
+      <w:hyperlink w:anchor="_Toc10621743" w:history="1">
+        <w:r>
+          <w:rPr>
+            <w:rStyle w:val="Lienhypertexte"/>
+            <w:noProof/>
+          </w:rPr>
+          <w:t>2.3.2</w:t>
+        </w:r>
+        <w:r>
+          <w:rPr>
+            <w:noProof/>
+          </w:rPr>
+          <w:tab/>
+        </w:r>
+        <w:r>
+          <w:rPr>
+            <w:rStyle w:val="Lienhypertexte"/>
+            <w:noProof/>
+          </w:rPr>
+          <w:t>Ajout d’image</w:t>
+        </w:r>
+        <w:r>
+          <w:rPr>
+            <w:noProof/>
+            <w:webHidden/>
+          </w:rPr>
+          <w:tab/>
+        </w:r>
+        <w:r>
+          <w:rPr>
+            <w:noProof/>
+            <w:webHidden/>
+          </w:rPr>
+          <w:fldChar w:fldCharType="begin"/>
+        </w:r>
+        <w:r>
+          <w:rPr>
+            <w:noProof/>
+            <w:webHidden/>
+          </w:rPr>
+          <w:instrText xml:space="preserve"> PAGEREF _Toc10621743 \h </w:instrText>
+        </w:r>
+        <w:r>
+          <w:rPr>
+            <w:noProof/>
+            <w:webHidden/>
+          </w:rPr>
+        </w:r>
+        <w:r>
+          <w:rPr>
+            <w:noProof/>
+            <w:webHidden/>
+          </w:rPr>
+          <w:fldChar w:fldCharType="separate"/>
+        </w:r>
+        <w:r>
+          <w:rPr>
+            <w:noProof/>
+            <w:webHidden/>
+          </w:rPr>
+          <w:t>6</w:t>
+        </w:r>
+        <w:r>
+          <w:rPr>
+            <w:noProof/>
+            <w:webHidden/>
+          </w:rPr>
+          <w:fldChar w:fldCharType="end"/>
+        </w:r>
+      </w:hyperlink>
+    </w:p>
+    <w:p>
+      <w:pPr>
+        <w:pStyle w:val="TM2"/>
+        <w:tabs>
+          <w:tab w:val="left" w:pos="880"/>
+          <w:tab w:val="right" w:leader="dot" w:pos="9060"/>
+        </w:tabs>
+        <w:rPr>
+          <w:rFonts w:asciiTheme="minorHAnsi" w:eastAsiaTheme="minorEastAsia" w:hAnsiTheme="minorHAnsi" w:cstheme="minorBidi"/>
+          <w:noProof/>
+          <w:sz w:val="22"/>
+          <w:szCs w:val="22"/>
+          <w:lang w:val="fr-CH" w:eastAsia="fr-CH"/>
+        </w:rPr>
+      </w:pPr>
+      <w:hyperlink w:anchor="_Toc10621744" w:history="1">
+        <w:r>
+          <w:rPr>
+            <w:rStyle w:val="Lienhypertexte"/>
+            <w:noProof/>
+          </w:rPr>
+          <w:t>2.4</w:t>
+        </w:r>
+        <w:r>
+          <w:rPr>
+            <w:rFonts w:asciiTheme="minorHAnsi" w:eastAsiaTheme="minorEastAsia" w:hAnsiTheme="minorHAnsi" w:cstheme="minorBidi"/>
+            <w:noProof/>
+            <w:sz w:val="22"/>
+            <w:szCs w:val="22"/>
+            <w:lang w:val="fr-CH" w:eastAsia="fr-CH"/>
+          </w:rPr>
+          <w:tab/>
+        </w:r>
+        <w:r>
+          <w:rPr>
+            <w:rStyle w:val="Lienhypertexte"/>
+            <w:noProof/>
+          </w:rPr>
+          <w:t>API</w:t>
+        </w:r>
+        <w:r>
+          <w:rPr>
+            <w:noProof/>
+            <w:webHidden/>
+          </w:rPr>
+          <w:tab/>
+        </w:r>
+        <w:r>
+          <w:rPr>
+            <w:noProof/>
+            <w:webHidden/>
+          </w:rPr>
+          <w:fldChar w:fldCharType="begin"/>
+        </w:r>
+        <w:r>
+          <w:rPr>
+            <w:noProof/>
+            <w:webHidden/>
+          </w:rPr>
+          <w:instrText xml:space="preserve"> PAGEREF _Toc10621744 \h </w:instrText>
+        </w:r>
+        <w:r>
+          <w:rPr>
+            <w:noProof/>
+            <w:webHidden/>
+          </w:rPr>
+        </w:r>
+        <w:r>
+          <w:rPr>
+            <w:noProof/>
+            <w:webHidden/>
+          </w:rPr>
+          <w:fldChar w:fldCharType="separate"/>
+        </w:r>
+        <w:r>
+          <w:rPr>
+            <w:noProof/>
+            <w:webHidden/>
+          </w:rPr>
+          <w:t>7</w:t>
+        </w:r>
+        <w:r>
+          <w:rPr>
+            <w:noProof/>
+            <w:webHidden/>
+          </w:rPr>
+          <w:fldChar w:fldCharType="end"/>
+        </w:r>
+      </w:hyperlink>
+    </w:p>
+    <w:p>
+      <w:pPr>
+        <w:pStyle w:val="TM3"/>
+        <w:tabs>
+          <w:tab w:val="left" w:pos="1320"/>
+          <w:tab w:val="right" w:leader="dot" w:pos="9060"/>
+        </w:tabs>
+        <w:rPr>
+          <w:noProof/>
+        </w:rPr>
+      </w:pPr>
+      <w:hyperlink w:anchor="_Toc10621745" w:history="1">
+        <w:r>
+          <w:rPr>
+            <w:rStyle w:val="Lienhypertexte"/>
+            <w:noProof/>
+          </w:rPr>
+          <w:t>2.4.1</w:t>
+        </w:r>
+        <w:r>
+          <w:rPr>
+            <w:noProof/>
+          </w:rPr>
+          <w:tab/>
+        </w:r>
+        <w:r>
+          <w:rPr>
+            <w:rStyle w:val="Lienhypertexte"/>
+            <w:noProof/>
+          </w:rPr>
+          <w:t>Technologies</w:t>
+        </w:r>
+        <w:r>
+          <w:rPr>
+            <w:noProof/>
+            <w:webHidden/>
+          </w:rPr>
+          <w:tab/>
+        </w:r>
+        <w:r>
+          <w:rPr>
+            <w:noProof/>
+            <w:webHidden/>
+          </w:rPr>
+          <w:fldChar w:fldCharType="begin"/>
+        </w:r>
+        <w:r>
+          <w:rPr>
+            <w:noProof/>
+            <w:webHidden/>
+          </w:rPr>
+          <w:instrText xml:space="preserve"> PAGEREF _Toc10621745 \h </w:instrText>
+        </w:r>
+        <w:r>
+          <w:rPr>
+            <w:noProof/>
+            <w:webHidden/>
+          </w:rPr>
+        </w:r>
+        <w:r>
+          <w:rPr>
+            <w:noProof/>
+            <w:webHidden/>
+          </w:rPr>
+          <w:fldChar w:fldCharType="separate"/>
+        </w:r>
+        <w:r>
+          <w:rPr>
+            <w:noProof/>
+            <w:webHidden/>
+          </w:rPr>
+          <w:t>7</w:t>
+        </w:r>
+        <w:r>
+          <w:rPr>
+            <w:noProof/>
+            <w:webHidden/>
+          </w:rPr>
+          <w:fldChar w:fldCharType="end"/>
+        </w:r>
+      </w:hyperlink>
+    </w:p>
+    <w:p>
+      <w:pPr>
+        <w:pStyle w:val="TM3"/>
+        <w:tabs>
+          <w:tab w:val="left" w:pos="1320"/>
+          <w:tab w:val="right" w:leader="dot" w:pos="9060"/>
+        </w:tabs>
+        <w:rPr>
+          <w:noProof/>
+        </w:rPr>
+      </w:pPr>
+      <w:hyperlink w:anchor="_Toc10621746" w:history="1">
+        <w:r>
+          <w:rPr>
+            <w:rStyle w:val="Lienhypertexte"/>
+            <w:noProof/>
+          </w:rPr>
+          <w:t>2.4.2</w:t>
+        </w:r>
+        <w:r>
+          <w:rPr>
+            <w:noProof/>
+          </w:rPr>
+          <w:tab/>
+        </w:r>
+        <w:r>
+          <w:rPr>
+            <w:rStyle w:val="Lienhypertexte"/>
+            <w:noProof/>
+          </w:rPr>
+          <w:t>Paramètres</w:t>
+        </w:r>
+        <w:r>
+          <w:rPr>
+            <w:noProof/>
+            <w:webHidden/>
+          </w:rPr>
+          <w:tab/>
+        </w:r>
+        <w:r>
+          <w:rPr>
+            <w:noProof/>
+            <w:webHidden/>
+          </w:rPr>
+          <w:fldChar w:fldCharType="begin"/>
+        </w:r>
+        <w:r>
+          <w:rPr>
+            <w:noProof/>
+            <w:webHidden/>
+          </w:rPr>
+          <w:instrText xml:space="preserve"> PAGEREF _Toc10621746 \h </w:instrText>
+        </w:r>
+        <w:r>
+          <w:rPr>
+            <w:noProof/>
+            <w:webHidden/>
+          </w:rPr>
+        </w:r>
+        <w:r>
+          <w:rPr>
+            <w:noProof/>
+            <w:webHidden/>
+          </w:rPr>
+          <w:fldChar w:fldCharType="separate"/>
+        </w:r>
+        <w:r>
+          <w:rPr>
+            <w:noProof/>
+            <w:webHidden/>
+          </w:rPr>
+          <w:t>8</w:t>
+        </w:r>
+        <w:r>
+          <w:rPr>
+            <w:noProof/>
+            <w:webHidden/>
+          </w:rPr>
+          <w:fldChar w:fldCharType="end"/>
+        </w:r>
+      </w:hyperlink>
+    </w:p>
+    <w:p>
+      <w:pPr>
+        <w:pStyle w:val="TM3"/>
+        <w:tabs>
+          <w:tab w:val="left" w:pos="1320"/>
+          <w:tab w:val="right" w:leader="dot" w:pos="9060"/>
+        </w:tabs>
+        <w:rPr>
+          <w:noProof/>
+        </w:rPr>
+      </w:pPr>
+      <w:hyperlink w:anchor="_Toc10621747" w:history="1">
+        <w:r>
+          <w:rPr>
+            <w:rStyle w:val="Lienhypertexte"/>
+            <w:noProof/>
+          </w:rPr>
+          <w:t>2.4.3</w:t>
+        </w:r>
+        <w:r>
+          <w:rPr>
+            <w:noProof/>
+          </w:rPr>
+          <w:tab/>
+        </w:r>
+        <w:r>
+          <w:rPr>
+            <w:rStyle w:val="Lienhypertexte"/>
+            <w:noProof/>
+          </w:rPr>
+          <w:t>Format de réponse</w:t>
+        </w:r>
+        <w:r>
+          <w:rPr>
+            <w:noProof/>
+            <w:webHidden/>
+          </w:rPr>
+          <w:tab/>
+        </w:r>
+        <w:r>
+          <w:rPr>
+            <w:noProof/>
+            <w:webHidden/>
+          </w:rPr>
+          <w:fldChar w:fldCharType="begin"/>
+        </w:r>
+        <w:r>
+          <w:rPr>
+            <w:noProof/>
+            <w:webHidden/>
+          </w:rPr>
+          <w:instrText xml:space="preserve"> PAGEREF _Toc10621747 \h </w:instrText>
+        </w:r>
+        <w:r>
+          <w:rPr>
+            <w:noProof/>
+            <w:webHidden/>
+          </w:rPr>
+        </w:r>
+        <w:r>
+          <w:rPr>
+            <w:noProof/>
+            <w:webHidden/>
+          </w:rPr>
+          <w:fldChar w:fldCharType="separate"/>
+        </w:r>
+        <w:r>
+          <w:rPr>
+            <w:noProof/>
+            <w:webHidden/>
+          </w:rPr>
+          <w:t>8</w:t>
+        </w:r>
+        <w:r>
+          <w:rPr>
+            <w:noProof/>
+            <w:webHidden/>
+          </w:rPr>
+          <w:fldChar w:fldCharType="end"/>
+        </w:r>
+      </w:hyperlink>
+    </w:p>
+    <w:p>
+      <w:pPr>
+        <w:pStyle w:val="TM3"/>
+        <w:tabs>
+          <w:tab w:val="left" w:pos="1320"/>
+          <w:tab w:val="right" w:leader="dot" w:pos="9060"/>
+        </w:tabs>
+        <w:rPr>
+          <w:noProof/>
+        </w:rPr>
+      </w:pPr>
+      <w:hyperlink w:anchor="_Toc10621748" w:history="1">
+        <w:r>
+          <w:rPr>
+            <w:rStyle w:val="Lienhypertexte"/>
+            <w:noProof/>
+          </w:rPr>
+          <w:t>2.4.4</w:t>
+        </w:r>
+        <w:r>
+          <w:rPr>
+            <w:noProof/>
+          </w:rPr>
+          <w:tab/>
+        </w:r>
+        <w:r>
+          <w:rPr>
+            <w:rStyle w:val="Lienhypertexte"/>
+            <w:noProof/>
+          </w:rPr>
+          <w:t>Exemple de requête de récupération d’informations</w:t>
+        </w:r>
+        <w:r>
+          <w:rPr>
+            <w:noProof/>
+            <w:webHidden/>
+          </w:rPr>
+          <w:tab/>
+        </w:r>
+        <w:r>
+          <w:rPr>
+            <w:noProof/>
+            <w:webHidden/>
+          </w:rPr>
+          <w:fldChar w:fldCharType="begin"/>
+        </w:r>
+        <w:r>
+          <w:rPr>
+            <w:noProof/>
+            <w:webHidden/>
+          </w:rPr>
+          <w:instrText xml:space="preserve"> PAGEREF _Toc10621748 \h </w:instrText>
+        </w:r>
+        <w:r>
+          <w:rPr>
+            <w:noProof/>
+            <w:webHidden/>
+          </w:rPr>
+        </w:r>
+        <w:r>
+          <w:rPr>
+            <w:noProof/>
+            <w:webHidden/>
+          </w:rPr>
+          <w:fldChar w:fldCharType="separate"/>
+        </w:r>
+        <w:r>
+          <w:rPr>
+            <w:noProof/>
+            <w:webHidden/>
+          </w:rPr>
+          <w:t>8</w:t>
+        </w:r>
+        <w:r>
+          <w:rPr>
+            <w:noProof/>
+            <w:webHidden/>
+          </w:rPr>
+          <w:fldChar w:fldCharType="end"/>
+        </w:r>
+      </w:hyperlink>
+    </w:p>
+    <w:p>
+      <w:pPr>
+        <w:pStyle w:val="TM3"/>
+        <w:tabs>
+          <w:tab w:val="left" w:pos="1320"/>
+          <w:tab w:val="right" w:leader="dot" w:pos="9060"/>
+        </w:tabs>
+        <w:rPr>
+          <w:noProof/>
+        </w:rPr>
+      </w:pPr>
+      <w:hyperlink w:anchor="_Toc10621749" w:history="1">
+        <w:r>
+          <w:rPr>
+            <w:rStyle w:val="Lienhypertexte"/>
+            <w:noProof/>
+          </w:rPr>
+          <w:t>2.4.5</w:t>
+        </w:r>
+        <w:r>
+          <w:rPr>
+            <w:noProof/>
+          </w:rPr>
+          <w:tab/>
+        </w:r>
+        <w:r>
+          <w:rPr>
+            <w:rStyle w:val="Lienhypertexte"/>
+            <w:noProof/>
+          </w:rPr>
+          <w:t>Exemple de requête d’envoi de fichier</w:t>
+        </w:r>
+        <w:r>
+          <w:rPr>
+            <w:noProof/>
+            <w:webHidden/>
+          </w:rPr>
+          <w:tab/>
+        </w:r>
+        <w:r>
+          <w:rPr>
+            <w:noProof/>
+            <w:webHidden/>
+          </w:rPr>
+          <w:fldChar w:fldCharType="begin"/>
+        </w:r>
+        <w:r>
+          <w:rPr>
+            <w:noProof/>
+            <w:webHidden/>
+          </w:rPr>
+          <w:instrText xml:space="preserve"> PAGEREF _Toc10621749 \h </w:instrText>
+        </w:r>
+        <w:r>
+          <w:rPr>
+            <w:noProof/>
+            <w:webHidden/>
+          </w:rPr>
+        </w:r>
+        <w:r>
+          <w:rPr>
+            <w:noProof/>
+            <w:webHidden/>
+          </w:rPr>
+          <w:fldChar w:fldCharType="separate"/>
+        </w:r>
+        <w:r>
+          <w:rPr>
+            <w:noProof/>
+            <w:webHidden/>
+          </w:rPr>
+          <w:t>8</w:t>
+        </w:r>
+        <w:r>
+          <w:rPr>
+            <w:noProof/>
+            <w:webHidden/>
+          </w:rPr>
+          <w:fldChar w:fldCharType="end"/>
+        </w:r>
+      </w:hyperlink>
+    </w:p>
+    <w:p>
+      <w:pPr>
+        <w:pStyle w:val="TM2"/>
+        <w:tabs>
+          <w:tab w:val="left" w:pos="880"/>
+          <w:tab w:val="right" w:leader="dot" w:pos="9060"/>
+        </w:tabs>
+        <w:rPr>
+          <w:rFonts w:asciiTheme="minorHAnsi" w:eastAsiaTheme="minorEastAsia" w:hAnsiTheme="minorHAnsi" w:cstheme="minorBidi"/>
+          <w:noProof/>
+          <w:sz w:val="22"/>
+          <w:szCs w:val="22"/>
+          <w:lang w:val="fr-CH" w:eastAsia="fr-CH"/>
+        </w:rPr>
+      </w:pPr>
+      <w:hyperlink w:anchor="_Toc10621750" w:history="1">
+        <w:r>
+          <w:rPr>
+            <w:rStyle w:val="Lienhypertexte"/>
+            <w:noProof/>
+          </w:rPr>
+          <w:t>2.5</w:t>
+        </w:r>
+        <w:r>
+          <w:rPr>
+            <w:rFonts w:asciiTheme="minorHAnsi" w:eastAsiaTheme="minorEastAsia" w:hAnsiTheme="minorHAnsi" w:cstheme="minorBidi"/>
+            <w:noProof/>
+            <w:sz w:val="22"/>
+            <w:szCs w:val="22"/>
+            <w:lang w:val="fr-CH" w:eastAsia="fr-CH"/>
+          </w:rPr>
+          <w:tab/>
+        </w:r>
+        <w:r>
+          <w:rPr>
+            <w:rStyle w:val="Lienhypertexte"/>
+            <w:noProof/>
+          </w:rPr>
+          <w:t>WebSocket server</w:t>
+        </w:r>
+        <w:r>
+          <w:rPr>
+            <w:noProof/>
+            <w:webHidden/>
+          </w:rPr>
+          <w:tab/>
+        </w:r>
+        <w:r>
+          <w:rPr>
+            <w:noProof/>
+            <w:webHidden/>
+          </w:rPr>
+          <w:fldChar w:fldCharType="begin"/>
+        </w:r>
+        <w:r>
+          <w:rPr>
+            <w:noProof/>
+            <w:webHidden/>
+          </w:rPr>
+          <w:instrText xml:space="preserve"> PAGEREF _Toc10621750 \h </w:instrText>
+        </w:r>
+        <w:r>
+          <w:rPr>
+            <w:noProof/>
+            <w:webHidden/>
+          </w:rPr>
+        </w:r>
+        <w:r>
+          <w:rPr>
+            <w:noProof/>
+            <w:webHidden/>
+          </w:rPr>
+          <w:fldChar w:fldCharType="separate"/>
+        </w:r>
+        <w:r>
+          <w:rPr>
+            <w:noProof/>
+            <w:webHidden/>
+          </w:rPr>
+          <w:t>9</w:t>
+        </w:r>
+        <w:r>
+          <w:rPr>
+            <w:noProof/>
+            <w:webHidden/>
+          </w:rPr>
+          <w:fldChar w:fldCharType="end"/>
+        </w:r>
+      </w:hyperlink>
+    </w:p>
+    <w:p>
+      <w:pPr>
+        <w:pStyle w:val="TM2"/>
+        <w:tabs>
+          <w:tab w:val="left" w:pos="880"/>
+          <w:tab w:val="right" w:leader="dot" w:pos="9060"/>
+        </w:tabs>
+        <w:rPr>
+          <w:rFonts w:asciiTheme="minorHAnsi" w:eastAsiaTheme="minorEastAsia" w:hAnsiTheme="minorHAnsi" w:cstheme="minorBidi"/>
+          <w:noProof/>
+          <w:sz w:val="22"/>
+          <w:szCs w:val="22"/>
+          <w:lang w:val="fr-CH" w:eastAsia="fr-CH"/>
+        </w:rPr>
+      </w:pPr>
+      <w:hyperlink w:anchor="_Toc10621751" w:history="1">
+        <w:r>
+          <w:rPr>
+            <w:rStyle w:val="Lienhypertexte"/>
+            <w:noProof/>
+          </w:rPr>
+          <w:t>2.6</w:t>
+        </w:r>
+        <w:r>
+          <w:rPr>
+            <w:rFonts w:asciiTheme="minorHAnsi" w:eastAsiaTheme="minorEastAsia" w:hAnsiTheme="minorHAnsi" w:cstheme="minorBidi"/>
+            <w:noProof/>
+            <w:sz w:val="22"/>
+            <w:szCs w:val="22"/>
+            <w:lang w:val="fr-CH" w:eastAsia="fr-CH"/>
+          </w:rPr>
+          <w:tab/>
+        </w:r>
+        <w:r>
+          <w:rPr>
+            <w:rStyle w:val="Lienhypertexte"/>
+            <w:noProof/>
+          </w:rPr>
+          <w:t>Files API</w:t>
+        </w:r>
+        <w:r>
+          <w:rPr>
+            <w:noProof/>
+            <w:webHidden/>
+          </w:rPr>
+          <w:tab/>
+        </w:r>
+        <w:r>
+          <w:rPr>
+            <w:noProof/>
+            <w:webHidden/>
+          </w:rPr>
+          <w:fldChar w:fldCharType="begin"/>
+        </w:r>
+        <w:r>
+          <w:rPr>
+            <w:noProof/>
+            <w:webHidden/>
+          </w:rPr>
+          <w:instrText xml:space="preserve"> PAGEREF _Toc10621751 \h </w:instrText>
+        </w:r>
+        <w:r>
+          <w:rPr>
+            <w:noProof/>
+            <w:webHidden/>
+          </w:rPr>
+        </w:r>
+        <w:r>
+          <w:rPr>
+            <w:noProof/>
+            <w:webHidden/>
+          </w:rPr>
+          <w:fldChar w:fldCharType="separate"/>
+        </w:r>
+        <w:r>
+          <w:rPr>
+            <w:noProof/>
+            <w:webHidden/>
+          </w:rPr>
+          <w:t>9</w:t>
+        </w:r>
+        <w:r>
+          <w:rPr>
+            <w:noProof/>
+            <w:webHidden/>
+          </w:rPr>
+          <w:fldChar w:fldCharType="end"/>
+        </w:r>
+      </w:hyperlink>
+    </w:p>
+    <w:p>
+      <w:pPr>
+        <w:pStyle w:val="TM2"/>
+        <w:tabs>
+          <w:tab w:val="left" w:pos="880"/>
+          <w:tab w:val="right" w:leader="dot" w:pos="9060"/>
+        </w:tabs>
+        <w:rPr>
+          <w:rFonts w:asciiTheme="minorHAnsi" w:eastAsiaTheme="minorEastAsia" w:hAnsiTheme="minorHAnsi" w:cstheme="minorBidi"/>
+          <w:noProof/>
+          <w:sz w:val="22"/>
+          <w:szCs w:val="22"/>
+          <w:lang w:val="fr-CH" w:eastAsia="fr-CH"/>
+        </w:rPr>
+      </w:pPr>
+      <w:hyperlink w:anchor="_Toc10621752" w:history="1">
+        <w:r>
+          <w:rPr>
+            <w:rStyle w:val="Lienhypertexte"/>
+            <w:noProof/>
+          </w:rPr>
+          <w:t>2.7</w:t>
+        </w:r>
+        <w:r>
+          <w:rPr>
+            <w:rFonts w:asciiTheme="minorHAnsi" w:eastAsiaTheme="minorEastAsia" w:hAnsiTheme="minorHAnsi" w:cstheme="minorBidi"/>
+            <w:noProof/>
+            <w:sz w:val="22"/>
+            <w:szCs w:val="22"/>
+            <w:lang w:val="fr-CH" w:eastAsia="fr-CH"/>
+          </w:rPr>
+          <w:tab/>
+        </w:r>
+        <w:r>
+          <w:rPr>
+            <w:rStyle w:val="Lienhypertexte"/>
+            <w:noProof/>
+          </w:rPr>
+          <w:t>Base de données</w:t>
+        </w:r>
+        <w:r>
+          <w:rPr>
+            <w:noProof/>
+            <w:webHidden/>
+          </w:rPr>
+          <w:tab/>
+        </w:r>
+        <w:r>
+          <w:rPr>
+            <w:noProof/>
+            <w:webHidden/>
+          </w:rPr>
+          <w:fldChar w:fldCharType="begin"/>
+        </w:r>
+        <w:r>
+          <w:rPr>
+            <w:noProof/>
+            <w:webHidden/>
+          </w:rPr>
+          <w:instrText xml:space="preserve"> PAGEREF _Toc10621752 \h </w:instrText>
+        </w:r>
+        <w:r>
+          <w:rPr>
+            <w:noProof/>
+            <w:webHidden/>
+          </w:rPr>
+        </w:r>
+        <w:r>
+          <w:rPr>
+            <w:noProof/>
+            <w:webHidden/>
+          </w:rPr>
+          <w:fldChar w:fldCharType="separate"/>
+        </w:r>
+        <w:r>
+          <w:rPr>
+            <w:noProof/>
+            <w:webHidden/>
+          </w:rPr>
+          <w:t>9</w:t>
+        </w:r>
+        <w:r>
+          <w:rPr>
+            <w:noProof/>
+            <w:webHidden/>
+          </w:rPr>
+          <w:fldChar w:fldCharType="end"/>
+        </w:r>
+      </w:hyperlink>
+    </w:p>
+    <w:p>
+      <w:pPr>
+        <w:pStyle w:val="TM3"/>
+        <w:tabs>
+          <w:tab w:val="left" w:pos="1320"/>
+          <w:tab w:val="right" w:leader="dot" w:pos="9060"/>
+        </w:tabs>
+        <w:rPr>
+          <w:noProof/>
+        </w:rPr>
+      </w:pPr>
+      <w:hyperlink w:anchor="_Toc10621753" w:history="1">
+        <w:r>
+          <w:rPr>
+            <w:rStyle w:val="Lienhypertexte"/>
+            <w:noProof/>
+          </w:rPr>
+          <w:t>2.7.1</w:t>
+        </w:r>
+        <w:r>
+          <w:rPr>
+            <w:noProof/>
+          </w:rPr>
+          <w:tab/>
+        </w:r>
+        <w:r>
+          <w:rPr>
+            <w:rStyle w:val="Lienhypertexte"/>
+            <w:noProof/>
+          </w:rPr>
+          <w:t>Technologie</w:t>
+        </w:r>
+        <w:r>
+          <w:rPr>
+            <w:noProof/>
+            <w:webHidden/>
+          </w:rPr>
+          <w:tab/>
+        </w:r>
+        <w:r>
+          <w:rPr>
+            <w:noProof/>
+            <w:webHidden/>
+          </w:rPr>
+          <w:fldChar w:fldCharType="begin"/>
+        </w:r>
+        <w:r>
+          <w:rPr>
+            <w:noProof/>
+            <w:webHidden/>
+          </w:rPr>
+          <w:instrText xml:space="preserve"> PAGEREF _Toc10621753 \h </w:instrText>
+        </w:r>
+        <w:r>
+          <w:rPr>
+            <w:noProof/>
+            <w:webHidden/>
+          </w:rPr>
+        </w:r>
+        <w:r>
+          <w:rPr>
+            <w:noProof/>
+            <w:webHidden/>
+          </w:rPr>
+          <w:fldChar w:fldCharType="separate"/>
+        </w:r>
+        <w:r>
+          <w:rPr>
+            <w:noProof/>
+            <w:webHidden/>
+          </w:rPr>
+          <w:t>9</w:t>
+        </w:r>
+        <w:r>
+          <w:rPr>
+            <w:noProof/>
+            <w:webHidden/>
+          </w:rPr>
+          <w:fldChar w:fldCharType="end"/>
+        </w:r>
+      </w:hyperlink>
+    </w:p>
+    <w:p>
+      <w:pPr>
+        <w:pStyle w:val="TM3"/>
+        <w:tabs>
+          <w:tab w:val="left" w:pos="1320"/>
+          <w:tab w:val="right" w:leader="dot" w:pos="9060"/>
+        </w:tabs>
+        <w:rPr>
+          <w:noProof/>
+        </w:rPr>
+      </w:pPr>
+      <w:hyperlink w:anchor="_Toc10621754" w:history="1">
+        <w:r>
+          <w:rPr>
+            <w:rStyle w:val="Lienhypertexte"/>
+            <w:noProof/>
+          </w:rPr>
+          <w:t>2.7.2</w:t>
+        </w:r>
+        <w:r>
+          <w:rPr>
+            <w:noProof/>
+          </w:rPr>
+          <w:tab/>
+        </w:r>
+        <w:r>
+          <w:rPr>
+            <w:rStyle w:val="Lienhypertexte"/>
+            <w:noProof/>
+          </w:rPr>
+          <w:t>Modèle Logique des données</w:t>
+        </w:r>
+        <w:r>
+          <w:rPr>
+            <w:noProof/>
+            <w:webHidden/>
+          </w:rPr>
+          <w:tab/>
+        </w:r>
+        <w:r>
+          <w:rPr>
+            <w:noProof/>
+            <w:webHidden/>
+          </w:rPr>
+          <w:fldChar w:fldCharType="begin"/>
+        </w:r>
+        <w:r>
+          <w:rPr>
+            <w:noProof/>
+            <w:webHidden/>
+          </w:rPr>
+          <w:instrText xml:space="preserve"> PAGEREF _Toc10621754 \h </w:instrText>
+        </w:r>
+        <w:r>
+          <w:rPr>
+            <w:noProof/>
+            <w:webHidden/>
+          </w:rPr>
+        </w:r>
+        <w:r>
+          <w:rPr>
+            <w:noProof/>
+            <w:webHidden/>
+          </w:rPr>
+          <w:fldChar w:fldCharType="separate"/>
+        </w:r>
+        <w:r>
+          <w:rPr>
+            <w:noProof/>
+            <w:webHidden/>
+          </w:rPr>
+          <w:t>9</w:t>
+        </w:r>
+        <w:r>
+          <w:rPr>
+            <w:noProof/>
+            <w:webHidden/>
+          </w:rPr>
+          <w:fldChar w:fldCharType="end"/>
+        </w:r>
+      </w:hyperlink>
+    </w:p>
+    <w:p>
+      <w:pPr>
+        <w:pStyle w:val="TM2"/>
+        <w:tabs>
+          <w:tab w:val="left" w:pos="880"/>
+          <w:tab w:val="right" w:leader="dot" w:pos="9060"/>
+        </w:tabs>
+        <w:rPr>
+          <w:rFonts w:asciiTheme="minorHAnsi" w:eastAsiaTheme="minorEastAsia" w:hAnsiTheme="minorHAnsi" w:cstheme="minorBidi"/>
+          <w:noProof/>
+          <w:sz w:val="22"/>
+          <w:szCs w:val="22"/>
+          <w:lang w:val="fr-CH" w:eastAsia="fr-CH"/>
+        </w:rPr>
+      </w:pPr>
+      <w:hyperlink w:anchor="_Toc10621755" w:history="1">
+        <w:r>
+          <w:rPr>
+            <w:rStyle w:val="Lienhypertexte"/>
+            <w:noProof/>
+          </w:rPr>
+          <w:t>2.8</w:t>
+        </w:r>
+        <w:r>
+          <w:rPr>
+            <w:rFonts w:asciiTheme="minorHAnsi" w:eastAsiaTheme="minorEastAsia" w:hAnsiTheme="minorHAnsi" w:cstheme="minorBidi"/>
+            <w:noProof/>
+            <w:sz w:val="22"/>
+            <w:szCs w:val="22"/>
+            <w:lang w:val="fr-CH" w:eastAsia="fr-CH"/>
+          </w:rPr>
+          <w:tab/>
+        </w:r>
+        <w:r>
+          <w:rPr>
+            <w:rStyle w:val="Lienhypertexte"/>
+            <w:noProof/>
+          </w:rPr>
+          <w:t>Contact à l’API</w:t>
+        </w:r>
+        <w:r>
+          <w:rPr>
+            <w:noProof/>
+            <w:webHidden/>
+          </w:rPr>
+          <w:tab/>
+        </w:r>
+        <w:r>
+          <w:rPr>
+            <w:noProof/>
+            <w:webHidden/>
+          </w:rPr>
+          <w:fldChar w:fldCharType="begin"/>
+        </w:r>
+        <w:r>
+          <w:rPr>
+            <w:noProof/>
+            <w:webHidden/>
+          </w:rPr>
+          <w:instrText xml:space="preserve"> PAGEREF _Toc10621755 \h </w:instrText>
+        </w:r>
+        <w:r>
+          <w:rPr>
+            <w:noProof/>
+            <w:webHidden/>
+          </w:rPr>
+        </w:r>
+        <w:r>
+          <w:rPr>
+            <w:noProof/>
+            <w:webHidden/>
+          </w:rPr>
+          <w:fldChar w:fldCharType="separate"/>
+        </w:r>
+        <w:r>
+          <w:rPr>
+            <w:noProof/>
+            <w:webHidden/>
+          </w:rPr>
+          <w:t>10</w:t>
+        </w:r>
+        <w:r>
+          <w:rPr>
+            <w:noProof/>
+            <w:webHidden/>
+          </w:rPr>
+          <w:fldChar w:fldCharType="end"/>
+        </w:r>
+      </w:hyperlink>
+    </w:p>
+    <w:p>
+      <w:pPr>
+        <w:pStyle w:val="TM1"/>
+        <w:rPr>
+          <w:rFonts w:asciiTheme="minorHAnsi" w:eastAsiaTheme="minorEastAsia" w:hAnsiTheme="minorHAnsi" w:cstheme="minorBidi"/>
+          <w:sz w:val="22"/>
+          <w:szCs w:val="22"/>
+          <w:lang w:val="fr-CH" w:eastAsia="fr-CH"/>
+        </w:rPr>
+      </w:pPr>
+      <w:hyperlink w:anchor="_Toc10621756" w:history="1">
+        <w:r>
+          <w:rPr>
+            <w:rStyle w:val="Lienhypertexte"/>
+          </w:rPr>
+          <w:t>3</w:t>
+        </w:r>
+        <w:r>
+          <w:rPr>
+            <w:rFonts w:asciiTheme="minorHAnsi" w:eastAsiaTheme="minorEastAsia" w:hAnsiTheme="minorHAnsi" w:cstheme="minorBidi"/>
+            <w:sz w:val="22"/>
+            <w:szCs w:val="22"/>
+            <w:lang w:val="fr-CH" w:eastAsia="fr-CH"/>
+          </w:rPr>
+          <w:tab/>
+        </w:r>
+        <w:r>
+          <w:rPr>
+            <w:rStyle w:val="Lienhypertexte"/>
+          </w:rPr>
+          <w:t>Réalisation</w:t>
+        </w:r>
+        <w:r>
+          <w:rPr>
+            <w:webHidden/>
+          </w:rPr>
+          <w:tab/>
+        </w:r>
+        <w:r>
+          <w:rPr>
+            <w:webHidden/>
+          </w:rPr>
+          <w:fldChar w:fldCharType="begin"/>
+        </w:r>
+        <w:r>
+          <w:rPr>
+            <w:webHidden/>
+          </w:rPr>
+          <w:instrText xml:space="preserve"> PAGEREF _Toc10621756 \h </w:instrText>
+        </w:r>
+        <w:r>
+          <w:rPr>
+            <w:webHidden/>
+          </w:rPr>
+        </w:r>
+        <w:r>
+          <w:rPr>
+            <w:webHidden/>
+          </w:rPr>
+          <w:fldChar w:fldCharType="separate"/>
+        </w:r>
+        <w:r>
+          <w:rPr>
+            <w:webHidden/>
+          </w:rPr>
+          <w:t>10</w:t>
+        </w:r>
+        <w:r>
+          <w:rPr>
+            <w:webHidden/>
+          </w:rPr>
+          <w:fldChar w:fldCharType="end"/>
+        </w:r>
+      </w:hyperlink>
+    </w:p>
+    <w:p>
+      <w:pPr>
+        <w:pStyle w:val="TM2"/>
+        <w:tabs>
+          <w:tab w:val="left" w:pos="880"/>
+          <w:tab w:val="right" w:leader="dot" w:pos="9060"/>
+        </w:tabs>
+        <w:rPr>
+          <w:rFonts w:asciiTheme="minorHAnsi" w:eastAsiaTheme="minorEastAsia" w:hAnsiTheme="minorHAnsi" w:cstheme="minorBidi"/>
+          <w:noProof/>
+          <w:sz w:val="22"/>
+          <w:szCs w:val="22"/>
+          <w:lang w:val="fr-CH" w:eastAsia="fr-CH"/>
+        </w:rPr>
+      </w:pPr>
+      <w:hyperlink w:anchor="_Toc10621757" w:history="1">
+        <w:r>
+          <w:rPr>
+            <w:rStyle w:val="Lienhypertexte"/>
+            <w:noProof/>
+          </w:rPr>
+          <w:t>3.1</w:t>
+        </w:r>
+        <w:r>
+          <w:rPr>
+            <w:rFonts w:asciiTheme="minorHAnsi" w:eastAsiaTheme="minorEastAsia" w:hAnsiTheme="minorHAnsi" w:cstheme="minorBidi"/>
+            <w:noProof/>
+            <w:sz w:val="22"/>
+            <w:szCs w:val="22"/>
+            <w:lang w:val="fr-CH" w:eastAsia="fr-CH"/>
+          </w:rPr>
+          <w:tab/>
+        </w:r>
+        <w:r>
+          <w:rPr>
+            <w:rStyle w:val="Lienhypertexte"/>
+            <w:noProof/>
+          </w:rPr>
+          <w:t>API</w:t>
+        </w:r>
+        <w:r>
+          <w:rPr>
+            <w:noProof/>
+            <w:webHidden/>
+          </w:rPr>
+          <w:tab/>
+        </w:r>
+        <w:r>
+          <w:rPr>
+            <w:noProof/>
+            <w:webHidden/>
+          </w:rPr>
+          <w:fldChar w:fldCharType="begin"/>
+        </w:r>
+        <w:r>
+          <w:rPr>
+            <w:noProof/>
+            <w:webHidden/>
+          </w:rPr>
+          <w:instrText xml:space="preserve"> PAGEREF _Toc10621757 \h </w:instrText>
+        </w:r>
+        <w:r>
+          <w:rPr>
+            <w:noProof/>
+            <w:webHidden/>
+          </w:rPr>
+        </w:r>
+        <w:r>
+          <w:rPr>
+            <w:noProof/>
+            <w:webHidden/>
+          </w:rPr>
+          <w:fldChar w:fldCharType="separate"/>
+        </w:r>
+        <w:r>
+          <w:rPr>
+            <w:noProof/>
+            <w:webHidden/>
+          </w:rPr>
+          <w:t>10</w:t>
+        </w:r>
+        <w:r>
+          <w:rPr>
+            <w:noProof/>
+            <w:webHidden/>
+          </w:rPr>
+          <w:fldChar w:fldCharType="end"/>
+        </w:r>
+      </w:hyperlink>
+    </w:p>
+    <w:p>
+      <w:pPr>
+        <w:pStyle w:val="TM3"/>
+        <w:tabs>
+          <w:tab w:val="left" w:pos="1320"/>
+          <w:tab w:val="right" w:leader="dot" w:pos="9060"/>
+        </w:tabs>
+        <w:rPr>
+          <w:noProof/>
+        </w:rPr>
+      </w:pPr>
+      <w:hyperlink w:anchor="_Toc10621758" w:history="1">
+        <w:r>
+          <w:rPr>
+            <w:rStyle w:val="Lienhypertexte"/>
+            <w:noProof/>
+          </w:rPr>
+          <w:t>3.1.1</w:t>
+        </w:r>
+        <w:r>
+          <w:rPr>
+            <w:noProof/>
+          </w:rPr>
+          <w:tab/>
+        </w:r>
+        <w:r>
+          <w:rPr>
+            <w:rStyle w:val="Lienhypertexte"/>
+            <w:noProof/>
+          </w:rPr>
+          <w:t>Endpoint UploadFile</w:t>
+        </w:r>
+        <w:r>
+          <w:rPr>
+            <w:noProof/>
+            <w:webHidden/>
+          </w:rPr>
+          <w:tab/>
+        </w:r>
+        <w:r>
+          <w:rPr>
+            <w:noProof/>
+            <w:webHidden/>
+          </w:rPr>
+          <w:fldChar w:fldCharType="begin"/>
+        </w:r>
+        <w:r>
+          <w:rPr>
+            <w:noProof/>
+            <w:webHidden/>
+          </w:rPr>
+          <w:instrText xml:space="preserve"> PAGEREF _Toc10621758 \h </w:instrText>
+        </w:r>
+        <w:r>
+          <w:rPr>
+            <w:noProof/>
+            <w:webHidden/>
+          </w:rPr>
+        </w:r>
+        <w:r>
+          <w:rPr>
+            <w:noProof/>
+            <w:webHidden/>
+          </w:rPr>
+          <w:fldChar w:fldCharType="separate"/>
+        </w:r>
+        <w:r>
+          <w:rPr>
+            <w:noProof/>
+            <w:webHidden/>
+          </w:rPr>
+          <w:t>10</w:t>
+        </w:r>
+        <w:r>
+          <w:rPr>
+            <w:noProof/>
+            <w:webHidden/>
+          </w:rPr>
+          <w:fldChar w:fldCharType="end"/>
+        </w:r>
+      </w:hyperlink>
+    </w:p>
+    <w:p>
+      <w:pPr>
+        <w:pStyle w:val="TM2"/>
+        <w:tabs>
+          <w:tab w:val="left" w:pos="880"/>
+          <w:tab w:val="right" w:leader="dot" w:pos="9060"/>
+        </w:tabs>
+        <w:rPr>
+          <w:rFonts w:asciiTheme="minorHAnsi" w:eastAsiaTheme="minorEastAsia" w:hAnsiTheme="minorHAnsi" w:cstheme="minorBidi"/>
+          <w:noProof/>
+          <w:sz w:val="22"/>
+          <w:szCs w:val="22"/>
+          <w:lang w:val="fr-CH" w:eastAsia="fr-CH"/>
+        </w:rPr>
+      </w:pPr>
+      <w:hyperlink w:anchor="_Toc10621759" w:history="1">
+        <w:r>
+          <w:rPr>
+            <w:rStyle w:val="Lienhypertexte"/>
+            <w:noProof/>
+          </w:rPr>
+          <w:t>3.2</w:t>
+        </w:r>
+        <w:r>
+          <w:rPr>
+            <w:rFonts w:asciiTheme="minorHAnsi" w:eastAsiaTheme="minorEastAsia" w:hAnsiTheme="minorHAnsi" w:cstheme="minorBidi"/>
+            <w:noProof/>
+            <w:sz w:val="22"/>
+            <w:szCs w:val="22"/>
+            <w:lang w:val="fr-CH" w:eastAsia="fr-CH"/>
+          </w:rPr>
+          <w:tab/>
+        </w:r>
+        <w:r>
+          <w:rPr>
+            <w:rStyle w:val="Lienhypertexte"/>
+            <w:noProof/>
+          </w:rPr>
+          <w:t>Story 3 : Ajout d’éléments complexes dans un message</w:t>
+        </w:r>
+        <w:r>
+          <w:rPr>
+            <w:noProof/>
+            <w:webHidden/>
+          </w:rPr>
+          <w:tab/>
+        </w:r>
+        <w:r>
+          <w:rPr>
+            <w:noProof/>
+            <w:webHidden/>
+          </w:rPr>
+          <w:fldChar w:fldCharType="begin"/>
+        </w:r>
+        <w:r>
+          <w:rPr>
+            <w:noProof/>
+            <w:webHidden/>
+          </w:rPr>
+          <w:instrText xml:space="preserve"> PAGEREF _Toc10621759 \h </w:instrText>
+        </w:r>
+        <w:r>
+          <w:rPr>
+            <w:noProof/>
+            <w:webHidden/>
+          </w:rPr>
+        </w:r>
+        <w:r>
+          <w:rPr>
+            <w:noProof/>
+            <w:webHidden/>
+          </w:rPr>
+          <w:fldChar w:fldCharType="separate"/>
+        </w:r>
+        <w:r>
+          <w:rPr>
+            <w:noProof/>
+            <w:webHidden/>
+          </w:rPr>
+          <w:t>10</w:t>
+        </w:r>
+        <w:r>
+          <w:rPr>
+            <w:noProof/>
+            <w:webHidden/>
+          </w:rPr>
+          <w:fldChar w:fldCharType="end"/>
+        </w:r>
+      </w:hyperlink>
+    </w:p>
+    <w:p>
+      <w:pPr>
+        <w:pStyle w:val="TM3"/>
+        <w:tabs>
+          <w:tab w:val="left" w:pos="1320"/>
+          <w:tab w:val="right" w:leader="dot" w:pos="9060"/>
+        </w:tabs>
+        <w:rPr>
+          <w:noProof/>
+        </w:rPr>
+      </w:pPr>
+      <w:hyperlink w:anchor="_Toc10621760" w:history="1">
+        <w:r>
+          <w:rPr>
+            <w:rStyle w:val="Lienhypertexte"/>
+            <w:noProof/>
+          </w:rPr>
+          <w:t>3.2.1</w:t>
+        </w:r>
+        <w:r>
+          <w:rPr>
+            <w:noProof/>
+          </w:rPr>
+          <w:tab/>
+        </w:r>
+        <w:r>
+          <w:rPr>
+            <w:rStyle w:val="Lienhypertexte"/>
+            <w:noProof/>
+          </w:rPr>
+          <w:t>Ajout d’url</w:t>
+        </w:r>
+        <w:r>
+          <w:rPr>
+            <w:noProof/>
+            <w:webHidden/>
+          </w:rPr>
+          <w:tab/>
+        </w:r>
+        <w:r>
+          <w:rPr>
+            <w:noProof/>
+            <w:webHidden/>
+          </w:rPr>
+          <w:fldChar w:fldCharType="begin"/>
+        </w:r>
+        <w:r>
+          <w:rPr>
+            <w:noProof/>
+            <w:webHidden/>
+          </w:rPr>
+          <w:instrText xml:space="preserve"> PAGEREF _Toc10621760 \h </w:instrText>
+        </w:r>
+        <w:r>
+          <w:rPr>
+            <w:noProof/>
+            <w:webHidden/>
+          </w:rPr>
+        </w:r>
+        <w:r>
+          <w:rPr>
+            <w:noProof/>
+            <w:webHidden/>
+          </w:rPr>
+          <w:fldChar w:fldCharType="separate"/>
+        </w:r>
+        <w:r>
+          <w:rPr>
+            <w:noProof/>
+            <w:webHidden/>
+          </w:rPr>
+          <w:t>10</w:t>
+        </w:r>
+        <w:r>
+          <w:rPr>
+            <w:noProof/>
+            <w:webHidden/>
+          </w:rPr>
+          <w:fldChar w:fldCharType="end"/>
+        </w:r>
+      </w:hyperlink>
+    </w:p>
+    <w:p>
+      <w:pPr>
+        <w:pStyle w:val="TM1"/>
+        <w:rPr>
+          <w:rFonts w:asciiTheme="minorHAnsi" w:eastAsiaTheme="minorEastAsia" w:hAnsiTheme="minorHAnsi" w:cstheme="minorBidi"/>
+          <w:sz w:val="22"/>
+          <w:szCs w:val="22"/>
+          <w:lang w:val="fr-CH" w:eastAsia="fr-CH"/>
+        </w:rPr>
+      </w:pPr>
+      <w:hyperlink w:anchor="_Toc10621761" w:history="1">
+        <w:r>
+          <w:rPr>
+            <w:rStyle w:val="Lienhypertexte"/>
+          </w:rPr>
+          <w:t>4</w:t>
+        </w:r>
+        <w:r>
+          <w:rPr>
+            <w:rFonts w:asciiTheme="minorHAnsi" w:eastAsiaTheme="minorEastAsia" w:hAnsiTheme="minorHAnsi" w:cstheme="minorBidi"/>
+            <w:sz w:val="22"/>
+            <w:szCs w:val="22"/>
+            <w:lang w:val="fr-CH" w:eastAsia="fr-CH"/>
+          </w:rPr>
+          <w:tab/>
+        </w:r>
+        <w:r>
+          <w:rPr>
+            <w:rStyle w:val="Lienhypertexte"/>
+          </w:rPr>
+          <w:t>Conclusion</w:t>
+        </w:r>
+        <w:r>
+          <w:rPr>
+            <w:webHidden/>
+          </w:rPr>
+          <w:tab/>
+        </w:r>
+        <w:r>
+          <w:rPr>
+            <w:webHidden/>
+          </w:rPr>
+          <w:fldChar w:fldCharType="begin"/>
+        </w:r>
+        <w:r>
+          <w:rPr>
+            <w:webHidden/>
+          </w:rPr>
+          <w:instrText xml:space="preserve"> PAGEREF _Toc10621761 \h </w:instrText>
+        </w:r>
+        <w:r>
+          <w:rPr>
+            <w:webHidden/>
+          </w:rPr>
+        </w:r>
+        <w:r>
+          <w:rPr>
+            <w:webHidden/>
+          </w:rPr>
+          <w:fldChar w:fldCharType="separate"/>
+        </w:r>
+        <w:r>
+          <w:rPr>
+            <w:webHidden/>
+          </w:rPr>
+          <w:t>10</w:t>
+        </w:r>
+        <w:r>
+          <w:rPr>
+            <w:webHidden/>
+          </w:rPr>
+          <w:fldChar w:fldCharType="end"/>
+        </w:r>
+      </w:hyperlink>
+    </w:p>
+    <w:p>
+      <w:pPr>
+        <w:pStyle w:val="TM2"/>
+        <w:tabs>
+          <w:tab w:val="left" w:pos="880"/>
+          <w:tab w:val="right" w:leader="dot" w:pos="9060"/>
+        </w:tabs>
+        <w:rPr>
+          <w:rFonts w:asciiTheme="minorHAnsi" w:eastAsiaTheme="minorEastAsia" w:hAnsiTheme="minorHAnsi" w:cstheme="minorBidi"/>
+          <w:noProof/>
+          <w:sz w:val="22"/>
+          <w:szCs w:val="22"/>
+          <w:lang w:val="fr-CH" w:eastAsia="fr-CH"/>
+        </w:rPr>
+      </w:pPr>
+      <w:hyperlink w:anchor="_Toc10621762" w:history="1">
+        <w:r>
+          <w:rPr>
+            <w:rStyle w:val="Lienhypertexte"/>
+            <w:noProof/>
+          </w:rPr>
+          <w:t>4.1</w:t>
+        </w:r>
+        <w:r>
+          <w:rPr>
+            <w:rFonts w:asciiTheme="minorHAnsi" w:eastAsiaTheme="minorEastAsia" w:hAnsiTheme="minorHAnsi" w:cstheme="minorBidi"/>
+            <w:noProof/>
+            <w:sz w:val="22"/>
+            <w:szCs w:val="22"/>
+            <w:lang w:val="fr-CH" w:eastAsia="fr-CH"/>
+          </w:rPr>
+          <w:tab/>
+        </w:r>
+        <w:r>
+          <w:rPr>
+            <w:rStyle w:val="Lienhypertexte"/>
+            <w:noProof/>
+          </w:rPr>
+          <w:t>Bilan personnel</w:t>
+        </w:r>
+        <w:r>
+          <w:rPr>
+            <w:noProof/>
+            <w:webHidden/>
+          </w:rPr>
+          <w:tab/>
+        </w:r>
+        <w:r>
+          <w:rPr>
+            <w:noProof/>
+            <w:webHidden/>
+          </w:rPr>
+          <w:fldChar w:fldCharType="begin"/>
+        </w:r>
+        <w:r>
+          <w:rPr>
+            <w:noProof/>
+            <w:webHidden/>
+          </w:rPr>
+          <w:instrText xml:space="preserve"> PAGEREF _Toc10621762 \h </w:instrText>
+        </w:r>
+        <w:r>
+          <w:rPr>
+            <w:noProof/>
+            <w:webHidden/>
+          </w:rPr>
+        </w:r>
+        <w:r>
+          <w:rPr>
+            <w:noProof/>
+            <w:webHidden/>
+          </w:rPr>
+          <w:fldChar w:fldCharType="separate"/>
+        </w:r>
+        <w:r>
+          <w:rPr>
+            <w:noProof/>
+            <w:webHidden/>
+          </w:rPr>
+          <w:t>10</w:t>
+        </w:r>
+        <w:r>
+          <w:rPr>
+            <w:noProof/>
+            <w:webHidden/>
+          </w:rPr>
+          <w:fldChar w:fldCharType="end"/>
+        </w:r>
+      </w:hyperlink>
+    </w:p>
+    <w:p>
+      <w:pPr>
+        <w:pStyle w:val="TM1"/>
+        <w:rPr>
+          <w:rFonts w:asciiTheme="minorHAnsi" w:eastAsiaTheme="minorEastAsia" w:hAnsiTheme="minorHAnsi" w:cstheme="minorBidi"/>
+          <w:sz w:val="22"/>
+          <w:szCs w:val="22"/>
+          <w:lang w:val="fr-CH" w:eastAsia="fr-CH"/>
+        </w:rPr>
+      </w:pPr>
+      <w:hyperlink w:anchor="_Toc10621763" w:history="1">
+        <w:r>
+          <w:rPr>
+            <w:rStyle w:val="Lienhypertexte"/>
+          </w:rPr>
+          <w:t>5</w:t>
+        </w:r>
+        <w:r>
+          <w:rPr>
+            <w:rFonts w:asciiTheme="minorHAnsi" w:eastAsiaTheme="minorEastAsia" w:hAnsiTheme="minorHAnsi" w:cstheme="minorBidi"/>
+            <w:sz w:val="22"/>
+            <w:szCs w:val="22"/>
+            <w:lang w:val="fr-CH" w:eastAsia="fr-CH"/>
+          </w:rPr>
+          <w:tab/>
+        </w:r>
+        <w:r>
+          <w:rPr>
+            <w:rStyle w:val="Lienhypertexte"/>
+          </w:rPr>
+          <w:t>Sources</w:t>
+        </w:r>
+        <w:r>
+          <w:rPr>
+            <w:webHidden/>
+          </w:rPr>
+          <w:tab/>
+        </w:r>
+        <w:r>
+          <w:rPr>
+            <w:webHidden/>
+          </w:rPr>
+          <w:fldChar w:fldCharType="begin"/>
+        </w:r>
+        <w:r>
+          <w:rPr>
+            <w:webHidden/>
+          </w:rPr>
+          <w:instrText xml:space="preserve"> PAGEREF _Toc10621763 \h </w:instrText>
+        </w:r>
+        <w:r>
+          <w:rPr>
+            <w:webHidden/>
+          </w:rPr>
+        </w:r>
+        <w:r>
+          <w:rPr>
+            <w:webHidden/>
+          </w:rPr>
+          <w:fldChar w:fldCharType="separate"/>
+        </w:r>
+        <w:r>
+          <w:rPr>
+            <w:webHidden/>
+          </w:rPr>
+          <w:t>10</w:t>
+        </w:r>
+        <w:r>
+          <w:rPr>
+            <w:webHidden/>
+          </w:rPr>
+          <w:fldChar w:fldCharType="end"/>
+        </w:r>
+      </w:hyperlink>
+    </w:p>
+    <w:p>
       <w:r>
         <w:fldChar w:fldCharType="end"/>
       </w:r>
@@ -379,8 +3471,9 @@
       <w:pPr>
         <w:pStyle w:val="Titre1"/>
       </w:pPr>
-      <w:bookmarkStart w:id="0" w:name="_Toc8799894"/>
-      <w:r>
+      <w:bookmarkStart w:id="0" w:name="_Toc10621726"/>
+      <w:r>
+        <w:lastRenderedPageBreak/>
         <w:t>Analyse</w:t>
       </w:r>
       <w:bookmarkEnd w:id="0"/>
@@ -389,24 +3482,29 @@
       <w:pPr>
         <w:pStyle w:val="Titre2"/>
       </w:pPr>
-      <w:bookmarkStart w:id="1" w:name="_Toc8799895"/>
+      <w:bookmarkStart w:id="1" w:name="_Toc10621727"/>
       <w:r>
         <w:t>Introduction</w:t>
       </w:r>
       <w:bookmarkEnd w:id="1"/>
     </w:p>
+    <w:p/>
     <w:p>
       <w:pPr>
         <w:pStyle w:val="Titre2"/>
       </w:pPr>
+      <w:bookmarkStart w:id="2" w:name="_Toc10621728"/>
       <w:r>
         <w:t>Contexte</w:t>
       </w:r>
+      <w:bookmarkEnd w:id="2"/>
     </w:p>
     <w:p>
       <w:r>
         <w:t>Ce Projet a été réalisé à la suite d’un premier projet (dans le cadre du PreTPI)</w:t>
       </w:r>
+      <w:bookmarkStart w:id="3" w:name="_GoBack"/>
+      <w:bookmarkEnd w:id="3"/>
       <w:r>
         <w:t>.</w:t>
       </w:r>
@@ -517,9 +3615,11 @@
       <w:pPr>
         <w:pStyle w:val="Titre2"/>
       </w:pPr>
+      <w:bookmarkStart w:id="4" w:name="_Toc10621729"/>
       <w:r>
         <w:t>Utilisateurs</w:t>
       </w:r>
+      <w:bookmarkEnd w:id="4"/>
     </w:p>
     <w:p>
       <w:r>
@@ -533,9 +3633,11 @@
       <w:pPr>
         <w:pStyle w:val="Titre2"/>
       </w:pPr>
+      <w:bookmarkStart w:id="5" w:name="_Toc10621730"/>
       <w:r>
         <w:t>Conversations privées</w:t>
       </w:r>
+      <w:bookmarkEnd w:id="5"/>
     </w:p>
     <w:p>
       <w:r>
@@ -546,9 +3648,11 @@
       <w:pPr>
         <w:pStyle w:val="Titre2"/>
       </w:pPr>
+      <w:bookmarkStart w:id="6" w:name="_Toc10621731"/>
       <w:r>
         <w:t>Groupes</w:t>
       </w:r>
+      <w:bookmarkEnd w:id="6"/>
     </w:p>
     <w:p>
       <w:r>
@@ -564,9 +3668,11 @@
       <w:pPr>
         <w:pStyle w:val="Titre2"/>
       </w:pPr>
+      <w:bookmarkStart w:id="7" w:name="_Toc10621732"/>
       <w:r>
         <w:t>Messages</w:t>
       </w:r>
+      <w:bookmarkEnd w:id="7"/>
     </w:p>
     <w:p>
       <w:r>
@@ -599,9 +3705,11 @@
       <w:pPr>
         <w:pStyle w:val="Titre2"/>
       </w:pPr>
+      <w:bookmarkStart w:id="8" w:name="_Toc10621733"/>
       <w:r>
         <w:t>Story 1 : « Répondre à un message »</w:t>
       </w:r>
+      <w:bookmarkEnd w:id="8"/>
     </w:p>
     <w:p>
       <w:r>
@@ -612,34 +3720,39 @@
       <w:pPr>
         <w:pStyle w:val="Titre2"/>
       </w:pPr>
+      <w:bookmarkStart w:id="9" w:name="_Toc10621734"/>
+      <w:r>
+        <w:t>Story 2 :</w:t>
+      </w:r>
+      <w:bookmarkEnd w:id="9"/>
+    </w:p>
+    <w:p/>
+    <w:p>
+      <w:pPr>
+        <w:pStyle w:val="Titre2"/>
+      </w:pPr>
+      <w:bookmarkStart w:id="10" w:name="_Toc10621735"/>
       <w:r>
         <w:lastRenderedPageBreak/>
-        <w:t>Story 2 :</w:t>
-      </w:r>
-    </w:p>
-    <w:p/>
+        <w:t>Story 3 : Ajout d’éléments complexes dans un message¨</w:t>
+      </w:r>
+      <w:bookmarkEnd w:id="10"/>
+    </w:p>
+    <w:p>
+      <w:r>
+        <w:t>L’utilisateur peut ajouter un lien (url) dans un message. Pour ce faire, il lui suffit de l’intégrer au texte de son message.</w:t>
+      </w:r>
+    </w:p>
+    <w:p>
+      <w:r>
+        <w:t>L’utilisateur peut également ajouter une image dans son message. Pour ce faire, une fenêtre d’ajout d’image est accessible depuis l’interface d’écriture de message.</w:t>
+      </w:r>
+    </w:p>
     <w:p>
       <w:pPr>
         <w:pStyle w:val="Titre2"/>
       </w:pPr>
-      <w:r>
-        <w:t>Story 3 : Ajout d’éléments complexes dans un message¨</w:t>
-      </w:r>
-    </w:p>
-    <w:p>
-      <w:r>
-        <w:t>L’utilisateur peut ajouter un lien (url) dans un message. Pour ce faire, il lui suffit de l’intégrer au texte de son message.</w:t>
-      </w:r>
-    </w:p>
-    <w:p>
-      <w:r>
-        <w:t>L’utilisateur peut également ajouter une image dans son message. Pour ce faire, une fenêtre d’ajout d’image est accessible depuis l’interface d’écriture de message.</w:t>
-      </w:r>
-    </w:p>
-    <w:p>
-      <w:pPr>
-        <w:pStyle w:val="Titre2"/>
-      </w:pPr>
+      <w:bookmarkStart w:id="11" w:name="_Toc10621736"/>
       <w:r>
         <w:t>Changements</w:t>
       </w:r>
@@ -649,6 +3762,7 @@
       <w:r>
         <w:t xml:space="preserve"> dans le cahier des charges</w:t>
       </w:r>
+      <w:bookmarkEnd w:id="11"/>
     </w:p>
     <w:p>
       <w:r>
@@ -707,9 +3821,11 @@
       <w:pPr>
         <w:pStyle w:val="Titre2"/>
       </w:pPr>
+      <w:bookmarkStart w:id="12" w:name="_Toc10621737"/>
       <w:r>
         <w:t>Données</w:t>
       </w:r>
+      <w:bookmarkEnd w:id="12"/>
     </w:p>
     <w:p>
       <w:pPr>
@@ -800,21 +3916,25 @@
       <w:pPr>
         <w:pStyle w:val="Titre1"/>
       </w:pPr>
+      <w:bookmarkStart w:id="13" w:name="_Toc10621738"/>
       <w:r>
         <w:lastRenderedPageBreak/>
         <w:t>Conception</w:t>
       </w:r>
+      <w:bookmarkEnd w:id="13"/>
     </w:p>
     <w:p>
       <w:pPr>
         <w:pStyle w:val="Titre2"/>
       </w:pPr>
+      <w:bookmarkStart w:id="14" w:name="_Toc10621739"/>
       <w:r>
         <w:t xml:space="preserve">Story 1 : </w:t>
       </w:r>
       <w:r>
         <w:t>Répondre à un message</w:t>
       </w:r>
+      <w:bookmarkEnd w:id="14"/>
     </w:p>
     <w:p>
       <w:r>
@@ -978,9 +4098,14 @@
       <w:pPr>
         <w:pStyle w:val="Titre2"/>
       </w:pPr>
+      <w:bookmarkStart w:id="15" w:name="_Toc10621740"/>
       <w:r>
         <w:lastRenderedPageBreak/>
-        <w:t xml:space="preserve">Story 2 : </w:t>
+        <w:t>Story 2 :</w:t>
+      </w:r>
+      <w:bookmarkEnd w:id="15"/>
+      <w:r>
+        <w:t xml:space="preserve"> </w:t>
       </w:r>
     </w:p>
     <w:p/>
@@ -988,17 +4113,21 @@
       <w:pPr>
         <w:pStyle w:val="Titre2"/>
       </w:pPr>
+      <w:bookmarkStart w:id="16" w:name="_Toc10621741"/>
       <w:r>
         <w:t>Story 3 : Ajout d’éléments complexes dans un message</w:t>
       </w:r>
+      <w:bookmarkEnd w:id="16"/>
     </w:p>
     <w:p>
       <w:pPr>
         <w:pStyle w:val="Titre3"/>
       </w:pPr>
+      <w:bookmarkStart w:id="17" w:name="_Toc10621742"/>
       <w:r>
         <w:t>Ajout d’url</w:t>
       </w:r>
+      <w:bookmarkEnd w:id="17"/>
     </w:p>
     <w:p>
       <w:r>
@@ -1020,9 +4149,11 @@
       <w:pPr>
         <w:pStyle w:val="Titre3"/>
       </w:pPr>
+      <w:bookmarkStart w:id="18" w:name="_Toc10621743"/>
       <w:r>
         <w:t>Ajout d’image</w:t>
       </w:r>
+      <w:bookmarkEnd w:id="18"/>
     </w:p>
     <w:p>
       <w:r>
@@ -1192,11 +4323,13 @@
       <w:pPr>
         <w:pStyle w:val="Titre2"/>
       </w:pPr>
-      <w:bookmarkStart w:id="2" w:name="_Ref9578250"/>
+      <w:bookmarkStart w:id="19" w:name="_Ref9578250"/>
+      <w:bookmarkStart w:id="20" w:name="_Toc10621744"/>
       <w:r>
         <w:t>API</w:t>
       </w:r>
-      <w:bookmarkEnd w:id="2"/>
+      <w:bookmarkEnd w:id="19"/>
+      <w:bookmarkEnd w:id="20"/>
     </w:p>
     <w:p>
       <w:r>
@@ -1217,9 +4350,11 @@
       <w:pPr>
         <w:pStyle w:val="Titre3"/>
       </w:pPr>
+      <w:bookmarkStart w:id="21" w:name="_Toc10621745"/>
       <w:r>
         <w:t>Technologies</w:t>
       </w:r>
+      <w:bookmarkEnd w:id="21"/>
     </w:p>
     <w:p>
       <w:pPr>
@@ -1679,9 +4814,11 @@
       <w:pPr>
         <w:pStyle w:val="Titre3"/>
       </w:pPr>
+      <w:bookmarkStart w:id="22" w:name="_Toc10621746"/>
       <w:r>
         <w:t>Paramètres</w:t>
       </w:r>
+      <w:bookmarkEnd w:id="22"/>
     </w:p>
     <w:p>
       <w:r>
@@ -1887,9 +5024,11 @@
       <w:pPr>
         <w:pStyle w:val="Titre3"/>
       </w:pPr>
+      <w:bookmarkStart w:id="23" w:name="_Toc10621747"/>
       <w:r>
         <w:t>Format de réponse</w:t>
       </w:r>
+      <w:bookmarkEnd w:id="23"/>
     </w:p>
     <w:p>
       <w:r>
@@ -1933,12 +5072,14 @@
       <w:pPr>
         <w:pStyle w:val="Titre3"/>
       </w:pPr>
+      <w:bookmarkStart w:id="24" w:name="_Toc10621748"/>
       <w:r>
         <w:t>Exemple de requête de r</w:t>
       </w:r>
       <w:r>
         <w:t>écupération d’informations</w:t>
       </w:r>
+      <w:bookmarkEnd w:id="24"/>
     </w:p>
     <w:p>
       <w:r>
@@ -2119,12 +5260,14 @@
       <w:pPr>
         <w:pStyle w:val="Titre3"/>
       </w:pPr>
+      <w:bookmarkStart w:id="25" w:name="_Toc10621749"/>
       <w:r>
         <w:t>Exemple de requête d’e</w:t>
       </w:r>
       <w:r>
         <w:t>nvoi de fichier</w:t>
       </w:r>
+      <w:bookmarkEnd w:id="25"/>
     </w:p>
     <w:p>
       <w:r>
@@ -2221,20 +5364,24 @@
       <w:pPr>
         <w:pStyle w:val="Titre2"/>
       </w:pPr>
+      <w:bookmarkStart w:id="26" w:name="_Toc10621750"/>
       <w:r>
         <w:lastRenderedPageBreak/>
         <w:t>WebSocket server</w:t>
       </w:r>
+      <w:bookmarkEnd w:id="26"/>
     </w:p>
     <w:p>
       <w:pPr>
         <w:pStyle w:val="Titre2"/>
       </w:pPr>
-      <w:bookmarkStart w:id="3" w:name="_Ref9946197"/>
+      <w:bookmarkStart w:id="27" w:name="_Ref9946197"/>
+      <w:bookmarkStart w:id="28" w:name="_Toc10621751"/>
       <w:r>
         <w:t>Files API</w:t>
       </w:r>
-      <w:bookmarkEnd w:id="3"/>
+      <w:bookmarkEnd w:id="27"/>
+      <w:bookmarkEnd w:id="28"/>
     </w:p>
     <w:p>
       <w:r>
@@ -2285,8 +5432,6 @@
       <w:r>
         <w:t> » d’une balise « &lt;img&gt; » par exemple.</w:t>
       </w:r>
-      <w:bookmarkStart w:id="4" w:name="_GoBack"/>
-      <w:bookmarkEnd w:id="4"/>
     </w:p>
     <w:p>
       <w:pPr>
@@ -2307,17 +5452,11 @@
       </w:r>
     </w:p>
     <w:p>
-      <w:pPr>
-        <w:jc w:val="left"/>
-      </w:pPr>
       <w:r>
         <w:t>Dans cet exemple, on va récupérer le fichier dont la référence est « feb0daf0-77a4-11e9-8f9e-2a86e4085a59 ».</w:t>
       </w:r>
     </w:p>
     <w:p>
-      <w:pPr>
-        <w:jc w:val="left"/>
-      </w:pPr>
       <w:r>
         <w:rPr>
           <w:highlight w:val="lightGray"/>
@@ -2347,17 +5486,21 @@
       <w:pPr>
         <w:pStyle w:val="Titre2"/>
       </w:pPr>
+      <w:bookmarkStart w:id="29" w:name="_Toc10621752"/>
       <w:r>
         <w:t>Base de données</w:t>
       </w:r>
+      <w:bookmarkEnd w:id="29"/>
     </w:p>
     <w:p>
       <w:pPr>
         <w:pStyle w:val="Titre3"/>
       </w:pPr>
+      <w:bookmarkStart w:id="30" w:name="_Toc10621753"/>
       <w:r>
         <w:t>Technologie</w:t>
       </w:r>
+      <w:bookmarkEnd w:id="30"/>
     </w:p>
     <w:p>
       <w:r>
@@ -2391,9 +5534,11 @@
       <w:pPr>
         <w:pStyle w:val="Titre3"/>
       </w:pPr>
+      <w:bookmarkStart w:id="31" w:name="_Toc10621754"/>
       <w:r>
         <w:t>Modèle Logique des données</w:t>
       </w:r>
+      <w:bookmarkEnd w:id="31"/>
     </w:p>
     <w:p>
       <w:r>
@@ -2424,9 +5569,11 @@
       <w:pPr>
         <w:pStyle w:val="Titre2"/>
       </w:pPr>
+      <w:bookmarkStart w:id="32" w:name="_Toc10621755"/>
       <w:r>
         <w:t>Contact à l’API</w:t>
       </w:r>
+      <w:bookmarkEnd w:id="32"/>
     </w:p>
     <w:p>
       <w:r>
@@ -2453,38 +5600,127 @@
       <w:pPr>
         <w:pStyle w:val="Titre1"/>
       </w:pPr>
+      <w:bookmarkStart w:id="33" w:name="_Toc10621756"/>
       <w:r>
         <w:t>Réalisation</w:t>
       </w:r>
+      <w:bookmarkEnd w:id="33"/>
     </w:p>
     <w:p>
       <w:pPr>
         <w:pStyle w:val="Titre2"/>
       </w:pPr>
+      <w:bookmarkStart w:id="34" w:name="_Toc10621757"/>
+      <w:r>
+        <w:t>API</w:t>
+      </w:r>
+      <w:bookmarkEnd w:id="34"/>
+    </w:p>
+    <w:p>
+      <w:pPr>
+        <w:pStyle w:val="Titre3"/>
+      </w:pPr>
+      <w:bookmarkStart w:id="35" w:name="_Toc10621758"/>
+      <w:r>
+        <w:t>Endpoint UploadFile</w:t>
+      </w:r>
+      <w:bookmarkEnd w:id="35"/>
+    </w:p>
+    <w:p>
+      <w:pPr>
+        <w:pStyle w:val="Paragraphedeliste"/>
+        <w:numPr>
+          <w:ilvl w:val="0"/>
+          <w:numId w:val="31"/>
+        </w:numPr>
+      </w:pPr>
+      <w:r>
+        <w:t>Envoi de fichiers depuis une interface utilisateur</w:t>
+      </w:r>
+    </w:p>
+    <w:p>
+      <w:pPr>
+        <w:pStyle w:val="Paragraphedeliste"/>
+        <w:numPr>
+          <w:ilvl w:val="0"/>
+          <w:numId w:val="31"/>
+        </w:numPr>
+      </w:pPr>
+      <w:r>
+        <w:t>Request body parsing</w:t>
+      </w:r>
+    </w:p>
+    <w:p>
+      <w:pPr>
+        <w:pStyle w:val="Paragraphedeliste"/>
+        <w:numPr>
+          <w:ilvl w:val="0"/>
+          <w:numId w:val="31"/>
+        </w:numPr>
+      </w:pPr>
+      <w:r>
+        <w:t>File infos</w:t>
+      </w:r>
+      <w:r>
+        <w:t xml:space="preserve"> in params</w:t>
+      </w:r>
+    </w:p>
+    <w:p>
+      <w:pPr>
+        <w:pStyle w:val="Titre2"/>
+      </w:pPr>
+      <w:bookmarkStart w:id="36" w:name="_Toc10621759"/>
       <w:r>
         <w:t>Story 3 : Ajout d’éléments complexes dans un message</w:t>
       </w:r>
+      <w:bookmarkEnd w:id="36"/>
     </w:p>
     <w:p>
       <w:pPr>
         <w:pStyle w:val="Titre3"/>
       </w:pPr>
+      <w:bookmarkStart w:id="37" w:name="_Toc10621760"/>
       <w:r>
         <w:t>Ajout d’url</w:t>
       </w:r>
+      <w:bookmarkEnd w:id="37"/>
     </w:p>
     <w:p>
       <w:r>
         <w:t>Les urls sont trouvées à l’aide d’un regex. Elles sont ensuites intégrées au texte du message, empêchant ainsi les failles XSS.</w:t>
       </w:r>
     </w:p>
+    <w:p/>
     <w:p>
       <w:pPr>
         <w:pStyle w:val="Titre1"/>
       </w:pPr>
+      <w:bookmarkStart w:id="38" w:name="_Toc10621761"/>
+      <w:r>
+        <w:t>Conclusion</w:t>
+      </w:r>
+      <w:bookmarkEnd w:id="38"/>
+    </w:p>
+    <w:p>
+      <w:pPr>
+        <w:pStyle w:val="Titre2"/>
+      </w:pPr>
+      <w:bookmarkStart w:id="39" w:name="_Toc10621762"/>
+      <w:r>
+        <w:t>Bilan personnel</w:t>
+      </w:r>
+      <w:bookmarkEnd w:id="39"/>
+    </w:p>
+    <w:p/>
+    <w:p>
+      <w:pPr>
+        <w:pStyle w:val="Titre1"/>
+      </w:pPr>
+      <w:bookmarkStart w:id="40" w:name="_Toc10621763"/>
       <w:r>
         <w:t>Sources</w:t>
       </w:r>
+      <w:bookmarkEnd w:id="40"/>
     </w:p>
     <w:p>
       <w:hyperlink r:id="rId16" w:history="1">
@@ -3616,6 +6852,118 @@
     </w:lvl>
   </w:abstractNum>
   <w:abstractNum w:abstractNumId="8" w15:restartNumberingAfterBreak="0">
+    <w:nsid w:val="2D681A6B"/>
+    <w:multiLevelType w:val="hybridMultilevel"/>
+    <w:tmpl w:val="A538F2FA"/>
+    <w:lvl w:ilvl="0" w:tplc="51942BD2">
+      <w:numFmt w:val="bullet"/>
+      <w:lvlText w:val="-"/>
+      <w:lvlJc w:val="left"/>
+      <w:pPr>
+        <w:ind w:left="720" w:hanging="360"/>
+      </w:pPr>
+      <w:rPr>
+        <w:rFonts w:ascii="Arial" w:eastAsia="Times New Roman" w:hAnsi="Arial" w:cs="Arial" w:hint="default"/>
+      </w:rPr>
+    </w:lvl>
+    <w:lvl w:ilvl="1" w:tplc="100C0003" w:tentative="1">
+      <w:start w:val="1"/>
+      <w:numFmt w:val="bullet"/>
+      <w:lvlText w:val="o"/>
+      <w:lvlJc w:val="left"/>
+      <w:pPr>
+        <w:ind w:left="1440" w:hanging="360"/>
+      </w:pPr>
+      <w:rPr>
+        <w:rFonts w:ascii="Courier New" w:hAnsi="Courier New" w:cs="Courier New" w:hint="default"/>
+      </w:rPr>
+    </w:lvl>
+    <w:lvl w:ilvl="2" w:tplc="100C0005" w:tentative="1">
+      <w:start w:val="1"/>
+      <w:numFmt w:val="bullet"/>
+      <w:lvlText w:val=""/>
+      <w:lvlJc w:val="left"/>
+      <w:pPr>
+        <w:ind w:left="2160" w:hanging="360"/>
+      </w:pPr>
+      <w:rPr>
+        <w:rFonts w:ascii="Wingdings" w:hAnsi="Wingdings" w:hint="default"/>
+      </w:rPr>
+    </w:lvl>
+    <w:lvl w:ilvl="3" w:tplc="100C0001" w:tentative="1">
+      <w:start w:val="1"/>
+      <w:numFmt w:val="bullet"/>
+      <w:lvlText w:val=""/>
+      <w:lvlJc w:val="left"/>
+      <w:pPr>
+        <w:ind w:left="2880" w:hanging="360"/>
+      </w:pPr>
+      <w:rPr>
+        <w:rFonts w:ascii="Symbol" w:hAnsi="Symbol" w:hint="default"/>
+      </w:rPr>
+    </w:lvl>
+    <w:lvl w:ilvl="4" w:tplc="100C0003" w:tentative="1">
+      <w:start w:val="1"/>
+      <w:numFmt w:val="bullet"/>
+      <w:lvlText w:val="o"/>
+      <w:lvlJc w:val="left"/>
+      <w:pPr>
+        <w:ind w:left="3600" w:hanging="360"/>
+      </w:pPr>
+      <w:rPr>
+        <w:rFonts w:ascii="Courier New" w:hAnsi="Courier New" w:cs="Courier New" w:hint="default"/>
+      </w:rPr>
+    </w:lvl>
+    <w:lvl w:ilvl="5" w:tplc="100C0005" w:tentative="1">
+      <w:start w:val="1"/>
+      <w:numFmt w:val="bullet"/>
+      <w:lvlText w:val=""/>
+      <w:lvlJc w:val="left"/>
+      <w:pPr>
+        <w:ind w:left="4320" w:hanging="360"/>
+      </w:pPr>
+      <w:rPr>
+        <w:rFonts w:ascii="Wingdings" w:hAnsi="Wingdings" w:hint="default"/>
+      </w:rPr>
+    </w:lvl>
+    <w:lvl w:ilvl="6" w:tplc="100C0001" w:tentative="1">
+      <w:start w:val="1"/>
+      <w:numFmt w:val="bullet"/>
+      <w:lvlText w:val=""/>
+      <w:lvlJc w:val="left"/>
+      <w:pPr>
+        <w:ind w:left="5040" w:hanging="360"/>
+      </w:pPr>
+      <w:rPr>
+        <w:rFonts w:ascii="Symbol" w:hAnsi="Symbol" w:hint="default"/>
+      </w:rPr>
+    </w:lvl>
+    <w:lvl w:ilvl="7" w:tplc="100C0003" w:tentative="1">
+      <w:start w:val="1"/>
+      <w:numFmt w:val="bullet"/>
+      <w:lvlText w:val="o"/>
+      <w:lvlJc w:val="left"/>
+      <w:pPr>
+        <w:ind w:left="5760" w:hanging="360"/>
+      </w:pPr>
+      <w:rPr>
+        <w:rFonts w:ascii="Courier New" w:hAnsi="Courier New" w:cs="Courier New" w:hint="default"/>
+      </w:rPr>
+    </w:lvl>
+    <w:lvl w:ilvl="8" w:tplc="100C0005" w:tentative="1">
+      <w:start w:val="1"/>
+      <w:numFmt w:val="bullet"/>
+      <w:lvlText w:val=""/>
+      <w:lvlJc w:val="left"/>
+      <w:pPr>
+        <w:ind w:left="6480" w:hanging="360"/>
+      </w:pPr>
+      <w:rPr>
+        <w:rFonts w:ascii="Wingdings" w:hAnsi="Wingdings" w:hint="default"/>
+      </w:rPr>
+    </w:lvl>
+  </w:abstractNum>
+  <w:abstractNum w:abstractNumId="9" w15:restartNumberingAfterBreak="0">
     <w:nsid w:val="30304FD4"/>
     <w:multiLevelType w:val="hybridMultilevel"/>
     <w:tmpl w:val="6EAC1EF2"/>
@@ -3727,7 +7075,7 @@
       </w:rPr>
     </w:lvl>
   </w:abstractNum>
-  <w:abstractNum w:abstractNumId="9" w15:restartNumberingAfterBreak="0">
+  <w:abstractNum w:abstractNumId="10" w15:restartNumberingAfterBreak="0">
     <w:nsid w:val="31110F0A"/>
     <w:multiLevelType w:val="hybridMultilevel"/>
     <w:tmpl w:val="2CB8F42A"/>
@@ -3839,7 +7187,7 @@
       </w:rPr>
     </w:lvl>
   </w:abstractNum>
-  <w:abstractNum w:abstractNumId="10" w15:restartNumberingAfterBreak="0">
+  <w:abstractNum w:abstractNumId="11" w15:restartNumberingAfterBreak="0">
     <w:nsid w:val="39CD370D"/>
     <w:multiLevelType w:val="hybridMultilevel"/>
     <w:tmpl w:val="69D0C6FE"/>
@@ -3951,7 +7299,7 @@
       </w:rPr>
     </w:lvl>
   </w:abstractNum>
-  <w:abstractNum w:abstractNumId="11" w15:restartNumberingAfterBreak="0">
+  <w:abstractNum w:abstractNumId="12" w15:restartNumberingAfterBreak="0">
     <w:nsid w:val="408C02FF"/>
     <w:multiLevelType w:val="hybridMultilevel"/>
     <w:tmpl w:val="1C925AC4"/>
@@ -4088,7 +7436,7 @@
       </w:rPr>
     </w:lvl>
   </w:abstractNum>
-  <w:abstractNum w:abstractNumId="12" w15:restartNumberingAfterBreak="0">
+  <w:abstractNum w:abstractNumId="13" w15:restartNumberingAfterBreak="0">
     <w:nsid w:val="42F31DAB"/>
     <w:multiLevelType w:val="hybridMultilevel"/>
     <w:tmpl w:val="A46C5D1C"/>
@@ -4228,7 +7576,7 @@
       </w:rPr>
     </w:lvl>
   </w:abstractNum>
-  <w:abstractNum w:abstractNumId="13" w15:restartNumberingAfterBreak="0">
+  <w:abstractNum w:abstractNumId="14" w15:restartNumberingAfterBreak="0">
     <w:nsid w:val="466C5EA0"/>
     <w:multiLevelType w:val="hybridMultilevel"/>
     <w:tmpl w:val="DE8663E2"/>
@@ -4341,7 +7689,7 @@
       </w:rPr>
     </w:lvl>
   </w:abstractNum>
-  <w:abstractNum w:abstractNumId="14" w15:restartNumberingAfterBreak="0">
+  <w:abstractNum w:abstractNumId="15" w15:restartNumberingAfterBreak="0">
     <w:nsid w:val="5082572C"/>
     <w:multiLevelType w:val="hybridMultilevel"/>
     <w:tmpl w:val="ED4ACFA4"/>
@@ -4481,7 +7829,7 @@
       </w:rPr>
     </w:lvl>
   </w:abstractNum>
-  <w:abstractNum w:abstractNumId="15" w15:restartNumberingAfterBreak="0">
+  <w:abstractNum w:abstractNumId="16" w15:restartNumberingAfterBreak="0">
     <w:nsid w:val="523A5208"/>
     <w:multiLevelType w:val="hybridMultilevel"/>
     <w:tmpl w:val="95CC3472"/>
@@ -4594,7 +7942,7 @@
       </w:rPr>
     </w:lvl>
   </w:abstractNum>
-  <w:abstractNum w:abstractNumId="16" w15:restartNumberingAfterBreak="0">
+  <w:abstractNum w:abstractNumId="17" w15:restartNumberingAfterBreak="0">
     <w:nsid w:val="52B247CA"/>
     <w:multiLevelType w:val="hybridMultilevel"/>
     <w:tmpl w:val="B7D4D45A"/>
@@ -4734,7 +8082,7 @@
       </w:rPr>
     </w:lvl>
   </w:abstractNum>
-  <w:abstractNum w:abstractNumId="17" w15:restartNumberingAfterBreak="0">
+  <w:abstractNum w:abstractNumId="18" w15:restartNumberingAfterBreak="0">
     <w:nsid w:val="57010B5C"/>
     <w:multiLevelType w:val="hybridMultilevel"/>
     <w:tmpl w:val="FACE41CE"/>
@@ -4847,7 +8195,7 @@
       </w:rPr>
     </w:lvl>
   </w:abstractNum>
-  <w:abstractNum w:abstractNumId="18" w15:restartNumberingAfterBreak="0">
+  <w:abstractNum w:abstractNumId="19" w15:restartNumberingAfterBreak="0">
     <w:nsid w:val="594C1361"/>
     <w:multiLevelType w:val="hybridMultilevel"/>
     <w:tmpl w:val="5C243628"/>
@@ -4987,7 +8335,7 @@
       </w:rPr>
     </w:lvl>
   </w:abstractNum>
-  <w:abstractNum w:abstractNumId="19" w15:restartNumberingAfterBreak="0">
+  <w:abstractNum w:abstractNumId="20" w15:restartNumberingAfterBreak="0">
     <w:nsid w:val="5A535A9B"/>
     <w:multiLevelType w:val="hybridMultilevel"/>
     <w:tmpl w:val="4D24C56A"/>
@@ -5100,7 +8448,7 @@
       </w:rPr>
     </w:lvl>
   </w:abstractNum>
-  <w:abstractNum w:abstractNumId="20" w15:restartNumberingAfterBreak="0">
+  <w:abstractNum w:abstractNumId="21" w15:restartNumberingAfterBreak="0">
     <w:nsid w:val="5DA01F99"/>
     <w:multiLevelType w:val="hybridMultilevel"/>
     <w:tmpl w:val="BC8A6DF8"/>
@@ -5213,7 +8561,7 @@
       </w:rPr>
     </w:lvl>
   </w:abstractNum>
-  <w:abstractNum w:abstractNumId="21" w15:restartNumberingAfterBreak="0">
+  <w:abstractNum w:abstractNumId="22" w15:restartNumberingAfterBreak="0">
     <w:nsid w:val="5DC22C32"/>
     <w:multiLevelType w:val="hybridMultilevel"/>
     <w:tmpl w:val="874AC728"/>
@@ -5326,7 +8674,7 @@
       </w:rPr>
     </w:lvl>
   </w:abstractNum>
-  <w:abstractNum w:abstractNumId="22" w15:restartNumberingAfterBreak="0">
+  <w:abstractNum w:abstractNumId="23" w15:restartNumberingAfterBreak="0">
     <w:nsid w:val="5EE12670"/>
     <w:multiLevelType w:val="hybridMultilevel"/>
     <w:tmpl w:val="7AFC79E2"/>
@@ -5439,7 +8787,7 @@
       </w:rPr>
     </w:lvl>
   </w:abstractNum>
-  <w:abstractNum w:abstractNumId="23" w15:restartNumberingAfterBreak="0">
+  <w:abstractNum w:abstractNumId="24" w15:restartNumberingAfterBreak="0">
     <w:nsid w:val="62BB73E7"/>
     <w:multiLevelType w:val="hybridMultilevel"/>
     <w:tmpl w:val="44D057AE"/>
@@ -5551,7 +8899,7 @@
       </w:rPr>
     </w:lvl>
   </w:abstractNum>
-  <w:abstractNum w:abstractNumId="24" w15:restartNumberingAfterBreak="0">
+  <w:abstractNum w:abstractNumId="25" w15:restartNumberingAfterBreak="0">
     <w:nsid w:val="71E06583"/>
     <w:multiLevelType w:val="hybridMultilevel"/>
     <w:tmpl w:val="26C81FCE"/>
@@ -5691,7 +9039,7 @@
       </w:rPr>
     </w:lvl>
   </w:abstractNum>
-  <w:abstractNum w:abstractNumId="25" w15:restartNumberingAfterBreak="0">
+  <w:abstractNum w:abstractNumId="26" w15:restartNumberingAfterBreak="0">
     <w:nsid w:val="75A3529B"/>
     <w:multiLevelType w:val="hybridMultilevel"/>
     <w:tmpl w:val="819EEA64"/>
@@ -5831,7 +9179,7 @@
       </w:rPr>
     </w:lvl>
   </w:abstractNum>
-  <w:abstractNum w:abstractNumId="26" w15:restartNumberingAfterBreak="0">
+  <w:abstractNum w:abstractNumId="27" w15:restartNumberingAfterBreak="0">
     <w:nsid w:val="772F07ED"/>
     <w:multiLevelType w:val="hybridMultilevel"/>
     <w:tmpl w:val="63A8C038"/>
@@ -5944,7 +9292,7 @@
       </w:rPr>
     </w:lvl>
   </w:abstractNum>
-  <w:abstractNum w:abstractNumId="27" w15:restartNumberingAfterBreak="0">
+  <w:abstractNum w:abstractNumId="28" w15:restartNumberingAfterBreak="0">
     <w:nsid w:val="79295ED8"/>
     <w:multiLevelType w:val="hybridMultilevel"/>
     <w:tmpl w:val="A7145334"/>
@@ -6057,7 +9405,7 @@
       </w:rPr>
     </w:lvl>
   </w:abstractNum>
-  <w:abstractNum w:abstractNumId="28" w15:restartNumberingAfterBreak="0">
+  <w:abstractNum w:abstractNumId="29" w15:restartNumberingAfterBreak="0">
     <w:nsid w:val="7B193736"/>
     <w:multiLevelType w:val="multilevel"/>
     <w:tmpl w:val="3E0A631E"/>
@@ -6179,7 +9527,7 @@
       </w:pPr>
     </w:lvl>
   </w:abstractNum>
-  <w:abstractNum w:abstractNumId="29" w15:restartNumberingAfterBreak="0">
+  <w:abstractNum w:abstractNumId="30" w15:restartNumberingAfterBreak="0">
     <w:nsid w:val="7C076E75"/>
     <w:multiLevelType w:val="hybridMultilevel"/>
     <w:tmpl w:val="9CE699BA"/>
@@ -6293,7 +9641,7 @@
     </w:lvl>
   </w:abstractNum>
   <w:num w:numId="1">
-    <w:abstractNumId w:val="28"/>
+    <w:abstractNumId w:val="29"/>
   </w:num>
   <w:num w:numId="2">
     <w:abstractNumId w:val="2"/>
@@ -6302,85 +9650,88 @@
     <w:abstractNumId w:val="6"/>
   </w:num>
   <w:num w:numId="4">
-    <w:abstractNumId w:val="25"/>
+    <w:abstractNumId w:val="26"/>
   </w:num>
   <w:num w:numId="5">
-    <w:abstractNumId w:val="16"/>
+    <w:abstractNumId w:val="17"/>
   </w:num>
   <w:num w:numId="6">
     <w:abstractNumId w:val="7"/>
   </w:num>
   <w:num w:numId="7">
-    <w:abstractNumId w:val="18"/>
+    <w:abstractNumId w:val="19"/>
   </w:num>
   <w:num w:numId="8">
     <w:abstractNumId w:val="5"/>
   </w:num>
   <w:num w:numId="9">
-    <w:abstractNumId w:val="11"/>
+    <w:abstractNumId w:val="12"/>
   </w:num>
   <w:num w:numId="10">
-    <w:abstractNumId w:val="14"/>
+    <w:abstractNumId w:val="15"/>
   </w:num>
   <w:num w:numId="11">
-    <w:abstractNumId w:val="12"/>
+    <w:abstractNumId w:val="13"/>
   </w:num>
   <w:num w:numId="12">
-    <w:abstractNumId w:val="24"/>
+    <w:abstractNumId w:val="25"/>
   </w:num>
   <w:num w:numId="13">
-    <w:abstractNumId w:val="21"/>
+    <w:abstractNumId w:val="22"/>
   </w:num>
   <w:num w:numId="14">
-    <w:abstractNumId w:val="19"/>
+    <w:abstractNumId w:val="20"/>
   </w:num>
   <w:num w:numId="15">
     <w:abstractNumId w:val="0"/>
   </w:num>
   <w:num w:numId="16">
-    <w:abstractNumId w:val="20"/>
+    <w:abstractNumId w:val="21"/>
   </w:num>
   <w:num w:numId="17">
-    <w:abstractNumId w:val="17"/>
+    <w:abstractNumId w:val="18"/>
   </w:num>
   <w:num w:numId="18">
     <w:abstractNumId w:val="3"/>
   </w:num>
   <w:num w:numId="19">
-    <w:abstractNumId w:val="27"/>
+    <w:abstractNumId w:val="28"/>
   </w:num>
   <w:num w:numId="20">
-    <w:abstractNumId w:val="15"/>
+    <w:abstractNumId w:val="16"/>
   </w:num>
   <w:num w:numId="21">
-    <w:abstractNumId w:val="26"/>
+    <w:abstractNumId w:val="27"/>
   </w:num>
   <w:num w:numId="22">
     <w:abstractNumId w:val="1"/>
   </w:num>
   <w:num w:numId="23">
-    <w:abstractNumId w:val="23"/>
+    <w:abstractNumId w:val="24"/>
   </w:num>
   <w:num w:numId="24">
+    <w:abstractNumId w:val="11"/>
+  </w:num>
+  <w:num w:numId="25">
     <w:abstractNumId w:val="10"/>
   </w:num>
-  <w:num w:numId="25">
+  <w:num w:numId="26">
     <w:abstractNumId w:val="9"/>
   </w:num>
-  <w:num w:numId="26">
-    <w:abstractNumId w:val="8"/>
-  </w:num>
   <w:num w:numId="27">
-    <w:abstractNumId w:val="29"/>
+    <w:abstractNumId w:val="30"/>
   </w:num>
   <w:num w:numId="28">
-    <w:abstractNumId w:val="22"/>
+    <w:abstractNumId w:val="23"/>
   </w:num>
   <w:num w:numId="29">
     <w:abstractNumId w:val="4"/>
   </w:num>
   <w:num w:numId="30">
-    <w:abstractNumId w:val="13"/>
+    <w:abstractNumId w:val="14"/>
+  </w:num>
+  <w:num w:numId="31">
+    <w:abstractNumId w:val="8"/>
   </w:num>
 </w:numbering>
 </file>
@@ -6778,7 +10129,7 @@
   <w:style w:type="paragraph" w:default="1" w:styleId="Normal">
     <w:name w:val="Normal"/>
     <w:qFormat/>
-    <w:rsid w:val="00B72E8D"/>
+    <w:rsid w:val="00472BAA"/>
     <w:pPr>
       <w:spacing w:after="0" w:line="240" w:lineRule="auto"/>
       <w:jc w:val="both"/>
@@ -7510,6 +10861,19 @@
       <w:vertAlign w:val="superscript"/>
     </w:rPr>
   </w:style>
+  <w:style w:type="paragraph" w:styleId="TM3">
+    <w:name w:val="toc 3"/>
+    <w:basedOn w:val="Normal"/>
+    <w:next w:val="Normal"/>
+    <w:autoRedefine/>
+    <w:uiPriority w:val="39"/>
+    <w:unhideWhenUsed/>
+    <w:rsid w:val="00472BAA"/>
+    <w:pPr>
+      <w:spacing w:after="100"/>
+      <w:ind w:left="480"/>
+    </w:pPr>
+  </w:style>
 </w:styles>
 </file>
 
@@ -7779,7 +11143,7 @@
 </file>
 
 <file path=customXml/itemProps1.xml><?xml version="1.0" encoding="utf-8"?>
-<ds:datastoreItem xmlns:ds="http://schemas.openxmlformats.org/officeDocument/2006/customXml" ds:itemID="{48AA2155-50E6-41BF-B036-2350D87C41B4}">
+<ds:datastoreItem xmlns:ds="http://schemas.openxmlformats.org/officeDocument/2006/customXml" ds:itemID="{A67725CB-DBB5-4D1E-B85E-7D1FC5182CE1}">
   <ds:schemaRefs>
     <ds:schemaRef ds:uri="http://schemas.openxmlformats.org/officeDocument/2006/bibliography"/>
   </ds:schemaRefs>

</xml_diff>